<commit_message>
added references, total 15
</commit_message>
<xml_diff>
--- a/Nike_BPR_Seminar.docx
+++ b/Nike_BPR_Seminar.docx
@@ -1,6 +1,6 @@
 
 <file path=word/document.xml><?xml version="1.0" encoding="utf-8"?>
-<w:document xmlns:wpc="http://schemas.microsoft.com/office/word/2010/wordprocessingCanvas" xmlns:cx="http://schemas.microsoft.com/office/drawing/2014/chartex" xmlns:mc="http://schemas.openxmlformats.org/markup-compatibility/2006" xmlns:o="urn:schemas-microsoft-com:office:office" xmlns:r="http://schemas.openxmlformats.org/officeDocument/2006/relationships" xmlns:m="http://schemas.openxmlformats.org/officeDocument/2006/math" xmlns:v="urn:schemas-microsoft-com:vml" xmlns:wp14="http://schemas.microsoft.com/office/word/2010/wordprocessingDrawing" xmlns:wp="http://schemas.openxmlformats.org/drawingml/2006/wordprocessingDrawing" xmlns:w10="urn:schemas-microsoft-com:office:word" xmlns:w="http://schemas.openxmlformats.org/wordprocessingml/2006/main" xmlns:w14="http://schemas.microsoft.com/office/word/2010/wordml" xmlns:w15="http://schemas.microsoft.com/office/word/2012/wordml" xmlns:w16se="http://schemas.microsoft.com/office/word/2015/wordml/symex" xmlns:wpg="http://schemas.microsoft.com/office/word/2010/wordprocessingGroup" xmlns:wpi="http://schemas.microsoft.com/office/word/2010/wordprocessingInk" xmlns:wne="http://schemas.microsoft.com/office/word/2006/wordml" xmlns:wps="http://schemas.microsoft.com/office/word/2010/wordprocessingShape" mc:Ignorable="w14 w15 w16se wp14">
+<w:document xmlns:wpc="http://schemas.microsoft.com/office/word/2010/wordprocessingCanvas" xmlns:cx="http://schemas.microsoft.com/office/drawing/2014/chartex" xmlns:cx1="http://schemas.microsoft.com/office/drawing/2015/9/8/chartex" xmlns:cx2="http://schemas.microsoft.com/office/drawing/2015/10/21/chartex" xmlns:cx3="http://schemas.microsoft.com/office/drawing/2016/5/9/chartex" xmlns:cx4="http://schemas.microsoft.com/office/drawing/2016/5/10/chartex" xmlns:cx5="http://schemas.microsoft.com/office/drawing/2016/5/11/chartex" xmlns:cx6="http://schemas.microsoft.com/office/drawing/2016/5/12/chartex" xmlns:cx7="http://schemas.microsoft.com/office/drawing/2016/5/13/chartex" xmlns:cx8="http://schemas.microsoft.com/office/drawing/2016/5/14/chartex" xmlns:mc="http://schemas.openxmlformats.org/markup-compatibility/2006" xmlns:aink="http://schemas.microsoft.com/office/drawing/2016/ink" xmlns:am3d="http://schemas.microsoft.com/office/drawing/2017/model3d" xmlns:o="urn:schemas-microsoft-com:office:office" xmlns:oel="http://schemas.microsoft.com/office/2019/extlst" xmlns:r="http://schemas.openxmlformats.org/officeDocument/2006/relationships" xmlns:m="http://schemas.openxmlformats.org/officeDocument/2006/math" xmlns:v="urn:schemas-microsoft-com:vml" xmlns:wp14="http://schemas.microsoft.com/office/word/2010/wordprocessingDrawing" xmlns:wp="http://schemas.openxmlformats.org/drawingml/2006/wordprocessingDrawing" xmlns:w10="urn:schemas-microsoft-com:office:word" xmlns:w="http://schemas.openxmlformats.org/wordprocessingml/2006/main" xmlns:w14="http://schemas.microsoft.com/office/word/2010/wordml" xmlns:w15="http://schemas.microsoft.com/office/word/2012/wordml" xmlns:w16cex="http://schemas.microsoft.com/office/word/2018/wordml/cex" xmlns:w16cid="http://schemas.microsoft.com/office/word/2016/wordml/cid" xmlns:w16="http://schemas.microsoft.com/office/word/2018/wordml" xmlns:w16du="http://schemas.microsoft.com/office/word/2023/wordml/word16du" xmlns:w16sdtdh="http://schemas.microsoft.com/office/word/2020/wordml/sdtdatahash" xmlns:w16se="http://schemas.microsoft.com/office/word/2015/wordml/symex" xmlns:wpg="http://schemas.microsoft.com/office/word/2010/wordprocessingGroup" xmlns:wpi="http://schemas.microsoft.com/office/word/2010/wordprocessingInk" xmlns:wne="http://schemas.microsoft.com/office/word/2006/wordml" xmlns:wps="http://schemas.microsoft.com/office/word/2010/wordprocessingShape" mc:Ignorable="w14 w15 w16se w16cid w16 w16cex w16sdtdh w16du wp14">
   <w:body>
     <w:p>
       <w:pPr>
@@ -222,7 +222,6 @@
           <w:docPartUnique/>
         </w:docPartObj>
       </w:sdtPr>
-      <w:sdtEndPr/>
       <w:sdtContent>
         <w:p>
           <w:pPr>
@@ -303,14 +302,7 @@
                 <w:rStyle w:val="IndexLink"/>
                 <w:webHidden/>
               </w:rPr>
-              <w:t>3. Opis poslovnog mo</w:t>
-            </w:r>
-            <w:r>
-              <w:rPr>
-                <w:rStyle w:val="IndexLink"/>
-                <w:webHidden/>
-              </w:rPr>
-              <w:t>dela</w:t>
+              <w:t>3. Opis poslovnog modela</w:t>
             </w:r>
             <w:r>
               <w:rPr>
@@ -518,10 +510,7 @@
       </w:r>
       <w:r>
         <w:tab/>
-        <w:t xml:space="preserve">Apparel </w:t>
-      </w:r>
-      <w:r>
-        <w:t>Innovation and Training Center</w:t>
+        <w:t>Apparel Innovation and Training Center</w:t>
       </w:r>
     </w:p>
     <w:p>
@@ -617,13 +606,7 @@
           <w:rPr>
             <w:rStyle w:val="IndexLink"/>
           </w:rPr>
-          <w:t>Ta</w:t>
-        </w:r>
-        <w:r>
-          <w:rPr>
-            <w:rStyle w:val="IndexLink"/>
-          </w:rPr>
-          <w:t>blica 2. Frekvencija pojavljivanja Kaizen ključnih riječi po izvješćima</w:t>
+          <w:t>Tablica 2. Frekvencija pojavljivanja Kaizen ključnih riječi po izvješćima</w:t>
         </w:r>
         <w:r>
           <w:rPr>
@@ -674,19 +657,7 @@
         <w:spacing w:line="360" w:lineRule="auto"/>
       </w:pPr>
       <w:r>
-        <w:t xml:space="preserve">Nike je svjetski poznata proizvodna organizacija za sportsku odjeću. </w:t>
-      </w:r>
-      <w:r>
-        <w:t>Posjeduje više od 800 proizvodnih jedinica raspoređenih po cijeloj jugoistočnoj Aziji i Južnoj Americi. Nike, globalni lider u sportskoj industriji, posluje u više od 190 zemalja, s više od 79.000 zaposlenika. Nakon suočavanja s brojnim izazovima u uvjetim</w:t>
-      </w:r>
-      <w:r>
-        <w:t>a radne okoline i kvaliteti artikala u kasnim 1990-ima, Nike je počeo tražiti administrativni i proizvodni angažman za svoju bazu dobavljača. Nike se suočavao s izazovima upravljanja globalnim lancem opskrbe, što je zahtijevalo radikalne promjene u poslova</w:t>
-      </w:r>
-      <w:r>
-        <w:t>nju koristeći metodu Business Process Reengineering (BPR). Nike je poznat po inovacijama u dizajnu proizvoda, snažnoj marketinškoj strategiji i globalnoj prisutnosti. Međutim, s brzim rastom tržišta i složenošću globalnog lanca opskrbe, suočili su se s iza</w:t>
-      </w:r>
-      <w:r>
-        <w:t>zovima koji su zahtijevali radikalne promjene u poslovanju, što je dovelo do potrebe za reinženjeringom poslovnih procesa.</w:t>
+        <w:t>Nike je svjetski poznata proizvodna organizacija za sportsku odjeću. Posjeduje više od 800 proizvodnih jedinica raspoređenih po cijeloj jugoistočnoj Aziji i Južnoj Americi. Nike, globalni lider u sportskoj industriji, posluje u više od 190 zemalja, s više od 79.000 zaposlenika. Nakon suočavanja s brojnim izazovima u uvjetima radne okoline i kvaliteti artikala u kasnim 1990-ima, Nike je počeo tražiti administrativni i proizvodni angažman za svoju bazu dobavljača. Nike se suočavao s izazovima upravljanja globalnim lancem opskrbe, što je zahtijevalo radikalne promjene u poslovanju koristeći metodu Business Process Reengineering (BPR). Nike je poznat po inovacijama u dizajnu proizvoda, snažnoj marketinškoj strategiji i globalnoj prisutnosti. Međutim, s brzim rastom tržišta i složenošću globalnog lanca opskrbe, suočili su se s izazovima koji su zahtijevali radikalne promjene u poslovanju, što je dovelo do potrebe za reinženjeringom poslovnih procesa.</w:t>
       </w:r>
     </w:p>
     <w:p>
@@ -734,31 +705,22 @@
         <w:spacing w:line="360" w:lineRule="auto"/>
       </w:pPr>
       <w:r>
-        <w:t>Nike, jed</w:t>
-      </w:r>
-      <w:r>
-        <w:t xml:space="preserve">an od vodećih svjetskih brendova sportske odjeće, suočio se sa značajnim izazovima u ranim 2000-ima, posebno zbog brzog razvoja tržišta i promjena u ponašanju potrošača. Nike posluje u visoko konkurentnoj industriji kojom su dominirali modni trendovi koji </w:t>
-      </w:r>
-      <w:r>
-        <w:t xml:space="preserve">se brzo mijenjaju i tehnološki napredak. Nikeova tradicionalna usredotočenost na izvrsnost proizvoda trebala je biti nadopunjena inovacijama u poslovnim procesima, posebno jer su konkurenti poput Adidasa koristili digitalne strategije za bolje angažiranje </w:t>
-      </w:r>
-      <w:r>
-        <w:t>kupaca.</w:t>
-      </w:r>
-    </w:p>
-    <w:p>
-      <w:pPr>
-        <w:pStyle w:val="BodyText"/>
-        <w:spacing w:line="360" w:lineRule="auto"/>
-      </w:pPr>
-      <w:r>
-        <w:t>Primarni problem koji je doveo do Nikeove potrebe za BPR-om bila je njegova sve manja sposobnost da učinkovito odgovori na tržišne promjene, posebice u preferencijama kupaca i digitalnom angažmanu. Pretjerano oslanjanje tvrtke na naslijeđene proces</w:t>
-      </w:r>
-      <w:r>
-        <w:t>e, u kombinaciji s neuspjehom u predviđanju promjena u potražnji potrošača, stvorilo je operativna uska grla. Na primjer, Nike je u početku podcijenio važnost digitalnih kanala u interakciji s kupcima, što je rezultiralo propuštenim prilikama na tržištu ob</w:t>
-      </w:r>
-      <w:r>
-        <w:t>uće. [2]</w:t>
+        <w:t>Nike, jedan od vodećih svjetskih brendova sportske odjeće, suočio se sa značajnim izazovima u ranim 2000-ima, posebno zbog brzog razvoja tržišta i promjena u ponašanju potrošača. Nike posluje u visoko konkurentnoj industriji kojom su dominirali modni trendovi koji se brzo mijenjaju i tehnološki napredak. Nikeova tradicionalna usredotočenost na izvrsnost proizvoda trebala je biti nadopunjena inovacijama u poslovnim procesima, posebno jer su konkurenti poput Adidasa koristili digitalne strategije za bolje angažiranje kupaca</w:t>
+      </w:r>
+      <w:r>
+        <w:t xml:space="preserve"> [11]</w:t>
+      </w:r>
+      <w:r>
+        <w:t>.</w:t>
+      </w:r>
+    </w:p>
+    <w:p>
+      <w:pPr>
+        <w:pStyle w:val="BodyText"/>
+        <w:spacing w:line="360" w:lineRule="auto"/>
+      </w:pPr>
+      <w:r>
+        <w:t>Primarni problem koji je doveo do Nikeove potrebe za BPR-om bila je njegova sve manja sposobnost da učinkovito odgovori na tržišne promjene, posebice u preferencijama kupaca i digitalnom angažmanu. Pretjerano oslanjanje tvrtke na naslijeđene procese, u kombinaciji s neuspjehom u predviđanju promjena u potražnji potrošača, stvorilo je operativna uska grla. Na primjer, Nike je u početku podcijenio važnost digitalnih kanala u interakciji s kupcima, što je rezultiralo propuštenim prilikama na tržištu obuće. [2]</w:t>
       </w:r>
     </w:p>
     <w:p>
@@ -771,13 +733,7 @@
       </w:r>
       <w:r>
         <w:lastRenderedPageBreak/>
-        <w:t xml:space="preserve">digitalno poslovanje, što dokazuje lansiranje njegove aplikacije SNKRS, koja </w:t>
-      </w:r>
-      <w:r>
-        <w:t>je revolucionirala način na koji tvrtka komunicira sa svojim najodanijim kupcima. Nikeovi napori na reinženjeringu također su bili usmjereni na poboljšanje opskrbnog lanca i poboljšanje brzine donošenja odluka u globalnim operacijama. Čineći to, Nike je na</w:t>
-      </w:r>
-      <w:r>
-        <w:t>stojao povratiti svoju vodeću poziciju na tržištu i bolje se natjecati s konkurentima kao što su Adidas i Puma. [1]</w:t>
+        <w:t>digitalno poslovanje, što dokazuje lansiranje njegove aplikacije SNKRS, koja je revolucionirala način na koji tvrtka komunicira sa svojim najodanijim kupcima. Nikeovi napori na reinženjeringu također su bili usmjereni na poboljšanje opskrbnog lanca i poboljšanje brzine donošenja odluka u globalnim operacijama. Čineći to, Nike je nastojao povratiti svoju vodeću poziciju na tržištu i bolje se natjecati s konkurentima kao što su Adidas i Puma. [1]</w:t>
       </w:r>
     </w:p>
     <w:p>
@@ -796,13 +752,13 @@
         <w:spacing w:line="360" w:lineRule="auto"/>
       </w:pPr>
       <w:r>
-        <w:t>Nike se suočio sa sve većim pritiskom konkurenata poput Adidasa i brendova u razvoju, uz značajne promjene</w:t>
-      </w:r>
-      <w:r>
-        <w:t xml:space="preserve"> u ponašanju potrošača zbog porasta e-trgovine. Neučinkovitost u upravljanju opskrbnim lancem, osobito duga vremena isporuke, visoki troškovi isporuke i zastarjeli procesi, bili su ključni izazovi. To je navelo Nike da istraži reinženjering svojih poslovni</w:t>
-      </w:r>
-      <w:r>
-        <w:t>h procesa.</w:t>
+        <w:t>Nike se suočio sa sve većim pritiskom konkurenata poput Adidasa i brendova u razvoju, uz značajne promjene u ponašanju potrošača zbog porasta e-trgovine. Neučinkovitost u upravljanju opskrbnim lancem, osobito duga vremena isporuke, visoki troškovi isporuke i zastarjeli procesi, bili su ključni izazovi.</w:t>
+      </w:r>
+      <w:r>
+        <w:t xml:space="preserve"> [5]</w:t>
+      </w:r>
+      <w:r>
+        <w:t xml:space="preserve"> To je navelo Nike da istraži reinženjering svojih poslovnih procesa.</w:t>
       </w:r>
     </w:p>
     <w:p>
@@ -833,10 +789,7 @@
         <w:t>Dugačka kašnjenja u isporukama proizvoda</w:t>
       </w:r>
       <w:r>
-        <w:t xml:space="preserve">: Zbog neintegriranih sustava i složenih logističkih procesa, Nike je često kasnio s isporukom </w:t>
-      </w:r>
-      <w:r>
-        <w:t>proizvoda u maloprodajama.</w:t>
+        <w:t>: Zbog neintegriranih sustava i složenih logističkih procesa, Nike je često kasnio s isporukom proizvoda u maloprodajama.</w:t>
       </w:r>
     </w:p>
     <w:p>
@@ -860,6 +813,9 @@
       <w:r>
         <w:t>: Zbog nepravilnog planiranja proizvodnje i neučinkovitog upravljanja zalihama, kompanija je održavala visoke zalihe, što je povećalo troškove.</w:t>
       </w:r>
+      <w:r>
+        <w:t xml:space="preserve"> [12]</w:t>
+      </w:r>
     </w:p>
     <w:p>
       <w:pPr>
@@ -880,10 +836,7 @@
         <w:t>Složeni IT sustavi</w:t>
       </w:r>
       <w:r>
-        <w:t>: Nepovezani informacijski sustavi unutar kom</w:t>
-      </w:r>
-      <w:r>
-        <w:t>panije otežavali su učinkovit protok informacija između proizvodnje, distribucije i prodaje. [2][3]</w:t>
+        <w:t>: Nepovezani informacijski sustavi unutar kompanije otežavali su učinkovit protok informacija između proizvodnje, distribucije i prodaje. [2][3]</w:t>
       </w:r>
     </w:p>
     <w:p>
@@ -901,32 +854,20 @@
         <w:spacing w:line="360" w:lineRule="auto"/>
       </w:pPr>
       <w:r>
-        <w:t>Nikeova digit</w:t>
-      </w:r>
-      <w:r>
-        <w:t>alna transformacija potaknuta je potrebom za pojednostavljenjem poslovanja i održavanjem konkurentnosti na tržištu koje se brzo razvija. Jedna od ključnih inicijativa u ovoj transformaciji je implementacija sustava za planiranje poslovnih resursa (ERP). Ov</w:t>
-      </w:r>
-      <w:r>
-        <w:t>aj sustav omogućuje integriranje više poslovnih procesa, od upravljanja opskrbnim lancem do financijskih operacija, u jednu platformu.</w:t>
-      </w:r>
-    </w:p>
-    <w:p>
-      <w:pPr>
-        <w:pStyle w:val="BodyText"/>
-        <w:spacing w:line="360" w:lineRule="auto"/>
-      </w:pPr>
-      <w:r>
-        <w:t>ERP sustav omogućuje obradu podataka u stvarnom vremenu, dajući Nikeu poboljšanu vidljivost u globalnom opskrbnom lancu i</w:t>
-      </w:r>
-      <w:r>
-        <w:t xml:space="preserve"> osiguravajući da se inventarom upravlja </w:t>
+        <w:t>Nikeova digitalna transformacija potaknuta je potrebom za pojednostavljenjem poslovanja i održavanjem konkurentnosti na tržištu koje se brzo razvija. Jedna od ključnih inicijativa u ovoj transformaciji je implementacija sustava za planiranje poslovnih resursa (ERP). Ovaj sustav omogućuje integriranje više poslovnih procesa, od upravljanja opskrbnim lancem do financijskih operacija, u jednu platformu.</w:t>
+      </w:r>
+    </w:p>
+    <w:p>
+      <w:pPr>
+        <w:pStyle w:val="BodyText"/>
+        <w:spacing w:line="360" w:lineRule="auto"/>
+      </w:pPr>
+      <w:r>
+        <w:t xml:space="preserve">ERP sustav omogućuje obradu podataka u stvarnom vremenu, dajući Nikeu poboljšanu vidljivost u globalnom opskrbnom lancu i osiguravajući da se inventarom upravlja </w:t>
       </w:r>
       <w:r>
         <w:lastRenderedPageBreak/>
-        <w:t>učinkovitije. Integracija ERP sustava bila je osobito korisna u rješavanju problema kao što su neusklađenost inventara i odgođene narudžbenice, u konačnici smanjujući troškove i poboljšavajući zadovoljstvo kupaca. N</w:t>
-      </w:r>
-      <w:r>
-        <w:t>ikeova digitalna strategija, podržana ERP-om, usko je usklađena s izravnim fokusom na potrošače, te dodatno osnažuje agilnost i osjetljivost na zahtjeve tržišta. [3]</w:t>
+        <w:t>učinkovitije. Integracija ERP sustava bila je osobito korisna u rješavanju problema kao što su neusklađenost inventara i odgođene narudžbenice, u konačnici smanjujući troškove i poboljšavajući zadovoljstvo kupaca. Nikeova digitalna strategija, podržana ERP-om, usko je usklađena s izravnim fokusom na potrošače, te dodatno osnažuje agilnost i osjetljivost na zahtjeve tržišta. [3]</w:t>
       </w:r>
     </w:p>
     <w:p>
@@ -950,10 +891,7 @@
         <w:spacing w:line="360" w:lineRule="auto"/>
       </w:pPr>
       <w:r>
-        <w:t xml:space="preserve">Nikeov reinženjering bila je sveobuhvatna revizija njegovih </w:t>
-      </w:r>
-      <w:r>
-        <w:t>tradicionalnih poslovnih procesa, s naglaskom na digitalnu transformaciju i poboljšanja učinkovitosti u više područja. U nastavku navode se nekoliko ključnih koraka koje je Nike poduzeo:</w:t>
+        <w:t>Nikeov reinženjering bila je sveobuhvatna revizija njegovih tradicionalnih poslovnih procesa, s naglaskom na digitalnu transformaciju i poboljšanja učinkovitosti u više područja. U nastavku navode se nekoliko ključnih koraka koje je Nike poduzeo:</w:t>
       </w:r>
     </w:p>
     <w:p>
@@ -973,13 +911,16 @@
         <w:t>Integracija tehnologije</w:t>
       </w:r>
       <w:r>
-        <w:t xml:space="preserve">: Nike je shvatio važnost usklađivanja svojih </w:t>
-      </w:r>
-      <w:r>
-        <w:t>poslovnih procesa s modernom tehnologijom za poboljšanje operativne učinkovitosti i angažmana kupaca. Implementacija digitalnih alata, poput aplikacije SNKRS, bila je jedna od ključnih radnji tijekom BPR procesa. Aplikacija je pomogla Nikeu da se izravno p</w:t>
-      </w:r>
-      <w:r>
-        <w:t>oveže sa svojom bazom korisnika, olakšavajući angažman u stvarnom vremenu i izdavanje proizvoda na zahtjev, posebno za ograničeno izdanje tenisica.</w:t>
+        <w:t>: Nike je shvatio važnost usklađivanja svojih poslovnih procesa s modernom tehnologijom za poboljšanje operativne učinkovitosti i angažmana kupaca. Implementacija digitalnih alata, poput aplikacije SNKRS, bila je jedna od ključnih radnji tijekom BPR procesa.</w:t>
+      </w:r>
+      <w:r>
+        <w:t xml:space="preserve"> </w:t>
+      </w:r>
+      <w:r>
+        <w:t>[13]</w:t>
+      </w:r>
+      <w:r>
+        <w:t xml:space="preserve"> Aplikacija je pomogla Nikeu da se izravno poveže sa svojom bazom korisnika, olakšavajući angažman u stvarnom vremenu i izdavanje proizvoda na zahtjev, posebno za ograničeno izdanje tenisica.</w:t>
       </w:r>
     </w:p>
     <w:p>
@@ -999,13 +940,7 @@
         <w:t>Optimizacija opskrbnog lanca</w:t>
       </w:r>
       <w:r>
-        <w:t>: Nikeov BPR uvelike se usredotočio na svoj opskrbni lanac, koji je prije bio om</w:t>
-      </w:r>
-      <w:r>
-        <w:t>etan sporim proizvodnim ciklusima i kašnjenjima. Tvrtka je provela reinženjering upravljanja opskrbnim lancem kako bi osigurala brže vrijeme isporuke i bolju kontrolu zaliha. Pojednostavljanjem ovih procesa Nike bi mogao brže odgovoriti na zahtjeve tržišta</w:t>
-      </w:r>
-      <w:r>
-        <w:t xml:space="preserve"> i skratiti vrijeme od proizvodnje do maloprodaje.</w:t>
+        <w:t>: Nikeov BPR uvelike se usredotočio na svoj opskrbni lanac, koji je prije bio ometan sporim proizvodnim ciklusima i kašnjenjima. Tvrtka je provela reinženjering upravljanja opskrbnim lancem kako bi osigurala brže vrijeme isporuke i bolju kontrolu zaliha. Pojednostavljanjem ovih procesa Nike bi mogao brže odgovoriti na zahtjeve tržišta i skratiti vrijeme od proizvodnje do maloprodaje.</w:t>
       </w:r>
     </w:p>
     <w:p>
@@ -1025,10 +960,7 @@
         <w:t>Odlučivanje temeljeno na podacima</w:t>
       </w:r>
       <w:r>
-        <w:t>: Uz integraciju robusnijeg ERP sustava, Nike je koristio real-time analitiku podataka za informiranje procesa donošenja odluka. To je omogućilo učinkovitije praćenje metri</w:t>
-      </w:r>
-      <w:r>
-        <w:t>ka i prilagodbu na temelju stvarnih trendova podataka. Ovaj je korak bio ključan u održavanju konkurentnosti i osiguravanju učinkovitijeg zadovoljenja potreba kupaca.</w:t>
+        <w:t>: Uz integraciju robusnijeg ERP sustava, Nike je koristio real-time analitiku podataka za informiranje procesa donošenja odluka. To je omogućilo učinkovitije praćenje metrika i prilagodbu na temelju stvarnih trendova podataka. Ovaj je korak bio ključan u održavanju konkurentnosti i osiguravanju učinkovitijeg zadovoljenja potreba kupaca.</w:t>
       </w:r>
     </w:p>
     <w:p>
@@ -1048,17 +980,11 @@
         <w:t>Pristup usmjeren na kupca</w:t>
       </w:r>
       <w:r>
-        <w:t xml:space="preserve">: Značajan dio Nikeovih napora u reinženjeringu bio je usmjeren </w:t>
-      </w:r>
-      <w:r>
-        <w:t xml:space="preserve">na poboljšanje korisničkog iskustva. Nike je prešao sa strategije usmjerene na proizvod na model usmjeren na kupca, shvaćajući važnost personalizacije i izravne interakcije. Nike je koristio tehnike kao što je Lean kako </w:t>
+        <w:t xml:space="preserve">: Značajan dio Nikeovih napora u reinženjeringu bio je usmjeren na poboljšanje korisničkog iskustva. Nike je prešao sa strategije usmjerene na proizvod na model usmjeren na kupca, shvaćajući važnost </w:t>
       </w:r>
       <w:r>
         <w:lastRenderedPageBreak/>
-        <w:t xml:space="preserve">bi uklonio otpad u svojim procesima </w:t>
-      </w:r>
-      <w:r>
-        <w:t>i bolje se uskladio sa zahtjevima kupaca.</w:t>
+        <w:t>personalizacije i izravne interakcije. Nike je koristio tehnike kao što je Lean kako bi uklonio otpad u svojim procesima i bolje se uskladio sa zahtjevima kupaca.</w:t>
       </w:r>
     </w:p>
     <w:p>
@@ -1078,34 +1004,31 @@
         <w:t>Međufunkcionalni timovi i agilna implementacija</w:t>
       </w:r>
       <w:r>
-        <w:t>: Nike je prihvatio međufunkcionalnu suradnju, razbijajući odvojenosti između odjela. To je omogućilo kohezivnije i usklađenije poslovne funkcije, osobito pri uvođenju</w:t>
-      </w:r>
-      <w:r>
-        <w:t xml:space="preserve"> novih digitalnih alata. Nike je također koristio Agile metodologije za brzu prilagodbu promjenama, osiguravajući da se novi procesi mogu testirati i iterativno poboljšavati.</w:t>
-      </w:r>
-    </w:p>
-    <w:p>
-      <w:pPr>
-        <w:pStyle w:val="BodyText"/>
-        <w:spacing w:line="360" w:lineRule="auto"/>
-      </w:pPr>
-      <w:r>
-        <w:t>Nakon BPR-a, Nikeov poslovni model postao je agilniji i integriraniji. Implementa</w:t>
-      </w:r>
-      <w:r>
-        <w:t>cija ERP sustava omogućila je integraciju poslovnih funkcija te bolji protok informacija između odjela [4]. To je dovelo do smanjenja troškova i vremena isporuke proizvoda.</w:t>
-      </w:r>
-    </w:p>
-    <w:p>
-      <w:pPr>
-        <w:pStyle w:val="BodyText"/>
-        <w:spacing w:line="360" w:lineRule="auto"/>
-      </w:pPr>
-      <w:r>
-        <w:t xml:space="preserve">BPR je imao snažan utjecaj na Nikeov poslovni model, posebno u pogledu upravljanja </w:t>
-      </w:r>
-      <w:r>
-        <w:t>globalnim opskrbnim lancem:</w:t>
+        <w:t>: Nike je prihvatio međufunkcionalnu suradnju, razbijajući odvojenosti između odjela. To je omogućilo kohezivnije i usklađenije poslovne funkcije, osobito pri uvođenju novih digitalnih alata. Nike je također koristio Agile metodologije za brzu prilagodbu promjenama, osiguravajući da se novi procesi mogu testirati i iterativno poboljšavati.</w:t>
+      </w:r>
+    </w:p>
+    <w:p>
+      <w:pPr>
+        <w:pStyle w:val="BodyText"/>
+        <w:spacing w:line="360" w:lineRule="auto"/>
+      </w:pPr>
+      <w:r>
+        <w:t>Nakon BPR-a, Nikeov poslovni model postao je agilniji i integriraniji. Implementacija ERP sustava omogućila je integraciju poslovnih funkcija te bolji protok informacija između odjela.</w:t>
+      </w:r>
+      <w:r>
+        <w:t xml:space="preserve"> [4]</w:t>
+      </w:r>
+      <w:r>
+        <w:t xml:space="preserve"> To je dovelo do smanjenja troškova i vremena isporuke proizvoda.</w:t>
+      </w:r>
+    </w:p>
+    <w:p>
+      <w:pPr>
+        <w:pStyle w:val="BodyText"/>
+        <w:spacing w:line="360" w:lineRule="auto"/>
+      </w:pPr>
+      <w:r>
+        <w:t>BPR je imao snažan utjecaj na Nikeov poslovni model, posebno u pogledu upravljanja globalnim opskrbnim lancem:</w:t>
       </w:r>
     </w:p>
     <w:p>
@@ -1149,10 +1072,7 @@
         <w:t>Povećana agilnost</w:t>
       </w:r>
       <w:r>
-        <w:t>: Nike je preoblikovao svoj poslovni model ka</w:t>
-      </w:r>
-      <w:r>
-        <w:t>ko bi postao agilniji, omogućujući bržu reakciju na promjene tržišta i trendove potražnje.</w:t>
+        <w:t>: Nike je preoblikovao svoj poslovni model kako bi postao agilniji, omogućujući bržu reakciju na promjene tržišta i trendove potražnje.</w:t>
       </w:r>
     </w:p>
     <w:p>
@@ -1174,10 +1094,7 @@
         <w:t>Smanjenje troškova i zaliha</w:t>
       </w:r>
       <w:r>
-        <w:t>: Uvođenjem naprednih alata za planiranje i predviđanje potražnje, Nike je smanjio troškove zaliha i optimizirao vrijeme isporuke proizvod</w:t>
-      </w:r>
-      <w:r>
-        <w:t>a.</w:t>
+        <w:t>: Uvođenjem naprednih alata za planiranje i predviđanje potražnje, Nike je smanjio troškove zaliha i optimizirao vrijeme isporuke proizvoda.</w:t>
       </w:r>
     </w:p>
     <w:p>
@@ -1240,10 +1157,7 @@
         <w:t>Redizajn lanca opskrbe</w:t>
       </w:r>
       <w:r>
-        <w:t>: Reorganizacija globalnih lanaca opskrbe kako bi se ubrz</w:t>
-      </w:r>
-      <w:r>
-        <w:t>alo vrijeme isporuke.</w:t>
+        <w:t>: Reorganizacija globalnih lanaca opskrbe kako bi se ubrzalo vrijeme isporuke.</w:t>
       </w:r>
     </w:p>
     <w:p>
@@ -1298,10 +1212,7 @@
       <w:bookmarkEnd w:id="4"/>
       <w:r>
         <w:lastRenderedPageBreak/>
-        <w:t>5. Metodologije korištene u pro</w:t>
-      </w:r>
-      <w:r>
-        <w:t>cesu</w:t>
+        <w:t>5. Metodologije korištene u procesu</w:t>
       </w:r>
     </w:p>
     <w:p>
@@ -1615,10 +1526,7 @@
               <w:spacing w:line="360" w:lineRule="auto"/>
             </w:pPr>
             <w:r>
-              <w:t xml:space="preserve">Optimizacija zaliha i predviđanje tržišne </w:t>
-            </w:r>
-            <w:r>
-              <w:t>potražnje</w:t>
+              <w:t>Optimizacija zaliha i predviđanje tržišne potražnje</w:t>
             </w:r>
           </w:p>
         </w:tc>
@@ -1704,21 +1612,11 @@
       <w:r>
         <w:t xml:space="preserve">Tablica </w:t>
       </w:r>
-      <w:r>
-        <w:fldChar w:fldCharType="begin"/>
-      </w:r>
-      <w:r>
-        <w:instrText xml:space="preserve"> SEQ Tablica \* ARABIC </w:instrText>
-      </w:r>
-      <w:r>
-        <w:fldChar w:fldCharType="separate"/>
-      </w:r>
-      <w:r>
-        <w:t>1</w:t>
-      </w:r>
-      <w:r>
-        <w:fldChar w:fldCharType="end"/>
-      </w:r>
+      <w:fldSimple w:instr=" SEQ Tablica \* ARABIC ">
+        <w:r>
+          <w:t>1</w:t>
+        </w:r>
+      </w:fldSimple>
       <w:r>
         <w:t xml:space="preserve">. </w:t>
       </w:r>
@@ -1733,10 +1631,7 @@
         <w:spacing w:line="360" w:lineRule="auto"/>
       </w:pPr>
       <w:r>
-        <w:t>Metodologija koja je donijela revolucionarne promjene u procesu proizvodnje mnogih industrija je Lean proizvodnja. Uglavnom se naglašava smanjenje nepotrebnog otpada proizvodnog kapi</w:t>
-      </w:r>
-      <w:r>
-        <w:t xml:space="preserve">tala, vremena i sirovina raspoređenih u proizvodnom procesu uz zadržavanje visoke kvalitete proizvodnje. U 1990-ima se Nikeov pristup upravljanju odgovornošću dobavljača značajno </w:t>
+        <w:t xml:space="preserve">Metodologija koja je donijela revolucionarne promjene u procesu proizvodnje mnogih industrija je Lean proizvodnja. Uglavnom se naglašava smanjenje nepotrebnog otpada proizvodnog kapitala, vremena i sirovina raspoređenih u proizvodnom procesu uz zadržavanje visoke kvalitete proizvodnje. U 1990-ima se Nikeov pristup upravljanju odgovornošću dobavljača značajno </w:t>
       </w:r>
       <w:r>
         <w:t>promijenio</w:t>
@@ -1751,34 +1646,28 @@
         <w:spacing w:line="360" w:lineRule="auto"/>
       </w:pPr>
       <w:r>
-        <w:t>Nikeova metodologija kojom se bavi poboljšanjem društvenih i ekolo</w:t>
-      </w:r>
-      <w:r>
-        <w:t>ških uvjeta u svojoj mreži o</w:t>
+        <w:t>Nikeova metodologija koj</w:t>
+      </w:r>
+      <w:r>
+        <w:t>a</w:t>
+      </w:r>
+      <w:r>
+        <w:t xml:space="preserve"> se bavi poboljšanjem društvenih i ekoloških uvjeta u svojoj mreži o</w:t>
       </w:r>
       <w:r>
         <w:t>p</w:t>
       </w:r>
       <w:r>
-        <w:t>skrbnih lanaca diljem svijeta razvijena je kroz koordinirano administrativno upravljanje, poboljšano nagrađivanje dobavljača i poboljšanje sustava dizajniranog za izbjegavanje problema prije nego što se pojave.</w:t>
-      </w:r>
-    </w:p>
-    <w:p>
-      <w:pPr>
-        <w:pStyle w:val="BodyText"/>
-        <w:spacing w:line="360" w:lineRule="auto"/>
-      </w:pPr>
-      <w:r>
-        <w:t>Sustav upravljan</w:t>
-      </w:r>
-      <w:r>
-        <w:t>ja opskrbnim lancem učinkovito integrira proizvođače, dobavljače, trgovce na malo, veletrgovce i kupce kako bi zadovoljili povećane varijacije u proizvodima i zahtjevima te se sveli na najmanju moguću mjeru ukupnih troškova uz zadržavanje kvalitete proizvo</w:t>
-      </w:r>
-      <w:r>
-        <w:t xml:space="preserve">da. U strateškom upravljanju društveni učinak korporativnih sektora računa se više nego ikad prije. Učinkovita društvena strategija vrlo je važna za poduzeća koja promoviraju svoje poslovanje diljem svijeta. Poslovna paradigma pomaknula se prema poslovnim </w:t>
-      </w:r>
-      <w:r>
-        <w:t xml:space="preserve">integracijama i suradnji. Lančana integracija je </w:t>
+        <w:t>skrbnih lanaca diljem svijeta razvijena je kroz koordinirano administrativno upravljanje, nagrađivanje dobavljača i poboljšanje sustava dizajniranog za izbjegavanje problema.</w:t>
+      </w:r>
+    </w:p>
+    <w:p>
+      <w:pPr>
+        <w:pStyle w:val="BodyText"/>
+        <w:spacing w:line="360" w:lineRule="auto"/>
+      </w:pPr>
+      <w:r>
+        <w:t xml:space="preserve">Sustav upravljanja opskrbnim lancem učinkovito integrira proizvođače, dobavljače, trgovce na malo, veletrgovce i kupce kako bi zadovoljili povećane varijacije u proizvodima i zahtjevima te se sveli na najmanju moguću mjeru ukupnih troškova uz zadržavanje kvalitete proizvoda. U strateškom upravljanju društveni učinak korporativnih sektora računa se više nego ikad prije. Učinkovita društvena strategija vrlo je važna za poduzeća koja promoviraju svoje poslovanje diljem svijeta. Poslovna paradigma pomaknula se prema poslovnim integracijama i suradnji. Lančana integracija je </w:t>
       </w:r>
       <w:r>
         <w:t>prevladavajući</w:t>
@@ -1794,34 +1683,22 @@
         <w:t>društvenog</w:t>
       </w:r>
       <w:r>
-        <w:t xml:space="preserve"> učinka u svojoj globalnoj ponudi. Od 2008. N</w:t>
-      </w:r>
-      <w:r>
-        <w:t xml:space="preserve">ike </w:t>
+        <w:t xml:space="preserve"> učinka u svojoj globalnoj ponudi. Od 2008. Nike </w:t>
       </w:r>
       <w:r>
         <w:t>unaprjeđuje</w:t>
       </w:r>
       <w:r>
-        <w:t xml:space="preserve"> tehniku Lean proizvodnje u svojoj proizvodnoj mreži odjeće. Svojim dobavljačima pružili su opsežnu obuku o Lean proizvodnji i potaknuli dobavljače da usvoje novu tehniku i kontinuirano zadrže dobavljačke proizvodne linije pod kontrolom kak</w:t>
-      </w:r>
-      <w:r>
-        <w:t>o bi provjerili njihove proizvodne standarde. Nikeova politika Lean proizvodnje dovela je do značajnog poboljšanja društvenog učinka što je dovelo do pada od 15% ozbiljnih prekršaja na radu s utjecajem na zdravlje, sigurnost i usklađenost s okolišem.</w:t>
-      </w:r>
-    </w:p>
-    <w:p>
-      <w:pPr>
-        <w:pStyle w:val="BodyText"/>
-        <w:spacing w:line="360" w:lineRule="auto"/>
-      </w:pPr>
-      <w:r>
-        <w:t>Primj</w:t>
-      </w:r>
-      <w:r>
-        <w:t>enom Lean politike moguće je transformirati poslovnih procesa kroz praksu stalnog poboljšanja tako da se može djelovati primjereno potrebama i odgovorima tržišta. Lean proizvodnja uglavnom naglašava integraciju, a ne individualnu izvedbu i time jamči kvali</w:t>
-      </w:r>
-      <w:r>
-        <w:t>tetu proizvodnje. Ključni koncepti Lean proizvodnje uključuju:</w:t>
+        <w:t xml:space="preserve"> tehniku Lean proizvodnje u svojoj proizvodnoj mreži odjeće. Svojim dobavljačima pružili su opsežnu obuku o Lean proizvodnji i potaknuli dobavljače da usvoje novu tehniku i kontinuirano zadrže dobavljačke proizvodne linije pod kontrolom kako bi provjerili njihove proizvodne standarde. Nikeova politika Lean proizvodnje dovela je do značajnog poboljšanja društvenog učinka što je dovelo do pada od 15% ozbiljnih prekršaja na radu s utjecajem na zdravlje, sigurnost i usklađenost s okolišem.</w:t>
+      </w:r>
+    </w:p>
+    <w:p>
+      <w:pPr>
+        <w:pStyle w:val="BodyText"/>
+        <w:spacing w:line="360" w:lineRule="auto"/>
+      </w:pPr>
+      <w:r>
+        <w:t>Primjenom Lean politike moguće je transformirati poslovnih procesa kroz praksu stalnog poboljšanja tako da se može djelovati primjereno potrebama i odgovorima tržišta. Lean proizvodnja uglavnom naglašava integraciju, a ne individualnu izvedbu i time jamči kvalitetu proizvodnje. Ključni koncepti Lean proizvodnje uključuju:</w:t>
       </w:r>
     </w:p>
     <w:p>
@@ -1847,10 +1724,10 @@
         <w:spacing w:line="360" w:lineRule="auto"/>
       </w:pPr>
       <w:r>
-        <w:t>Proizvodnja na vrijeme, ili Toyota Production System (TPS) je metodologija tijeka rada koja prvenstveno ima za cilj smanjiti vrijeme protoka unutar proizvodnih su</w:t>
-      </w:r>
-      <w:r>
-        <w:t>stava kao i vremena odziva u rasponu od dobavljača do kupaca.</w:t>
+        <w:t>Proizvodnja na vrijeme, ili Toyota Production System (TPS) je metodologija tijeka rada koja prvenstveno ima za cilj smanjiti vrijeme protoka unutar proizvodnih sustava kao i vremena odziva u rasponu od dobavljača do kupaca.</w:t>
+      </w:r>
+      <w:r>
+        <w:t xml:space="preserve"> [8]</w:t>
       </w:r>
     </w:p>
     <w:p>
@@ -1876,10 +1753,7 @@
         <w:spacing w:line="360" w:lineRule="auto"/>
       </w:pPr>
       <w:r>
-        <w:t xml:space="preserve">Pojam „Lean proizvodnja” je nastao 1990-ih i od tada postao popularan kao noviji naziv za JIT i oba se pojma često </w:t>
-      </w:r>
-      <w:r>
-        <w:t>koriste kao sinonimi</w:t>
+        <w:t>Pojam „Lean proizvodnja” je nastao 1990-ih i od tada postao popularan kao noviji naziv za JIT i oba se pojma često koriste kao sinonimi</w:t>
       </w:r>
     </w:p>
     <w:p>
@@ -1996,10 +1870,7 @@
         <w:spacing w:line="360" w:lineRule="auto"/>
       </w:pPr>
       <w:r>
-        <w:t>Nagle promjene u količini pot</w:t>
-      </w:r>
-      <w:r>
-        <w:t>ražnje</w:t>
+        <w:t>Nagle promjene u količini potražnje</w:t>
       </w:r>
     </w:p>
     <w:p>
@@ -2012,6 +1883,7 @@
         <w:spacing w:line="360" w:lineRule="auto"/>
       </w:pPr>
       <w:r>
+        <w:lastRenderedPageBreak/>
         <w:t>Ovisnost o dobavljačima</w:t>
       </w:r>
     </w:p>
@@ -2025,7 +1897,6 @@
         <w:spacing w:line="360" w:lineRule="auto"/>
       </w:pPr>
       <w:r>
-        <w:lastRenderedPageBreak/>
         <w:t>Upravljanje temeljeno na vremenu</w:t>
       </w:r>
     </w:p>
@@ -2039,13 +1910,7 @@
         <w:spacing w:line="360" w:lineRule="auto"/>
       </w:pPr>
       <w:r>
-        <w:t>Upravljanje temeljeno na vremenu ključni je aspekt Lean proizvodnje. To je opći pristup koji prepoznaje važnost vremena i nastoji smanjiti razinu izgubljenog vremena u proizvodnom procesu posl</w:t>
-      </w:r>
-      <w:r>
-        <w:t>ovne organizacije. Koncept se češće koristi u proizvodnom procesu u kojem skraćeno vrijeme eliminira rad i ostale troškove držanje zaliha, čime proizvod postaje isplativiji. Poslovni proces koji stalno naglašava upravljanje temeljeno na vremenu može dugoro</w:t>
-      </w:r>
-      <w:r>
-        <w:t xml:space="preserve">čno izgraditi znatnu </w:t>
+        <w:t xml:space="preserve">Upravljanje temeljeno na vremenu ključni je aspekt Lean proizvodnje. To je opći pristup koji prepoznaje važnost vremena i nastoji smanjiti razinu izgubljenog vremena u proizvodnom procesu poslovne organizacije. Koncept se češće koristi u proizvodnom procesu u kojem skraćeno vrijeme eliminira rad i ostale troškove držanje zaliha, čime proizvod postaje isplativiji. Poslovni proces koji stalno naglašava upravljanje temeljeno na vremenu može dugoročno izgraditi znatnu </w:t>
       </w:r>
       <w:r>
         <w:t>kompetitivnu</w:t>
@@ -2103,10 +1968,7 @@
         <w:spacing w:line="360" w:lineRule="auto"/>
       </w:pPr>
       <w:r>
-        <w:t>Smanjenje proizvodnog otpada, a ti</w:t>
-      </w:r>
-      <w:r>
-        <w:t>me i veća učinkovitost</w:t>
+        <w:t>Smanjenje proizvodnog otpada, a time i veća učinkovitost</w:t>
       </w:r>
     </w:p>
     <w:p>
@@ -2158,10 +2020,7 @@
         <w:spacing w:line="360" w:lineRule="auto"/>
       </w:pPr>
       <w:r>
-        <w:t>Da bi organizacija učinkovito implementi</w:t>
-      </w:r>
-      <w:r>
-        <w:t>rala upravljanje temeljeno na vremenu, mora posjedovati visoko kvalificirano osoblje, fleksibilne proizvodne pogone koji se lako prilagođavaju promjenama i razumijevanje između uprave i zaposlenika</w:t>
+        <w:t>Da bi organizacija učinkovito implementirala upravljanje temeljeno na vremenu, mora posjedovati visoko kvalificirano osoblje, fleksibilne proizvodne pogone koji se lako prilagođavaju promjenama i razumijevanje između uprave i zaposlenika</w:t>
       </w:r>
     </w:p>
     <w:p>
@@ -2187,13 +2046,10 @@
         <w:spacing w:line="360" w:lineRule="auto"/>
       </w:pPr>
       <w:r>
-        <w:t>Simultani inženjering još je jedan z</w:t>
-      </w:r>
-      <w:r>
-        <w:t>načajan aspekt metodologije upravljanja temeljenog na vremenu. To je pristup upravljanju projektima koji pomaže poduzećima da više razvijaju i brže lansiraju nove proizvode. Svi dijelovi sustava koji su aktivno uključeni u proizvodnju gotovih proizvoda pov</w:t>
-      </w:r>
-      <w:r>
-        <w:t>ezani su na način da rade istovremeno umjesto da se izvršavaju neovisno.</w:t>
+        <w:t>Simultani inženjering još je jedan značajan aspekt metodologije upravljanja temeljenog na vremenu. To je pristup upravljanju projektima koji pomaže poduzećima da više razvijaju i brže lansiraju nove proizvode. Svi dijelovi sustava koji su aktivno uključeni u proizvodnju gotovih proizvoda povezani su na način da rade istovremeno umjesto da se izvršavaju neovisno.</w:t>
+      </w:r>
+      <w:r>
+        <w:t xml:space="preserve"> [15]</w:t>
       </w:r>
     </w:p>
     <w:p>
@@ -2219,6 +2075,7 @@
         <w:spacing w:line="360" w:lineRule="auto"/>
       </w:pPr>
       <w:r>
+        <w:lastRenderedPageBreak/>
         <w:t>Novi proizvod se znatno brže plasira na tržište</w:t>
       </w:r>
     </w:p>
@@ -2232,11 +2089,7 @@
         <w:spacing w:line="360" w:lineRule="auto"/>
       </w:pPr>
       <w:r>
-        <w:lastRenderedPageBreak/>
-        <w:t xml:space="preserve">Poduzeće bi moglo bolje naplaćivati svoje proizvode, što će zauzvrat dati bolju profitnu maržu i također pokriti troškove </w:t>
-      </w:r>
-      <w:r>
-        <w:t>istraživanja i razvoja</w:t>
+        <w:t>Poduzeće bi moglo bolje naplaćivati svoje proizvode, što će zauzvrat dati bolju profitnu maržu i također pokriti troškove istraživanja i razvoja</w:t>
       </w:r>
     </w:p>
     <w:p>
@@ -2275,10 +2128,7 @@
         <w:spacing w:line="360" w:lineRule="auto"/>
       </w:pPr>
       <w:r>
-        <w:t>Može biti izvor konkurentske prednosti za p</w:t>
-      </w:r>
-      <w:r>
-        <w:t xml:space="preserve">oslovnu organizaciju za pokretanje i izradu </w:t>
+        <w:t xml:space="preserve">Može biti izvor konkurentske prednosti za poslovnu organizaciju za pokretanje i izradu </w:t>
       </w:r>
       <w:r>
         <w:t>pouzdanog</w:t>
@@ -2310,13 +2160,7 @@
         <w:spacing w:line="360" w:lineRule="auto"/>
       </w:pPr>
       <w:r>
-        <w:t>Proizvodne stanice su značajan element Lean proizvodnje i odnosi se na proizvodnju u kojem je radna snaga podijeljena u neovisne skupine namijenj</w:t>
-      </w:r>
-      <w:r>
-        <w:t xml:space="preserve">ene za postizanje određenog proizvodnog procesa ili proizvoda. Svaki tim (stanica) je odgovoran dovršiti značajan dio gotovog proizvoda. Članovi tima su opremljeni za razne radne uloge koje su im dodijeljene kako bi se uklonila monotonost jedne osobe koja </w:t>
-      </w:r>
-      <w:r>
-        <w:t>obavlja samo pojedinačni zadatak i na taj način se podržavaju rotaciju poslova.</w:t>
+        <w:t>Proizvodne stanice su značajan element Lean proizvodnje i odnosi se na proizvodnju u kojem je radna snaga podijeljena u neovisne skupine namijenjene za postizanje određenog proizvodnog procesa ili proizvoda. Svaki tim (stanica) je odgovoran dovršiti značajan dio gotovog proizvoda. Članovi tima su opremljeni za razne radne uloge koje su im dodijeljene kako bi se uklonila monotonost jedne osobe koja obavlja samo pojedinačni zadatak i na taj način se podržavaju rotaciju poslova.</w:t>
       </w:r>
     </w:p>
     <w:p>
@@ -2329,10 +2173,7 @@
         <w:spacing w:line="360" w:lineRule="auto"/>
       </w:pPr>
       <w:r>
-        <w:t>Proizvodne stanice su oblik timskog rada koji pomaže osigurati predanost radnika jer je svaka stanica odgovorna za cijelu jedinicu rada. Stanice rade s drugim stanicama i odgov</w:t>
-      </w:r>
-      <w:r>
-        <w:t>orne su za kvalitetu na svom području.</w:t>
+        <w:t>Proizvodne stanice su oblik timskog rada koji pomaže osigurati predanost radnika jer je svaka stanica odgovorna za cijelu jedinicu rada. Stanice rade s drugim stanicama i odgovorne su za kvalitetu na svom području.</w:t>
       </w:r>
     </w:p>
     <w:p>
@@ -2371,10 +2212,7 @@
         <w:spacing w:line="360" w:lineRule="auto"/>
       </w:pPr>
       <w:r>
-        <w:t>Radnici posjeduju višestruke talente i stoga postaj</w:t>
-      </w:r>
-      <w:r>
-        <w:t>u svestraniji i opremljeniji za ispunjavanje budućih zahtjeva poslovanja</w:t>
+        <w:t>Radnici posjeduju višestruke talente i stoga postaju svestraniji i opremljeniji za ispunjavanje budućih zahtjeva poslovanja</w:t>
       </w:r>
     </w:p>
     <w:p>
@@ -2400,10 +2238,7 @@
         <w:spacing w:line="360" w:lineRule="auto"/>
       </w:pPr>
       <w:r>
-        <w:t>Poboljšanje kvalitete jer svaka stanica ima odgovornost za održavanje kvalitete u svom vl</w:t>
-      </w:r>
-      <w:r>
-        <w:t>astitom području</w:t>
+        <w:t>Poboljšanje kvalitete jer svaka stanica ima odgovornost za održavanje kvalitete u svom vlastitom području</w:t>
       </w:r>
     </w:p>
     <w:p>
@@ -2416,6 +2251,7 @@
         <w:spacing w:line="360" w:lineRule="auto"/>
       </w:pPr>
       <w:r>
+        <w:lastRenderedPageBreak/>
         <w:t>Nedostatci:</w:t>
       </w:r>
     </w:p>
@@ -2429,7 +2265,6 @@
         <w:spacing w:line="360" w:lineRule="auto"/>
       </w:pPr>
       <w:r>
-        <w:lastRenderedPageBreak/>
         <w:t>Radna kultura mora uključivati povjerenje i interes među zaposlenicima</w:t>
       </w:r>
     </w:p>
@@ -2456,10 +2291,7 @@
         <w:spacing w:line="360" w:lineRule="auto"/>
       </w:pPr>
       <w:r>
-        <w:t>Za razliku od tradicionalne protočne</w:t>
-      </w:r>
-      <w:r>
-        <w:t xml:space="preserve"> proizvodnje, stanična proizvodnja možda neće potvrditi da organizacija koristi svoje strojeve na intenzivan način</w:t>
+        <w:t>Za razliku od tradicionalne protočne proizvodnje, stanična proizvodnja možda neće potvrditi da organizacija koristi svoje strojeve na intenzivan način</w:t>
       </w:r>
     </w:p>
     <w:p>
@@ -2524,22 +2356,13 @@
         <w:spacing w:line="360" w:lineRule="auto"/>
       </w:pPr>
       <w:r>
-        <w:t>Riječ Kaizen u osnovi potječe od japanske riječi koja znači “promjena na bolje”. Kaiz</w:t>
-      </w:r>
-      <w:r>
-        <w:t>en (ili 'kontinuirano poboljšanje') pristup je uključivanja malih inkrementalnih promjena u poslovanje kako bi se poboljšala kvaliteta i učinkovitost na kontinuirani način. U Lean proizvodnji, Kaizen se sastoji od ideja za razmišljanje koje treba implement</w:t>
-      </w:r>
-      <w:r>
-        <w:t>irati u svakodnevne aktivnosti kako bi se kontinuirano poboljšavali procesi. Način razmišljanja Kaizena uključuje izgradnju kulture radnog mjesta koja potiče dinamičnu odgovornost u predlaganju redizajna i korištenju novih standarda. Kaizen se može podijel</w:t>
-      </w:r>
-      <w:r>
-        <w:t>iti u dva glavna plana: akcija i filozofija. Kaizen akcijski plan odnosi se na organiziranje događaja koji su usmjereni na poboljšanje određene operacije unutar organizacije. Ovi događaji sastoje se od timova zaposlenika u svim kategorijama. Međutim, poseb</w:t>
-      </w:r>
-      <w:r>
-        <w:t>no veliku važnost pridaju uključivanju zaposlenika na osnovnoj razini. S druge strane, Kaizen filozofija je uspostavljanje kulture u kojoj su svi zaposlenici uvelike uključeni u predlaganje poboljšanja i njihovu implementaciju u poduzeću. Kontinuirani cikl</w:t>
-      </w:r>
-      <w:r>
-        <w:t>us Kaizen aktivnosti sastoji se od sedam faza: (1) identifikacija prilika, (2) analiza procesa, (3) razvoj optimalnog rješenja, (4) implementacija rješenja, (5) rasprava o rezultatima, (6) standardizacija rješenja, (7) planiranje za budućnost.</w:t>
+        <w:t>Riječ Kaizen u osnovi potječe od japanske riječi koja znači “promjena na bolje”. Kaizen (ili 'kontinuirano poboljšanje') pristup je uključivanja malih inkrementalnih promjena u poslovanje kako bi se poboljšala kvaliteta i učinkovitost na kontinuirani način.</w:t>
+      </w:r>
+      <w:r>
+        <w:t xml:space="preserve"> [7]</w:t>
+      </w:r>
+      <w:r>
+        <w:t xml:space="preserve"> U Lean proizvodnji, Kaizen se sastoji od ideja za razmišljanje koje treba implementirati u svakodnevne aktivnosti kako bi se kontinuirano poboljšavali procesi. Način razmišljanja Kaizena uključuje izgradnju kulture radnog mjesta koja potiče dinamičnu odgovornost u predlaganju redizajna i korištenju novih standarda. Kaizen se može podijeliti u dva glavna plana: akcija i filozofija. Kaizen akcijski plan odnosi se na organiziranje događaja koji su usmjereni na poboljšanje određene operacije unutar organizacije. Ovi događaji sastoje se od timova zaposlenika u svim kategorijama. Međutim, posebno veliku važnost pridaju uključivanju zaposlenika na osnovnoj razini. S druge strane, Kaizen filozofija je uspostavljanje kulture u kojoj su svi zaposlenici uvelike uključeni u predlaganje poboljšanja i njihovu implementaciju u poduzeću. Kontinuirani ciklus Kaizen aktivnosti sastoji se od sedam faza: (1) identifikacija prilika, (2) analiza procesa, (3) razvoj optimalnog rješenja, (4) implementacija rješenja, (5) rasprava o rezultatima, (6) standardizacija rješenja, (7) planiranje za budućnost.</w:t>
       </w:r>
     </w:p>
     <w:p>
@@ -2558,7 +2381,6 @@
         <w:spacing w:line="360" w:lineRule="auto"/>
       </w:pPr>
       <w:r>
-        <w:lastRenderedPageBreak/>
         <w:t>Prednosti:</w:t>
       </w:r>
     </w:p>
@@ -2685,22 +2507,7 @@
         <w:spacing w:line="360" w:lineRule="auto"/>
       </w:pPr>
       <w:r>
-        <w:t>Da</w:t>
-      </w:r>
-      <w:r>
-        <w:t xml:space="preserve"> bi se odgovorilo na pitanje može li poduzeće postići održivost ciljeva implementacijom Kaizena, analizirana su 44 dostupna službena izvješća održivosti i društvene odgovornosti poduzeća 11 američkih modnih brandova. Izvješća su napravljena od 2006. do 201</w:t>
-      </w:r>
-      <w:r>
-        <w:t>8. godine. Korišten je računalni program za leksičku analizu da bi se iz niza znakova (u ovom slučaju tekstualnih podataka izvješća) dobio niz ključnih riječi povezanih s Kaizenom. Odabralo se 200 ključnih riječi povezanih s Kaizen načelima kao što su stan</w:t>
-      </w:r>
-      <w:r>
-        <w:t>dardizacija, usklađivanje, optimizacija, uobičajeni uzroci, statistička kontrola kvalitete itd. Te ključne riječi su zatim uključene u Python program koji je pregledao svako izvješće kako bi pretražio prisutnost ovih riječi. Svaki put kada bi se pronašla r</w:t>
-      </w:r>
-      <w:r>
-        <w:t>iječ u izvješću, program je automatski izdvojio rečenicu u kojoj je ključna riječ prisutna i na kraju dao ukupnu učestalost Kaizen povezanih riječi. Na tablici ispod nalazi se dobivena učestalost, uz napomenu da prazne ćelije ukazuju na nedostatak javno ob</w:t>
-      </w:r>
-      <w:r>
-        <w:t>javljenih izvješća o održivosti.</w:t>
+        <w:t>Da bi se odgovorilo na pitanje može li poduzeće postići održivost ciljeva implementacijom Kaizena, analizirana su 44 dostupna službena izvješća održivosti i društvene odgovornosti poduzeća 11 američkih modnih brandova. Izvješća su napravljena od 2006. do 2018. godine. Korišten je računalni program za leksičku analizu da bi se iz niza znakova (u ovom slučaju tekstualnih podataka izvješća) dobio niz ključnih riječi povezanih s Kaizenom. Odabralo se 200 ključnih riječi povezanih s Kaizen načelima kao što su standardizacija, usklađivanje, optimizacija, uobičajeni uzroci, statistička kontrola kvalitete itd. Te ključne riječi su zatim uključene u Python program koji je pregledao svako izvješće kako bi pretražio prisutnost ovih riječi. Svaki put kada bi se pronašla riječ u izvješću, program je automatski izdvojio rečenicu u kojoj je ključna riječ prisutna i na kraju dao ukupnu učestalost Kaizen povezanih riječi. Na tablici ispod nalazi se dobivena učestalost, uz napomenu da prazne ćelije ukazuju na nedostatak javno objavljenih izvješća o održivosti.</w:t>
       </w:r>
     </w:p>
     <w:p>
@@ -2719,19 +2526,19 @@
         <w:tblLook w:val="04A0" w:firstRow="1" w:lastRow="0" w:firstColumn="1" w:lastColumn="0" w:noHBand="0" w:noVBand="1"/>
       </w:tblPr>
       <w:tblGrid>
-        <w:gridCol w:w="1163"/>
-        <w:gridCol w:w="656"/>
-        <w:gridCol w:w="656"/>
-        <w:gridCol w:w="656"/>
-        <w:gridCol w:w="656"/>
-        <w:gridCol w:w="644"/>
-        <w:gridCol w:w="656"/>
-        <w:gridCol w:w="656"/>
-        <w:gridCol w:w="656"/>
-        <w:gridCol w:w="656"/>
-        <w:gridCol w:w="656"/>
-        <w:gridCol w:w="656"/>
-        <w:gridCol w:w="656"/>
+        <w:gridCol w:w="1098"/>
+        <w:gridCol w:w="687"/>
+        <w:gridCol w:w="687"/>
+        <w:gridCol w:w="687"/>
+        <w:gridCol w:w="687"/>
+        <w:gridCol w:w="687"/>
+        <w:gridCol w:w="687"/>
+        <w:gridCol w:w="687"/>
+        <w:gridCol w:w="687"/>
+        <w:gridCol w:w="687"/>
+        <w:gridCol w:w="687"/>
+        <w:gridCol w:w="687"/>
+        <w:gridCol w:w="687"/>
       </w:tblGrid>
       <w:tr>
         <w:trPr>
@@ -2810,14 +2617,12 @@
               <w:rPr>
                 <w:b/>
                 <w:bCs/>
-                <w:sz w:val="22"/>
               </w:rPr>
             </w:pPr>
             <w:r>
               <w:rPr>
                 <w:b/>
                 <w:bCs/>
-                <w:sz w:val="22"/>
               </w:rPr>
               <w:t>2006</w:t>
             </w:r>
@@ -2836,14 +2641,12 @@
               <w:rPr>
                 <w:b/>
                 <w:bCs/>
-                <w:sz w:val="22"/>
               </w:rPr>
             </w:pPr>
             <w:r>
               <w:rPr>
                 <w:b/>
                 <w:bCs/>
-                <w:sz w:val="22"/>
               </w:rPr>
               <w:t>2008</w:t>
             </w:r>
@@ -2862,14 +2665,12 @@
               <w:rPr>
                 <w:b/>
                 <w:bCs/>
-                <w:sz w:val="22"/>
               </w:rPr>
             </w:pPr>
             <w:r>
               <w:rPr>
                 <w:b/>
                 <w:bCs/>
-                <w:sz w:val="22"/>
               </w:rPr>
               <w:t>2009</w:t>
             </w:r>
@@ -2888,14 +2689,12 @@
               <w:rPr>
                 <w:b/>
                 <w:bCs/>
-                <w:sz w:val="22"/>
               </w:rPr>
             </w:pPr>
             <w:r>
               <w:rPr>
                 <w:b/>
                 <w:bCs/>
-                <w:sz w:val="22"/>
               </w:rPr>
               <w:t>2010</w:t>
             </w:r>
@@ -2914,14 +2713,12 @@
               <w:rPr>
                 <w:b/>
                 <w:bCs/>
-                <w:sz w:val="22"/>
               </w:rPr>
             </w:pPr>
             <w:r>
               <w:rPr>
                 <w:b/>
                 <w:bCs/>
-                <w:sz w:val="22"/>
               </w:rPr>
               <w:t>2011</w:t>
             </w:r>
@@ -2940,14 +2737,12 @@
               <w:rPr>
                 <w:b/>
                 <w:bCs/>
-                <w:sz w:val="22"/>
               </w:rPr>
             </w:pPr>
             <w:r>
               <w:rPr>
                 <w:b/>
                 <w:bCs/>
-                <w:sz w:val="22"/>
               </w:rPr>
               <w:t>2012</w:t>
             </w:r>
@@ -2966,14 +2761,12 @@
               <w:rPr>
                 <w:b/>
                 <w:bCs/>
-                <w:sz w:val="22"/>
               </w:rPr>
             </w:pPr>
             <w:r>
               <w:rPr>
                 <w:b/>
                 <w:bCs/>
-                <w:sz w:val="22"/>
               </w:rPr>
               <w:t>2013</w:t>
             </w:r>
@@ -2992,14 +2785,12 @@
               <w:rPr>
                 <w:b/>
                 <w:bCs/>
-                <w:sz w:val="22"/>
               </w:rPr>
             </w:pPr>
             <w:r>
               <w:rPr>
                 <w:b/>
                 <w:bCs/>
-                <w:sz w:val="22"/>
               </w:rPr>
               <w:t>2014</w:t>
             </w:r>
@@ -3018,14 +2809,12 @@
               <w:rPr>
                 <w:b/>
                 <w:bCs/>
-                <w:sz w:val="22"/>
               </w:rPr>
             </w:pPr>
             <w:r>
               <w:rPr>
                 <w:b/>
                 <w:bCs/>
-                <w:sz w:val="22"/>
               </w:rPr>
               <w:t>2015</w:t>
             </w:r>
@@ -3044,14 +2833,12 @@
               <w:rPr>
                 <w:b/>
                 <w:bCs/>
-                <w:sz w:val="22"/>
               </w:rPr>
             </w:pPr>
             <w:r>
               <w:rPr>
                 <w:b/>
                 <w:bCs/>
-                <w:sz w:val="22"/>
               </w:rPr>
               <w:t>2016</w:t>
             </w:r>
@@ -3070,14 +2857,12 @@
               <w:rPr>
                 <w:b/>
                 <w:bCs/>
-                <w:sz w:val="22"/>
               </w:rPr>
             </w:pPr>
             <w:r>
               <w:rPr>
                 <w:b/>
                 <w:bCs/>
-                <w:sz w:val="22"/>
               </w:rPr>
               <w:t>2017</w:t>
             </w:r>
@@ -3096,14 +2881,12 @@
               <w:rPr>
                 <w:b/>
                 <w:bCs/>
-                <w:sz w:val="22"/>
               </w:rPr>
             </w:pPr>
             <w:r>
               <w:rPr>
                 <w:b/>
                 <w:bCs/>
-                <w:sz w:val="22"/>
               </w:rPr>
               <w:t>2018</w:t>
             </w:r>
@@ -3685,8 +3468,6 @@
             </w:pPr>
           </w:p>
         </w:tc>
-        <w:bookmarkStart w:id="6" w:name="_GoBack"/>
-        <w:bookmarkEnd w:id="6"/>
       </w:tr>
       <w:tr>
         <w:trPr>
@@ -5197,29 +4978,19 @@
         <w:pStyle w:val="Caption"/>
         <w:jc w:val="center"/>
       </w:pPr>
-      <w:bookmarkStart w:id="7" w:name="_Toc5019985111"/>
+      <w:bookmarkStart w:id="6" w:name="_Toc5019985111"/>
       <w:r>
         <w:t xml:space="preserve">Tablica </w:t>
       </w:r>
-      <w:r>
-        <w:fldChar w:fldCharType="begin"/>
-      </w:r>
-      <w:r>
-        <w:instrText xml:space="preserve"> SEQ Tablica \* ARABIC </w:instrText>
-      </w:r>
-      <w:r>
-        <w:fldChar w:fldCharType="separate"/>
-      </w:r>
-      <w:r>
-        <w:t>2</w:t>
-      </w:r>
-      <w:r>
-        <w:fldChar w:fldCharType="end"/>
-      </w:r>
+      <w:fldSimple w:instr=" SEQ Tablica \* ARABIC ">
+        <w:r>
+          <w:t>2</w:t>
+        </w:r>
+      </w:fldSimple>
       <w:r>
         <w:t xml:space="preserve">. </w:t>
       </w:r>
-      <w:bookmarkEnd w:id="7"/>
+      <w:bookmarkEnd w:id="6"/>
       <w:r>
         <w:t>Frekvencija pojavljivanja Kaizen ključnih riječi po izvješćima</w:t>
       </w:r>
@@ -5230,28 +5001,16 @@
         <w:spacing w:line="360" w:lineRule="auto"/>
       </w:pPr>
       <w:r>
-        <w:t xml:space="preserve">Iz rezultata se vidi da su gotovo sva poduzeća prakticirala Kaizen filozofiju u svojim poslovima kako bi postigli održivost poslovanja. Gap i Nike koristili su se </w:t>
-      </w:r>
-      <w:r>
-        <w:t>principom Kaizen od 2006. Trendovi toga su se povećavali do 2017. kada je došlo do naglog pada. American Eagle, PVH, Tiffany &amp; Co. i Levi Strauss koristili su Kaizen načela prilično dosljedno od 2010. i 2011. Kaizen načela pojavljuju se u Coach i Ralph Lau</w:t>
-      </w:r>
-      <w:r>
-        <w:t>ren izvješćima iz 2013., dok VF, Kate Spade i Under Armour spominju Kaizen principe u izvješćima o održivosti za 2016., 2017. i 2018. godinu.</w:t>
-      </w:r>
-    </w:p>
-    <w:p>
-      <w:pPr>
-        <w:pStyle w:val="BodyText"/>
-        <w:spacing w:line="360" w:lineRule="auto"/>
-      </w:pPr>
-      <w:r>
-        <w:t>Na slici ispod prikazan je oblak riječi korištenih u Nikeovom izvješću o održivosti. To pokazuje da bi Kaizen moga</w:t>
-      </w:r>
-      <w:r>
-        <w:t>o biti ključno načelo za njihove inovacije, održivost, procese, timove, upravljanje i poboljšanje. Recikliranje, voda, rad, kodovi, i trag također se vide, što sugerira da bi Kaizen principi također mogli pomoći u rješavanju izazova u vezi s ovim temama. [</w:t>
-      </w:r>
-      <w:r>
-        <w:t>10]</w:t>
+        <w:t>Iz rezultata se vidi da su gotovo sva poduzeća prakticirala Kaizen filozofiju u svojim poslovima kako bi postigli održivost poslovanja. Gap i Nike koristili su se principom Kaizen od 2006. Trendovi toga su se povećavali do 2017. kada je došlo do naglog pada. American Eagle, PVH, Tiffany &amp; Co. i Levi Strauss koristili su Kaizen načela prilično dosljedno od 2010. i 2011. Kaizen načela pojavljuju se u Coach i Ralph Lauren izvješćima iz 2013., dok VF, Kate Spade i Under Armour spominju Kaizen principe u izvješćima o održivosti za 2016., 2017. i 2018. godinu.</w:t>
+      </w:r>
+    </w:p>
+    <w:p>
+      <w:pPr>
+        <w:pStyle w:val="BodyText"/>
+        <w:spacing w:line="360" w:lineRule="auto"/>
+      </w:pPr>
+      <w:r>
+        <w:t>Na slici ispod prikazan je oblak riječi korištenih u Nikeovom izvješću o održivosti. To pokazuje da bi Kaizen mogao biti ključno načelo za njihove inovacije, održivost, procese, timove, upravljanje i poboljšanje. Recikliranje, voda, rad, kodovi, i trag također se vide, što sugerira da bi Kaizen principi također mogli pomoći u rješavanju izazova u vezi s ovim temama. [10]</w:t>
       </w:r>
     </w:p>
     <w:p>
@@ -5266,7 +5025,7 @@
         </w:rPr>
         <w:lastRenderedPageBreak/>
         <w:drawing>
-          <wp:inline distT="0" distB="0" distL="0" distR="0">
+          <wp:inline distT="0" distB="0" distL="0" distR="0" wp14:anchorId="6A0FF26A" wp14:editId="00D3C90B">
             <wp:extent cx="5579745" cy="4237990"/>
             <wp:effectExtent l="0" t="0" r="0" b="0"/>
             <wp:docPr id="1" name="Image3"/>
@@ -5326,28 +5085,28 @@
         <w:spacing w:line="360" w:lineRule="auto"/>
       </w:pPr>
       <w:r>
-        <w:t>Na Nike's Apparel Manufacturing Leadership Forum (MLF) dogovoreno je da se pripremi i implementira Lean program u njihovim vlastitim pogonima. Potpuni edukacijski program pripreme ponuđen je u Nike Apparel In</w:t>
-      </w:r>
-      <w:r>
-        <w:t>novation and Training Center (AITC) u Šri Lanki. Središte pripreme bilo je organizirano gotovo kao tvornica odjeće, tako da su učenici mogli dobiti praktičnu obuku o Lean proizvodnji. Nakon završetka programa obuke, polaznici su radili s Nikeovim administr</w:t>
-      </w:r>
-      <w:r>
-        <w:t>atorom na izradi metodologije "proliferacije" za svoje industrijske pogone kako bi se promijenila i izvršila svaka komponenta. Nike osoblje dodatno je pokušalo razumjeti ove cikluse i pokušalo iskoristiti potrebno vrijeme i trajanje procesa u vezi stvaranj</w:t>
-      </w:r>
-      <w:r>
-        <w:t>a.</w:t>
-      </w:r>
-    </w:p>
-    <w:p>
-      <w:pPr>
-        <w:pStyle w:val="BodyText"/>
-        <w:spacing w:line="360" w:lineRule="auto"/>
-      </w:pPr>
-      <w:r>
-        <w:t>Nike procjenjuje usklađenost proizvodnog pogona s normama u radu, dobrobiti i ekološkoj izvedbi koristeći povremene preglede pogona i dijeli svoj program konzistentnosti proizvodnih pogona u tematske zone promatrane kroz karakteristične preglede proizvo</w:t>
-      </w:r>
-      <w:r>
-        <w:t>dnih pogona: dobrobit, HSE (Health Safety and Environment) te rad. Ove recenzije ocjenjuju dosljednost proizvodnog pogona na ljestvici od četiri točke: A (4) do D (1).</w:t>
+        <w:t>Na Nike's Apparel Manufacturing Leadership Forum (MLF) dogovoreno je da se pripremi i implementira Lean program u njihovim vlastitim pogonima. Potpuni edukacijski program pripreme ponuđen je u Nike Apparel Innovation and Training Center (AITC) u Šri Lanki.</w:t>
+      </w:r>
+      <w:r>
+        <w:t xml:space="preserve"> [9]</w:t>
+      </w:r>
+      <w:r>
+        <w:t xml:space="preserve"> Središte pripreme bilo je organizirano gotovo kao tvornica odjeće, tako da su učenici mogli dobiti praktičnu obuku o Lean proizvodnji. Nakon završetka programa obuke, polaznici su radili s Nikeovim administratorom na izradi metodologije "proliferacije" za svoje industrijske pogone kako bi se promijenila i izvršila svaka komponenta. Nike osoblje dodatno je pokušalo razumjeti ove cikluse i pokušalo iskoristiti potrebno vrijeme i trajanje procesa u vezi stvaranja.</w:t>
+      </w:r>
+    </w:p>
+    <w:p>
+      <w:pPr>
+        <w:pStyle w:val="BodyText"/>
+        <w:spacing w:line="360" w:lineRule="auto"/>
+      </w:pPr>
+      <w:r>
+        <w:t>Nike procjenjuje usklađenost proizvodnog pogona s normama u radu, dobrobiti i ekološkoj izvedbi koristeći povremene preglede pogona i dijeli svoj program konzistentnosti proizvodnih pogona u tematske zone promatrane kroz karakteristične preglede proizvodnih pogona: dobrobit, HSE (Health Safety and Environment) te rad.</w:t>
+      </w:r>
+      <w:r>
+        <w:t xml:space="preserve"> [14]</w:t>
+      </w:r>
+      <w:r>
+        <w:t xml:space="preserve"> Ove recenzije ocjenjuju dosljednost proizvodnog pogona na ljestvici od četiri točke: A (4) do D (1).</w:t>
       </w:r>
     </w:p>
     <w:p>
@@ -5374,10 +5133,7 @@
       </w:pPr>
       <w:r>
         <w:lastRenderedPageBreak/>
-        <w:t>B rezultati su ugla</w:t>
-      </w:r>
-      <w:r>
-        <w:t>vnom dosljedni, s manjim povredama poput odvojenih slučajeva obilja dodatnog vremena.</w:t>
+        <w:t>B rezultati su uglavnom dosljedni, s manjim povredama poput odvojenih slučajeva obilja dodatnog vremena.</w:t>
       </w:r>
     </w:p>
     <w:p>
@@ -5390,10 +5146,7 @@
         <w:spacing w:line="360" w:lineRule="auto"/>
       </w:pPr>
       <w:r>
-        <w:t xml:space="preserve">C podrazumijeva da proizvodni pogoni mogu zanemariti davanje temeljnih uvjeta poslovanja, koristiti rad mladih, platiti ne baš legitimnu najnižu plaću dopuštenu zakonom </w:t>
-      </w:r>
-      <w:r>
-        <w:t>ili imati istinska razočaranja u okviru dobrobiti i sigurnosti.</w:t>
+        <w:t>C podrazumijeva da proizvodni pogoni mogu zanemariti davanje temeljnih uvjeta poslovanja, koristiti rad mladih, platiti ne baš legitimnu najnižu plaću dopuštenu zakonom ili imati istinska razočaranja u okviru dobrobiti i sigurnosti.</w:t>
       </w:r>
     </w:p>
     <w:p>
@@ -5406,10 +5159,7 @@
         <w:spacing w:line="360" w:lineRule="auto"/>
       </w:pPr>
       <w:r>
-        <w:t>Nike opisuje ocjenu otpornosti D kao "osnovnu". Ispod je dan skup podataka o procjenama konzistentnosti proizvodne linije. Ove informacije sastoje se od rezultata pregleda proizvodnih linija o</w:t>
-      </w:r>
-      <w:r>
-        <w:t>d FG 2009. do primarnog dijela FG 2014.</w:t>
+        <w:t>Nike opisuje ocjenu otpornosti D kao "osnovnu". Ispod je dan skup podataka o procjenama konzistentnosti proizvodne linije. Ove informacije sastoje se od rezultata pregleda proizvodnih linija od FG 2009. do primarnog dijela FG 2014.</w:t>
       </w:r>
     </w:p>
     <w:p>
@@ -5423,7 +5173,7 @@
           <w:lang w:val="en-US" w:eastAsia="en-US" w:bidi="ar-SA"/>
         </w:rPr>
         <w:drawing>
-          <wp:inline distT="0" distB="0" distL="0" distR="0">
+          <wp:inline distT="0" distB="0" distL="0" distR="0" wp14:anchorId="57D45A20" wp14:editId="08926122">
             <wp:extent cx="5539105" cy="2288540"/>
             <wp:effectExtent l="0" t="0" r="0" b="0"/>
             <wp:docPr id="2" name="Image4"/>
@@ -5483,13 +5233,13 @@
         <w:spacing w:line="360" w:lineRule="auto"/>
       </w:pPr>
       <w:r>
-        <w:t>Pogoni za preradu koji su primijenili Lean metode pokazuju preferirani rad i HSE dosljednost u odnosu na one koji ih ne usvajaju. U pregledima rada, Lean posvojit</w:t>
-      </w:r>
-      <w:r>
-        <w:t xml:space="preserve">elji imaju srednju ocjenu od 3,1, u kontrastu s 2,6 među onima koji nisu Lean posvojitelji (pval &lt;,00). Za HSE, normalan je 2,8 za razliku od 2,3 među onima koji nisu Lean posvojitelji (pval &lt;,00). Slika 2 sažima napredak usvajanja Lean metodologije. Iako </w:t>
-      </w:r>
-      <w:r>
-        <w:t>nijedno prerađivačko postrojenje nije koristilo Lean prema početku vremenskog okvira iz primjera u fiskalnoj godini 2009., oko 20% industrijskih pogona ostvarilo je Lean prema kraju oglednog razdoblja u fiskalnoj godini 2014. [11]</w:t>
+        <w:t>Pogoni za preradu koji su primijenili Lean metode pokazuju preferirani rad i HSE dosljednost u odnosu na one koji ih ne usvajaju. U pregledima rada, Lean posvojitelji imaju srednju ocjenu od 3,1, u kontrastu s 2,6 među onima koji nisu Lean posvojitelji (pval &lt;,00). Za HSE, normalan je 2,8 za razliku od 2,3 među onima koji nisu Lean posvojitelji (pval &lt;,00). Slika 2 sažima napredak usvajanja Lean metodologije. Iako nijedno prerađivačko postrojenje nije koristilo Lean prema početku vremenskog okvira iz primjera u fiskalnoj godini 2009., oko 20% industrijskih pogona ostvarilo je Lean prema kraju oglednog razdoblja u fiskalnoj godini 2014. [</w:t>
+      </w:r>
+      <w:r>
+        <w:t>6</w:t>
+      </w:r>
+      <w:r>
+        <w:t>]</w:t>
       </w:r>
     </w:p>
     <w:p>
@@ -5504,7 +5254,7 @@
         </w:rPr>
         <w:lastRenderedPageBreak/>
         <w:drawing>
-          <wp:inline distT="0" distB="0" distL="0" distR="0">
+          <wp:inline distT="0" distB="0" distL="0" distR="0" wp14:anchorId="72A51CAE" wp14:editId="434A3C6B">
             <wp:extent cx="5579745" cy="3180715"/>
             <wp:effectExtent l="0" t="0" r="0" b="0"/>
             <wp:docPr id="3" name="Image5"/>
@@ -5555,13 +5305,7 @@
         <w:rPr>
           <w:b/>
         </w:rPr>
-        <w:t>Slika 3. Prihodi po god</w:t>
-      </w:r>
-      <w:r>
-        <w:rPr>
-          <w:b/>
-        </w:rPr>
-        <w:t>ini od Nike, Adidas i Puma</w:t>
+        <w:t>Slika 3. Prihodi po godini od Nike, Adidas i Puma</w:t>
       </w:r>
     </w:p>
     <w:p>
@@ -5569,156 +5313,135 @@
         <w:pStyle w:val="Heading1"/>
         <w:spacing w:line="360" w:lineRule="auto"/>
       </w:pPr>
-      <w:bookmarkStart w:id="8" w:name="__RefHeading___Toc1471_3339125054"/>
+      <w:bookmarkStart w:id="7" w:name="__RefHeading___Toc1471_3339125054"/>
+      <w:bookmarkEnd w:id="7"/>
+      <w:r>
+        <w:t>6. Zaključak</w:t>
+      </w:r>
+    </w:p>
+    <w:p>
+      <w:pPr>
+        <w:pStyle w:val="BodyText"/>
+        <w:spacing w:line="360" w:lineRule="auto"/>
+      </w:pPr>
+      <w:r>
+        <w:t>Održivost se može poboljšati putem Kaizen principa. Kaizen principi bi mogli biti od koristi poduzećima poput Nikea za njihove poslovne aktivnosti i procese prema održivosti globalnog lanca opskrbe. Iz rezultata, vidljivo je da poduzeća prakticiraju kontinuirano poboljšanje, iako pojam Kaizen možda nije eksplicitno naveden u njihove prakse održivosti. Nike je upotrijebio mapiranje toka vrijednosti za reinženjering svog opskrbnog lanca, što je rezultiralo smanjenjem vremena isporuke i značajnim smanjenjem troškova proizvodnje. Ovo ne samo da je poboljšalo učinkovitost, već je i povećalo Nikeovu sposobnost da odgovori na tržišne promjene.</w:t>
+      </w:r>
+    </w:p>
+    <w:p>
+      <w:pPr>
+        <w:pStyle w:val="BodyText"/>
+        <w:spacing w:line="360" w:lineRule="auto"/>
+      </w:pPr>
+      <w:r>
+        <w:t>Nike prednjači u najboljim praksama Lean proizvodnje. Zbog naslijeđa nezrelih menadžerskih timova na proizvodnim tržištima u razvoju, Nike je implementirao kulturu osnaživanja koja koristi kontinuirano poboljšanje za isporuku visokokvalitetnih proizvoda, na vrijeme, po niskoj cijeni.</w:t>
+      </w:r>
+    </w:p>
+    <w:p>
+      <w:pPr>
+        <w:pStyle w:val="BodyText"/>
+        <w:spacing w:line="360" w:lineRule="auto"/>
+      </w:pPr>
+      <w:r>
+        <w:t>Nikeov model kulture osnaživanja ima tri smjera: privlačenje, razvoj i osnaživanje. Ono što je najvažnije, ljudi iz Nikea smatraju se krajnjim izvorom vrijednosti. Ovaj model nije jedinstven za Nike; nastao je u Toyoti i prilagođen je velikom broju tvrtki koje teže Lean proizvodnji i stalnom poboljšanju.</w:t>
+      </w:r>
+    </w:p>
+    <w:p>
+      <w:pPr>
+        <w:pStyle w:val="BodyText"/>
+        <w:spacing w:line="360" w:lineRule="auto"/>
+      </w:pPr>
+      <w:r>
+        <w:lastRenderedPageBreak/>
+        <w:t>Rad s proizvođačima na promicanju vitke proizvodnje dio je Nikeovog temeljnog pomaka od praćenja prema izgradnji proizvodnih kapaciteta za samoupravljanje. Zaključak je da će to u konačnici biti uspješniji i održiviji pristup poticanju sustavnih promjena i poboljšanju života radnik.</w:t>
+      </w:r>
+    </w:p>
+    <w:p>
+      <w:pPr>
+        <w:pStyle w:val="BodyText"/>
+        <w:spacing w:line="360" w:lineRule="auto"/>
+      </w:pPr>
+      <w:r>
+        <w:t>Upravljanje ljudskim resursima važan je alat za Lean proizvodnju Nikeu. Anketiranjem radnika radi uvida u ključna pitanja i traženjem prilika za pozitivne promjene, Nike koristi najbolje prakse stalnog poboljšanja kako bi postao lider u Lean proizvodnji.</w:t>
+      </w:r>
+    </w:p>
+    <w:p>
+      <w:pPr>
+        <w:pStyle w:val="BodyText"/>
+        <w:spacing w:line="360" w:lineRule="auto"/>
+      </w:pPr>
+      <w:r>
+        <w:t>Kako bi osigurali da svi rade prema standardima Nike je razvio sustav bodovanja za svoje tvornice. Indeks proizvodnje koji koriste ocjenjuje svaku tvornicu u smislu ekonomičnosti, rada, zdravlja i sigurnosti, energije i ugljika te održivosti. To omogućuje Nikeu da odredi gdje trebaju posvetiti više pažnje i resursa i gdje mogu dopustiti tvornicama da rade autonomno. Također potiče tvornice da podignu ljestvicu u svim područjima svoje proizvodnje.</w:t>
+      </w:r>
+    </w:p>
+    <w:p>
+      <w:pPr>
+        <w:pStyle w:val="BodyText"/>
+        <w:spacing w:line="360" w:lineRule="auto"/>
+      </w:pPr>
+      <w:r>
+        <w:t>Nike je kreativan i strateški u razvoju tehnika lean proizvodnje. Koriste se tradicijama, kao što je model kulture osnaživanja, ali su također revolucionirali način na koji komuniciraju sa svojim globalnim partnerima. Ove metode su ono što Nike čini poduzećem vrijednim pažnje.</w:t>
+      </w:r>
+    </w:p>
+    <w:p>
+      <w:pPr>
+        <w:pStyle w:val="BodyText"/>
+        <w:spacing w:line="360" w:lineRule="auto"/>
+      </w:pPr>
+    </w:p>
+    <w:p>
+      <w:pPr>
+        <w:pStyle w:val="Heading1"/>
+        <w:spacing w:line="360" w:lineRule="auto"/>
+      </w:pPr>
+      <w:bookmarkStart w:id="8" w:name="__RefHeading___Toc1473_3339125054"/>
       <w:bookmarkEnd w:id="8"/>
       <w:r>
-        <w:t>6. Zaključak</w:t>
-      </w:r>
-    </w:p>
-    <w:p>
-      <w:pPr>
-        <w:pStyle w:val="BodyText"/>
-        <w:spacing w:line="360" w:lineRule="auto"/>
-      </w:pPr>
-      <w:r>
-        <w:t>Održivost se može poboljšati putem Kaizen principa. Kaizen principi bi mogli biti od koristi poduzećima poput Nikea za njihove poslovne aktivnosti i procese prema održivosti globalnog lanca</w:t>
-      </w:r>
-      <w:r>
-        <w:t xml:space="preserve"> opskrbe. Iz rezultata, vidljivo je da poduzeća prakticiraju kontinuirano poboljšanje, iako pojam Kaizen možda nije eksplicitno naveden u njihove prakse održivosti. Nike je upotrijebio mapiranje toka vrijednosti za reinženjering svog opskrbnog lanca, što j</w:t>
-      </w:r>
-      <w:r>
-        <w:t>e rezultiralo smanjenjem vremena isporuke i značajnim smanjenjem troškova proizvodnje. Ovo ne samo da je poboljšalo učinkovitost, već je i povećalo Nikeovu sposobnost da odgovori na tržišne promjene.</w:t>
-      </w:r>
-    </w:p>
-    <w:p>
-      <w:pPr>
-        <w:pStyle w:val="BodyText"/>
-        <w:spacing w:line="360" w:lineRule="auto"/>
-      </w:pPr>
-      <w:r>
-        <w:t>Nike prednjači u najboljim praksama Lean proizvodnje. Zb</w:t>
-      </w:r>
-      <w:r>
-        <w:t>og naslijeđa nezrelih menadžerskih timova na proizvodnim tržištima u razvoju, Nike je implementirao kulturu osnaživanja koja koristi kontinuirano poboljšanje za isporuku visokokvalitetnih proizvoda, na vrijeme, po niskoj cijeni.</w:t>
-      </w:r>
-    </w:p>
-    <w:p>
-      <w:pPr>
-        <w:pStyle w:val="BodyText"/>
-        <w:spacing w:line="360" w:lineRule="auto"/>
-      </w:pPr>
-      <w:r>
-        <w:t>Nikeov model kulture osnaži</w:t>
-      </w:r>
-      <w:r>
-        <w:t xml:space="preserve">vanja ima tri smjera: privlačenje, razvoj i osnaživanje. Ono što je najvažnije, ljudi iz Nikea smatraju se krajnjim izvorom vrijednosti. Ovaj model nije jedinstven za Nike; nastao je u Toyoti i prilagođen je velikom broju tvrtki koje teže Lean proizvodnji </w:t>
-      </w:r>
-      <w:r>
-        <w:t>i stalnom poboljšanju.</w:t>
-      </w:r>
-    </w:p>
-    <w:p>
-      <w:pPr>
-        <w:pStyle w:val="BodyText"/>
-        <w:spacing w:line="360" w:lineRule="auto"/>
-      </w:pPr>
-      <w:r>
-        <w:lastRenderedPageBreak/>
-        <w:t>Rad s proizvođačima na promicanju vitke proizvodnje dio je Nikeovog temeljnog pomaka od praćenja prema izgradnji proizvodnih kapaciteta za samoupravljanje. Zaključak je da će to u konačnici biti uspješniji i održiviji pristup potican</w:t>
-      </w:r>
-      <w:r>
-        <w:t>ju sustavnih promjena i poboljšanju života radnik.</w:t>
-      </w:r>
-    </w:p>
-    <w:p>
-      <w:pPr>
-        <w:pStyle w:val="BodyText"/>
-        <w:spacing w:line="360" w:lineRule="auto"/>
-      </w:pPr>
-      <w:r>
-        <w:t>Upravljanje ljudskim resursima važan je alat za Lean proizvodnju Nikeu. Anketiranjem radnika radi uvida u ključna pitanja i traženjem prilika za pozitivne promjene, Nike koristi najbolje prakse stalnog pob</w:t>
-      </w:r>
-      <w:r>
-        <w:t>oljšanja kako bi postao lider u Lean proizvodnji.</w:t>
-      </w:r>
-    </w:p>
-    <w:p>
-      <w:pPr>
-        <w:pStyle w:val="BodyText"/>
-        <w:spacing w:line="360" w:lineRule="auto"/>
-      </w:pPr>
-      <w:r>
-        <w:t>Kako bi osigurali da svi rade prema standardima Nike je razvio sustav bodovanja za svoje tvornice. Indeks proizvodnje koji koriste ocjenjuje svaku tvornicu u smislu ekonomičnosti, rada, zdravlja i sigurnost</w:t>
-      </w:r>
-      <w:r>
-        <w:t>i, energije i ugljika te održivosti. To omogućuje Nikeu da odredi gdje trebaju posvetiti više pažnje i resursa i gdje mogu dopustiti tvornicama da rade autonomno. Također potiče tvornice da podignu ljestvicu u svim područjima svoje proizvodnje.</w:t>
-      </w:r>
-    </w:p>
-    <w:p>
-      <w:pPr>
-        <w:pStyle w:val="BodyText"/>
-        <w:spacing w:line="360" w:lineRule="auto"/>
-      </w:pPr>
-      <w:r>
-        <w:t>Nike je kre</w:t>
-      </w:r>
-      <w:r>
-        <w:t>ativan i strateški u razvoju tehnika lean proizvodnje. Koriste se tradicijama, kao što je model kulture osnaživanja, ali su također revolucionirali način na koji komuniciraju sa svojim globalnim partnerima. Ove metode su ono što Nike čini poduzećem vrijedn</w:t>
-      </w:r>
-      <w:r>
-        <w:t>im pažnje.</w:t>
-      </w:r>
-    </w:p>
-    <w:p>
-      <w:pPr>
-        <w:pStyle w:val="BodyText"/>
-        <w:spacing w:line="360" w:lineRule="auto"/>
-      </w:pPr>
+        <w:t>7. DISC Model</w:t>
+      </w:r>
+    </w:p>
+    <w:p>
+      <w:pPr>
+        <w:pStyle w:val="BodyText"/>
+        <w:spacing w:line="360" w:lineRule="auto"/>
+      </w:pPr>
+      <w:r>
+        <w:t>Robert Štitić – C</w:t>
+      </w:r>
+    </w:p>
+    <w:p>
+      <w:pPr>
+        <w:pStyle w:val="BodyText"/>
+        <w:spacing w:line="360" w:lineRule="auto"/>
+      </w:pPr>
+      <w:r>
+        <w:t>Hrvoje Čaldarević -  Cs</w:t>
+      </w:r>
+    </w:p>
+    <w:p>
+      <w:pPr>
+        <w:pStyle w:val="BodyText"/>
+        <w:spacing w:line="360" w:lineRule="auto"/>
+      </w:pPr>
+      <w:r>
+        <w:t>Grgo Lovrić - Is</w:t>
+      </w:r>
+      <w:r>
+        <w:br w:type="page"/>
+      </w:r>
     </w:p>
     <w:p>
       <w:pPr>
         <w:pStyle w:val="Heading1"/>
-        <w:spacing w:line="360" w:lineRule="auto"/>
-      </w:pPr>
-      <w:bookmarkStart w:id="9" w:name="__RefHeading___Toc1473_3339125054"/>
+      </w:pPr>
+      <w:bookmarkStart w:id="9" w:name="__RefHeading___Toc1396_3912075691"/>
+      <w:bookmarkStart w:id="10" w:name="_Toc50199852"/>
       <w:bookmarkEnd w:id="9"/>
-      <w:r>
-        <w:t>7. DISC Model</w:t>
-      </w:r>
-    </w:p>
-    <w:p>
-      <w:pPr>
-        <w:pStyle w:val="BodyText"/>
-        <w:spacing w:line="360" w:lineRule="auto"/>
-      </w:pPr>
-      <w:r>
-        <w:t>Robert Štitić – C</w:t>
-      </w:r>
-    </w:p>
-    <w:p>
-      <w:pPr>
-        <w:pStyle w:val="BodyText"/>
-        <w:spacing w:line="360" w:lineRule="auto"/>
-      </w:pPr>
-      <w:r>
-        <w:t>Hrvoje Čaldarević -  Cs</w:t>
-      </w:r>
-      <w:r>
-        <w:br w:type="page"/>
-      </w:r>
-    </w:p>
-    <w:p>
-      <w:pPr>
-        <w:pStyle w:val="Heading1"/>
-      </w:pPr>
-      <w:bookmarkStart w:id="10" w:name="__RefHeading___Toc1396_3912075691"/>
-      <w:bookmarkStart w:id="11" w:name="_Toc50199852"/>
-      <w:bookmarkEnd w:id="10"/>
       <w:r>
         <w:lastRenderedPageBreak/>
         <w:t>L</w:t>
       </w:r>
-      <w:bookmarkEnd w:id="11"/>
+      <w:bookmarkEnd w:id="10"/>
       <w:r>
         <w:t>iteratura</w:t>
       </w:r>
@@ -5856,8 +5579,8 @@
             <w:pPr>
               <w:pStyle w:val="TableContents"/>
             </w:pPr>
-            <w:bookmarkStart w:id="12" w:name="Ref_%2525255B1%2525255D"/>
-            <w:bookmarkEnd w:id="12"/>
+            <w:bookmarkStart w:id="11" w:name="Ref_%2525255B1%2525255D"/>
+            <w:bookmarkEnd w:id="11"/>
             <w:r>
               <w:t>[1]</w:t>
             </w:r>
@@ -5922,10 +5645,7 @@
               <w:pStyle w:val="TableContents"/>
             </w:pPr>
             <w:r>
-              <w:t xml:space="preserve">Digitalna transformacija, uključujući razvoj aplikacije SNKRS </w:t>
-            </w:r>
-            <w:r>
-              <w:t>kao dio BPR strategije.</w:t>
+              <w:t>Digitalna transformacija, uključujući razvoj aplikacije SNKRS kao dio BPR strategije.</w:t>
             </w:r>
           </w:p>
           <w:p>
@@ -5968,8 +5688,8 @@
             <w:r>
               <w:t>[2</w:t>
             </w:r>
-            <w:bookmarkStart w:id="13" w:name="Ref_%2525255B2%2525255D"/>
-            <w:bookmarkEnd w:id="13"/>
+            <w:bookmarkStart w:id="12" w:name="Ref_%2525255B2%2525255D"/>
+            <w:bookmarkEnd w:id="12"/>
             <w:r>
               <w:t>]</w:t>
             </w:r>
@@ -6014,13 +5734,7 @@
               <w:rPr>
                 <w:rStyle w:val="Emphasis"/>
               </w:rPr>
-              <w:t>Navigating the retail storm through supply ch</w:t>
-            </w:r>
-            <w:r>
-              <w:rPr>
-                <w:rStyle w:val="Emphasis"/>
-              </w:rPr>
-              <w:t>ain agility</w:t>
+              <w:t>Navigating the retail storm through supply chain agility</w:t>
             </w:r>
           </w:p>
         </w:tc>
@@ -6124,13 +5838,7 @@
               <w:rPr>
                 <w:rStyle w:val="Emphasis"/>
               </w:rPr>
-              <w:t>How Nike Is Expanding Its Digital Tra</w:t>
-            </w:r>
-            <w:r>
-              <w:rPr>
-                <w:rStyle w:val="Emphasis"/>
-              </w:rPr>
-              <w:t>nsformation with ERP</w:t>
+              <w:t>How Nike Is Expanding Its Digital Transformation with ERP</w:t>
             </w:r>
           </w:p>
         </w:tc>
@@ -6254,10 +5962,7 @@
               <w:pStyle w:val="TableContents"/>
             </w:pPr>
             <w:r>
-              <w:t xml:space="preserve">Važnost </w:t>
-            </w:r>
-            <w:r>
-              <w:t>pravilnog planiranja, obuke i pristupa implementaciji u fazama.</w:t>
+              <w:t>Važnost pravilnog planiranja, obuke i pristupa implementaciji u fazama.</w:t>
             </w:r>
           </w:p>
           <w:p>
@@ -6364,10 +6069,7 @@
               <w:pStyle w:val="TableContents"/>
             </w:pPr>
             <w:r>
-              <w:t xml:space="preserve">Složenost lanca </w:t>
-            </w:r>
-            <w:r>
-              <w:t>opskrbe, rizici prilagođenog softvera, važnost testiranja.</w:t>
+              <w:t>Složenost lanca opskrbe, rizici prilagođenog softvera, važnost testiranja.</w:t>
             </w:r>
           </w:p>
           <w:p>
@@ -6478,10 +6180,7 @@
               <w:pStyle w:val="TableContents"/>
             </w:pPr>
             <w:r>
-              <w:t xml:space="preserve">Lean metodologija je inovativna i opće prihvaćena </w:t>
-            </w:r>
-            <w:r>
-              <w:t>metodologija sve više prisutna u organizacijama. Nike ju koristi od 1990-ih.</w:t>
+              <w:t>Lean metodologija je inovativna i opće prihvaćena metodologija sve više prisutna u organizacijama. Nike ju koristi od 1990-ih.</w:t>
             </w:r>
           </w:p>
           <w:p>
@@ -6582,14 +6281,7 @@
                 <w:i/>
                 <w:iCs/>
               </w:rPr>
-              <w:t xml:space="preserve">Improve your production and efficiency with </w:t>
-            </w:r>
-            <w:r>
-              <w:rPr>
-                <w:i/>
-                <w:iCs/>
-              </w:rPr>
-              <w:t>kaizen</w:t>
+              <w:t>Improve your production and efficiency with kaizen</w:t>
             </w:r>
           </w:p>
           <w:p>
@@ -6755,10 +6447,7 @@
               <w:pStyle w:val="TableContents"/>
             </w:pPr>
             <w:r>
-              <w:t xml:space="preserve">JIT način dostave smanjuje troškove </w:t>
-            </w:r>
-            <w:r>
-              <w:t>inventara i skladištenja, povećava rizik od kašnjenja zbog manjka skladišnih pogona.</w:t>
+              <w:t>JIT način dostave smanjuje troškove inventara i skladištenja, povećava rizik od kašnjenja zbog manjka skladišnih pogona.</w:t>
             </w:r>
           </w:p>
           <w:p>
@@ -6900,10 +6589,7 @@
               <w:pStyle w:val="TableContents"/>
             </w:pPr>
             <w:r>
-              <w:t>Agencija MAS gradi AITC i</w:t>
-            </w:r>
-            <w:r>
-              <w:t xml:space="preserve"> time osigurava oko 200 novih radnih mjesta. </w:t>
+              <w:t xml:space="preserve">Agencija MAS gradi AITC i time osigurava oko 200 novih radnih mjesta. </w:t>
             </w:r>
           </w:p>
           <w:p>
@@ -7023,14 +6709,7 @@
                 <w:i/>
                 <w:iCs/>
               </w:rPr>
-              <w:t xml:space="preserve">Fashion Brands Endeavors toward Sustainability from the </w:t>
-            </w:r>
-            <w:r>
-              <w:rPr>
-                <w:i/>
-                <w:iCs/>
-              </w:rPr>
-              <w:t>Kaizen Perspective: A Data-mining Based Lexical Analysis</w:t>
+              <w:t>Fashion Brands Endeavors toward Sustainability from the Kaizen Perspective: A Data-mining Based Lexical Analysis</w:t>
             </w:r>
           </w:p>
         </w:tc>
@@ -7052,6 +6731,9 @@
             <w:r>
               <w:t>Održivost iz Kaizen perspektive</w:t>
             </w:r>
+            <w:r>
+              <w:t>.</w:t>
+            </w:r>
           </w:p>
           <w:p>
             <w:pPr>
@@ -7083,7 +6765,7 @@
             <w:tcW w:w="1231" w:type="dxa"/>
             <w:tcBorders>
               <w:left w:val="single" w:sz="4" w:space="0" w:color="000000"/>
-              <w:bottom w:val="single" w:sz="4" w:space="0" w:color="000000"/>
+              <w:bottom w:val="single" w:sz="4" w:space="0" w:color="auto"/>
               <w:right w:val="single" w:sz="4" w:space="0" w:color="000000"/>
             </w:tcBorders>
             <w:vAlign w:val="center"/>
@@ -7102,7 +6784,7 @@
             <w:tcW w:w="1230" w:type="dxa"/>
             <w:tcBorders>
               <w:left w:val="single" w:sz="4" w:space="0" w:color="000000"/>
-              <w:bottom w:val="single" w:sz="4" w:space="0" w:color="000000"/>
+              <w:bottom w:val="single" w:sz="4" w:space="0" w:color="auto"/>
               <w:right w:val="single" w:sz="4" w:space="0" w:color="000000"/>
             </w:tcBorders>
             <w:vAlign w:val="center"/>
@@ -7112,16 +6794,13 @@
               <w:pStyle w:val="TableContents"/>
             </w:pPr>
             <w:r>
-              <w:t>Dr. Mauparna Nandan</w:t>
-            </w:r>
-          </w:p>
-          <w:p>
-            <w:pPr>
-              <w:pStyle w:val="TableContents"/>
-            </w:pPr>
-            <w:r>
-              <w:t>Soma Mitra</w:t>
-            </w:r>
+              <w:t>Daniel Pereira</w:t>
+            </w:r>
+          </w:p>
+          <w:p>
+            <w:pPr>
+              <w:pStyle w:val="TableContents"/>
+            </w:pPr>
           </w:p>
         </w:tc>
         <w:tc>
@@ -7129,7 +6808,7 @@
             <w:tcW w:w="1850" w:type="dxa"/>
             <w:tcBorders>
               <w:left w:val="single" w:sz="4" w:space="0" w:color="000000"/>
-              <w:bottom w:val="single" w:sz="4" w:space="0" w:color="000000"/>
+              <w:bottom w:val="single" w:sz="4" w:space="0" w:color="auto"/>
               <w:right w:val="single" w:sz="4" w:space="0" w:color="000000"/>
             </w:tcBorders>
             <w:vAlign w:val="center"/>
@@ -7146,19 +6825,485 @@
                 <w:iCs/>
               </w:rPr>
             </w:pPr>
-            <w:r>
+          </w:p>
+          <w:p>
+            <w:pPr>
+              <w:pStyle w:val="TableContents"/>
+              <w:numPr>
+                <w:ilvl w:val="0"/>
+                <w:numId w:val="2"/>
+              </w:numPr>
               <w:rPr>
                 <w:i/>
                 <w:iCs/>
               </w:rPr>
-              <w:t>Analysis of Lean Production and Growth of Nike Inc</w:t>
-            </w:r>
+            </w:pPr>
+            <w:r>
+              <w:rPr>
+                <w:i/>
+                <w:iCs/>
+              </w:rPr>
+              <w:t>Adidas vs Nike: Business Model Comparison, Revenue, and Strategy Analysis</w:t>
+            </w:r>
+          </w:p>
+          <w:p>
+            <w:pPr>
+              <w:pStyle w:val="TableContents"/>
+              <w:numPr>
+                <w:ilvl w:val="0"/>
+                <w:numId w:val="2"/>
+              </w:numPr>
+              <w:rPr>
+                <w:i/>
+                <w:iCs/>
+              </w:rPr>
+            </w:pPr>
           </w:p>
         </w:tc>
         <w:tc>
           <w:tcPr>
             <w:tcW w:w="4438" w:type="dxa"/>
             <w:tcBorders>
+              <w:left w:val="single" w:sz="4" w:space="0" w:color="000000"/>
+              <w:bottom w:val="single" w:sz="4" w:space="0" w:color="auto"/>
+              <w:right w:val="single" w:sz="4" w:space="0" w:color="000000"/>
+            </w:tcBorders>
+            <w:vAlign w:val="center"/>
+          </w:tcPr>
+          <w:p>
+            <w:pPr>
+              <w:pStyle w:val="TableContents"/>
+            </w:pPr>
+            <w:r>
+              <w:t>Usporedba Adidas i Nike poslovnih modela.</w:t>
+            </w:r>
+          </w:p>
+          <w:p>
+            <w:pPr>
+              <w:pStyle w:val="TableContents"/>
+            </w:pPr>
+          </w:p>
+          <w:p>
+            <w:pPr>
+              <w:pStyle w:val="TableContents"/>
+            </w:pPr>
+            <w:r>
+              <w:t>https://businessmodelanalyst.com/adidas-vs-nike/?srsltid=AfmBOoor3qIvUEfZybEzPTCM87N6XysyEOqlKUmHf-u4vM9Oz5dt-PAg</w:t>
+            </w:r>
+          </w:p>
+        </w:tc>
+        <w:tc>
+          <w:tcPr>
+            <w:tcW w:w="76" w:type="dxa"/>
+          </w:tcPr>
+          <w:p/>
+        </w:tc>
+      </w:tr>
+      <w:tr>
+        <w:trPr>
+          <w:trHeight w:val="988"/>
+        </w:trPr>
+        <w:tc>
+          <w:tcPr>
+            <w:tcW w:w="1231" w:type="dxa"/>
+            <w:tcBorders>
+              <w:top w:val="single" w:sz="4" w:space="0" w:color="auto"/>
+              <w:left w:val="single" w:sz="4" w:space="0" w:color="000000"/>
+              <w:bottom w:val="single" w:sz="4" w:space="0" w:color="auto"/>
+              <w:right w:val="single" w:sz="4" w:space="0" w:color="000000"/>
+            </w:tcBorders>
+            <w:vAlign w:val="center"/>
+          </w:tcPr>
+          <w:p>
+            <w:pPr>
+              <w:pStyle w:val="TableContents"/>
+            </w:pPr>
+            <w:r>
+              <w:t>[12]</w:t>
+            </w:r>
+          </w:p>
+        </w:tc>
+        <w:tc>
+          <w:tcPr>
+            <w:tcW w:w="1230" w:type="dxa"/>
+            <w:tcBorders>
+              <w:top w:val="single" w:sz="4" w:space="0" w:color="auto"/>
+              <w:left w:val="single" w:sz="4" w:space="0" w:color="000000"/>
+              <w:bottom w:val="single" w:sz="4" w:space="0" w:color="auto"/>
+              <w:right w:val="single" w:sz="4" w:space="0" w:color="000000"/>
+            </w:tcBorders>
+            <w:vAlign w:val="center"/>
+          </w:tcPr>
+          <w:p>
+            <w:pPr>
+              <w:pStyle w:val="TableContents"/>
+            </w:pPr>
+            <w:r>
+              <w:t>Danial Clark</w:t>
+            </w:r>
+          </w:p>
+        </w:tc>
+        <w:tc>
+          <w:tcPr>
+            <w:tcW w:w="1850" w:type="dxa"/>
+            <w:tcBorders>
+              <w:top w:val="single" w:sz="4" w:space="0" w:color="auto"/>
+              <w:left w:val="single" w:sz="4" w:space="0" w:color="000000"/>
+              <w:bottom w:val="single" w:sz="4" w:space="0" w:color="auto"/>
+              <w:right w:val="single" w:sz="4" w:space="0" w:color="000000"/>
+            </w:tcBorders>
+            <w:vAlign w:val="center"/>
+          </w:tcPr>
+          <w:p>
+            <w:pPr>
+              <w:pStyle w:val="TableContents"/>
+              <w:numPr>
+                <w:ilvl w:val="0"/>
+                <w:numId w:val="2"/>
+              </w:numPr>
+              <w:rPr>
+                <w:i/>
+                <w:iCs/>
+              </w:rPr>
+            </w:pPr>
+            <w:r>
+              <w:rPr>
+                <w:i/>
+                <w:iCs/>
+              </w:rPr>
+              <w:t>Nike's Efforts to Clear Inventories Hit Profit Margins</w:t>
+            </w:r>
+          </w:p>
+        </w:tc>
+        <w:tc>
+          <w:tcPr>
+            <w:tcW w:w="4438" w:type="dxa"/>
+            <w:tcBorders>
+              <w:top w:val="single" w:sz="4" w:space="0" w:color="auto"/>
+              <w:left w:val="single" w:sz="4" w:space="0" w:color="000000"/>
+              <w:bottom w:val="single" w:sz="4" w:space="0" w:color="auto"/>
+              <w:right w:val="single" w:sz="4" w:space="0" w:color="000000"/>
+            </w:tcBorders>
+            <w:vAlign w:val="center"/>
+          </w:tcPr>
+          <w:p>
+            <w:pPr>
+              <w:pStyle w:val="TableContents"/>
+            </w:pPr>
+            <w:r>
+              <w:t>Visoki troškovi skladištenja u Sjevernoj Americi.</w:t>
+            </w:r>
+          </w:p>
+          <w:p>
+            <w:pPr>
+              <w:pStyle w:val="TableContents"/>
+            </w:pPr>
+          </w:p>
+          <w:p>
+            <w:pPr>
+              <w:pStyle w:val="TableContents"/>
+            </w:pPr>
+            <w:r>
+              <w:t>https://www.investopedia.com/nike-s-efforts-to-clear-excess-inventories-hit-profit-margins-6745743</w:t>
+            </w:r>
+          </w:p>
+        </w:tc>
+        <w:tc>
+          <w:tcPr>
+            <w:tcW w:w="76" w:type="dxa"/>
+          </w:tcPr>
+          <w:p/>
+        </w:tc>
+      </w:tr>
+      <w:tr>
+        <w:trPr>
+          <w:trHeight w:val="988"/>
+        </w:trPr>
+        <w:tc>
+          <w:tcPr>
+            <w:tcW w:w="1231" w:type="dxa"/>
+            <w:tcBorders>
+              <w:top w:val="single" w:sz="4" w:space="0" w:color="auto"/>
+              <w:left w:val="single" w:sz="4" w:space="0" w:color="000000"/>
+              <w:bottom w:val="single" w:sz="4" w:space="0" w:color="auto"/>
+              <w:right w:val="single" w:sz="4" w:space="0" w:color="000000"/>
+            </w:tcBorders>
+            <w:vAlign w:val="center"/>
+          </w:tcPr>
+          <w:p>
+            <w:pPr>
+              <w:pStyle w:val="TableContents"/>
+            </w:pPr>
+            <w:r>
+              <w:t>[13]</w:t>
+            </w:r>
+          </w:p>
+        </w:tc>
+        <w:tc>
+          <w:tcPr>
+            <w:tcW w:w="1230" w:type="dxa"/>
+            <w:tcBorders>
+              <w:top w:val="single" w:sz="4" w:space="0" w:color="auto"/>
+              <w:left w:val="single" w:sz="4" w:space="0" w:color="000000"/>
+              <w:bottom w:val="single" w:sz="4" w:space="0" w:color="auto"/>
+              <w:right w:val="single" w:sz="4" w:space="0" w:color="000000"/>
+            </w:tcBorders>
+            <w:vAlign w:val="center"/>
+          </w:tcPr>
+          <w:p>
+            <w:pPr>
+              <w:pStyle w:val="TableContents"/>
+            </w:pPr>
+            <w:r>
+              <w:t>Marc Bain</w:t>
+            </w:r>
+          </w:p>
+        </w:tc>
+        <w:tc>
+          <w:tcPr>
+            <w:tcW w:w="1850" w:type="dxa"/>
+            <w:tcBorders>
+              <w:top w:val="single" w:sz="4" w:space="0" w:color="auto"/>
+              <w:left w:val="single" w:sz="4" w:space="0" w:color="000000"/>
+              <w:bottom w:val="single" w:sz="4" w:space="0" w:color="auto"/>
+              <w:right w:val="single" w:sz="4" w:space="0" w:color="000000"/>
+            </w:tcBorders>
+            <w:vAlign w:val="center"/>
+          </w:tcPr>
+          <w:p>
+            <w:pPr>
+              <w:pStyle w:val="TableContents"/>
+              <w:numPr>
+                <w:ilvl w:val="0"/>
+                <w:numId w:val="2"/>
+              </w:numPr>
+              <w:rPr>
+                <w:i/>
+                <w:iCs/>
+              </w:rPr>
+            </w:pPr>
+          </w:p>
+          <w:p>
+            <w:pPr>
+              <w:pStyle w:val="TableContents"/>
+              <w:numPr>
+                <w:ilvl w:val="0"/>
+                <w:numId w:val="2"/>
+              </w:numPr>
+              <w:rPr>
+                <w:i/>
+                <w:iCs/>
+              </w:rPr>
+            </w:pPr>
+            <w:r>
+              <w:rPr>
+                <w:i/>
+                <w:iCs/>
+              </w:rPr>
+              <w:t>Nike’s digital strategy is to treat everyone the way it treats sneakerheads</w:t>
+            </w:r>
+          </w:p>
+          <w:p>
+            <w:pPr>
+              <w:pStyle w:val="TableContents"/>
+              <w:numPr>
+                <w:ilvl w:val="0"/>
+                <w:numId w:val="2"/>
+              </w:numPr>
+              <w:rPr>
+                <w:i/>
+                <w:iCs/>
+              </w:rPr>
+            </w:pPr>
+          </w:p>
+        </w:tc>
+        <w:tc>
+          <w:tcPr>
+            <w:tcW w:w="4438" w:type="dxa"/>
+            <w:tcBorders>
+              <w:top w:val="single" w:sz="4" w:space="0" w:color="auto"/>
+              <w:left w:val="single" w:sz="4" w:space="0" w:color="000000"/>
+              <w:bottom w:val="single" w:sz="4" w:space="0" w:color="auto"/>
+              <w:right w:val="single" w:sz="4" w:space="0" w:color="000000"/>
+            </w:tcBorders>
+            <w:vAlign w:val="center"/>
+          </w:tcPr>
+          <w:p>
+            <w:pPr>
+              <w:pStyle w:val="TableContents"/>
+            </w:pPr>
+            <w:r>
+              <w:t>Uspjeh Nike SNKRS aplikacije je popraćen većim angažmanom kupaca na digitalnim platformama.</w:t>
+            </w:r>
+          </w:p>
+          <w:p>
+            <w:pPr>
+              <w:pStyle w:val="TableContents"/>
+            </w:pPr>
+          </w:p>
+          <w:p>
+            <w:pPr>
+              <w:pStyle w:val="TableContents"/>
+            </w:pPr>
+            <w:r>
+              <w:t>https://qz.com/quartzy/1747382/how-nikes-snkrs-app-community-inspired-its-digital-strategy</w:t>
+            </w:r>
+          </w:p>
+        </w:tc>
+        <w:tc>
+          <w:tcPr>
+            <w:tcW w:w="76" w:type="dxa"/>
+          </w:tcPr>
+          <w:p/>
+        </w:tc>
+      </w:tr>
+      <w:tr>
+        <w:trPr>
+          <w:trHeight w:val="988"/>
+        </w:trPr>
+        <w:tc>
+          <w:tcPr>
+            <w:tcW w:w="1231" w:type="dxa"/>
+            <w:tcBorders>
+              <w:top w:val="single" w:sz="4" w:space="0" w:color="auto"/>
+              <w:left w:val="single" w:sz="4" w:space="0" w:color="000000"/>
+              <w:bottom w:val="single" w:sz="4" w:space="0" w:color="auto"/>
+              <w:right w:val="single" w:sz="4" w:space="0" w:color="000000"/>
+            </w:tcBorders>
+            <w:vAlign w:val="center"/>
+          </w:tcPr>
+          <w:p>
+            <w:pPr>
+              <w:pStyle w:val="TableContents"/>
+            </w:pPr>
+            <w:r>
+              <w:t>[14]</w:t>
+            </w:r>
+          </w:p>
+        </w:tc>
+        <w:tc>
+          <w:tcPr>
+            <w:tcW w:w="1230" w:type="dxa"/>
+            <w:tcBorders>
+              <w:top w:val="single" w:sz="4" w:space="0" w:color="auto"/>
+              <w:left w:val="single" w:sz="4" w:space="0" w:color="000000"/>
+              <w:bottom w:val="single" w:sz="4" w:space="0" w:color="auto"/>
+              <w:right w:val="single" w:sz="4" w:space="0" w:color="000000"/>
+            </w:tcBorders>
+            <w:vAlign w:val="center"/>
+          </w:tcPr>
+          <w:p>
+            <w:pPr>
+              <w:pStyle w:val="TableContents"/>
+            </w:pPr>
+            <w:r>
+              <w:t>Nike Inc.</w:t>
+            </w:r>
+          </w:p>
+        </w:tc>
+        <w:tc>
+          <w:tcPr>
+            <w:tcW w:w="1850" w:type="dxa"/>
+            <w:tcBorders>
+              <w:top w:val="single" w:sz="4" w:space="0" w:color="auto"/>
+              <w:left w:val="single" w:sz="4" w:space="0" w:color="000000"/>
+              <w:bottom w:val="single" w:sz="4" w:space="0" w:color="auto"/>
+              <w:right w:val="single" w:sz="4" w:space="0" w:color="000000"/>
+            </w:tcBorders>
+            <w:vAlign w:val="center"/>
+          </w:tcPr>
+          <w:p>
+            <w:pPr>
+              <w:pStyle w:val="TableContents"/>
+              <w:numPr>
+                <w:ilvl w:val="0"/>
+                <w:numId w:val="2"/>
+              </w:numPr>
+              <w:rPr>
+                <w:i/>
+                <w:iCs/>
+              </w:rPr>
+            </w:pPr>
+          </w:p>
+          <w:p>
+            <w:pPr>
+              <w:pStyle w:val="TableContents"/>
+              <w:numPr>
+                <w:ilvl w:val="0"/>
+                <w:numId w:val="2"/>
+              </w:numPr>
+              <w:rPr>
+                <w:i/>
+                <w:iCs/>
+              </w:rPr>
+            </w:pPr>
+            <w:r>
+              <w:rPr>
+                <w:i/>
+                <w:iCs/>
+              </w:rPr>
+              <w:t>Supporting Supply Chain Health and Safety</w:t>
+            </w:r>
+          </w:p>
+          <w:p>
+            <w:pPr>
+              <w:pStyle w:val="TableContents"/>
+              <w:rPr>
+                <w:i/>
+                <w:iCs/>
+              </w:rPr>
+            </w:pPr>
+          </w:p>
+        </w:tc>
+        <w:tc>
+          <w:tcPr>
+            <w:tcW w:w="4438" w:type="dxa"/>
+            <w:tcBorders>
+              <w:top w:val="single" w:sz="4" w:space="0" w:color="auto"/>
+              <w:left w:val="single" w:sz="4" w:space="0" w:color="000000"/>
+              <w:bottom w:val="single" w:sz="4" w:space="0" w:color="auto"/>
+              <w:right w:val="single" w:sz="4" w:space="0" w:color="000000"/>
+            </w:tcBorders>
+            <w:vAlign w:val="center"/>
+          </w:tcPr>
+          <w:p>
+            <w:pPr>
+              <w:pStyle w:val="TableContents"/>
+            </w:pPr>
+            <w:r>
+              <w:t>Pregled Nike inicijativa koje se bave sigurnosti i dobrobiti zaposlenika.</w:t>
+            </w:r>
+          </w:p>
+          <w:p>
+            <w:pPr>
+              <w:pStyle w:val="TableContents"/>
+            </w:pPr>
+          </w:p>
+          <w:p>
+            <w:pPr>
+              <w:pStyle w:val="TableContents"/>
+            </w:pPr>
+            <w:r>
+              <w:t>https://about.nike.com/en/impact/initiatives/supporting-supply-chain-health-and-safety</w:t>
+            </w:r>
+          </w:p>
+        </w:tc>
+        <w:tc>
+          <w:tcPr>
+            <w:tcW w:w="76" w:type="dxa"/>
+          </w:tcPr>
+          <w:p/>
+        </w:tc>
+      </w:tr>
+      <w:tr>
+        <w:trPr>
+          <w:trHeight w:val="988"/>
+        </w:trPr>
+        <w:tc>
+          <w:tcPr>
+            <w:tcW w:w="1231" w:type="dxa"/>
+            <w:tcBorders>
+              <w:top w:val="single" w:sz="4" w:space="0" w:color="auto"/>
               <w:left w:val="single" w:sz="4" w:space="0" w:color="000000"/>
               <w:bottom w:val="single" w:sz="4" w:space="0" w:color="000000"/>
               <w:right w:val="single" w:sz="4" w:space="0" w:color="000000"/>
@@ -7170,7 +7315,119 @@
               <w:pStyle w:val="TableContents"/>
             </w:pPr>
             <w:r>
-              <w:t>https://www.brainwareuniversity.ac.in/brainwave/archive/pdf/Vol-2-Issue-1-May-2021/2_1518097104_Final_13-21.pdf</w:t>
+              <w:lastRenderedPageBreak/>
+              <w:t>[15]</w:t>
+            </w:r>
+          </w:p>
+        </w:tc>
+        <w:tc>
+          <w:tcPr>
+            <w:tcW w:w="1230" w:type="dxa"/>
+            <w:tcBorders>
+              <w:top w:val="single" w:sz="4" w:space="0" w:color="auto"/>
+              <w:left w:val="single" w:sz="4" w:space="0" w:color="000000"/>
+              <w:bottom w:val="single" w:sz="4" w:space="0" w:color="000000"/>
+              <w:right w:val="single" w:sz="4" w:space="0" w:color="000000"/>
+            </w:tcBorders>
+            <w:vAlign w:val="center"/>
+          </w:tcPr>
+          <w:p>
+            <w:pPr>
+              <w:pStyle w:val="TableContents"/>
+            </w:pPr>
+            <w:r>
+              <w:t>Jim Riley</w:t>
+            </w:r>
+          </w:p>
+        </w:tc>
+        <w:tc>
+          <w:tcPr>
+            <w:tcW w:w="1850" w:type="dxa"/>
+            <w:tcBorders>
+              <w:top w:val="single" w:sz="4" w:space="0" w:color="auto"/>
+              <w:left w:val="single" w:sz="4" w:space="0" w:color="000000"/>
+              <w:bottom w:val="single" w:sz="4" w:space="0" w:color="000000"/>
+              <w:right w:val="single" w:sz="4" w:space="0" w:color="000000"/>
+            </w:tcBorders>
+            <w:vAlign w:val="center"/>
+          </w:tcPr>
+          <w:p>
+            <w:pPr>
+              <w:pStyle w:val="TableContents"/>
+              <w:numPr>
+                <w:ilvl w:val="0"/>
+                <w:numId w:val="2"/>
+              </w:numPr>
+              <w:rPr>
+                <w:i/>
+                <w:iCs/>
+              </w:rPr>
+            </w:pPr>
+          </w:p>
+          <w:p>
+            <w:pPr>
+              <w:pStyle w:val="TableContents"/>
+              <w:numPr>
+                <w:ilvl w:val="0"/>
+                <w:numId w:val="2"/>
+              </w:numPr>
+              <w:rPr>
+                <w:i/>
+                <w:iCs/>
+              </w:rPr>
+            </w:pPr>
+            <w:r>
+              <w:rPr>
+                <w:i/>
+                <w:iCs/>
+              </w:rPr>
+              <w:t>Simultaneous engineering</w:t>
+            </w:r>
+          </w:p>
+          <w:p>
+            <w:pPr>
+              <w:pStyle w:val="TableContents"/>
+              <w:numPr>
+                <w:ilvl w:val="0"/>
+                <w:numId w:val="2"/>
+              </w:numPr>
+              <w:rPr>
+                <w:i/>
+                <w:iCs/>
+              </w:rPr>
+            </w:pPr>
+          </w:p>
+        </w:tc>
+        <w:tc>
+          <w:tcPr>
+            <w:tcW w:w="4438" w:type="dxa"/>
+            <w:tcBorders>
+              <w:top w:val="single" w:sz="4" w:space="0" w:color="auto"/>
+              <w:left w:val="single" w:sz="4" w:space="0" w:color="000000"/>
+              <w:bottom w:val="single" w:sz="4" w:space="0" w:color="000000"/>
+              <w:right w:val="single" w:sz="4" w:space="0" w:color="000000"/>
+            </w:tcBorders>
+            <w:vAlign w:val="center"/>
+          </w:tcPr>
+          <w:p>
+            <w:pPr>
+              <w:pStyle w:val="TableContents"/>
+            </w:pPr>
+            <w:r>
+              <w:t>Objašnjenje pojma simultaneous engineering i njegova svojstva.</w:t>
+            </w:r>
+          </w:p>
+          <w:p>
+            <w:pPr>
+              <w:pStyle w:val="TableContents"/>
+            </w:pPr>
+          </w:p>
+          <w:p>
+            <w:pPr>
+              <w:pStyle w:val="TableContents"/>
+            </w:pPr>
+            <w:r>
+              <w:t>https://www.tutor2u.net/business/reference/simultaneous-engineering</w:t>
             </w:r>
           </w:p>
         </w:tc>
@@ -7202,7 +7459,7 @@
 </file>
 
 <file path=word/endnotes.xml><?xml version="1.0" encoding="utf-8"?>
-<w:endnotes xmlns:wpc="http://schemas.microsoft.com/office/word/2010/wordprocessingCanvas" xmlns:cx="http://schemas.microsoft.com/office/drawing/2014/chartex" xmlns:mc="http://schemas.openxmlformats.org/markup-compatibility/2006" xmlns:o="urn:schemas-microsoft-com:office:office" xmlns:r="http://schemas.openxmlformats.org/officeDocument/2006/relationships" xmlns:m="http://schemas.openxmlformats.org/officeDocument/2006/math" xmlns:v="urn:schemas-microsoft-com:vml" xmlns:wp14="http://schemas.microsoft.com/office/word/2010/wordprocessingDrawing" xmlns:wp="http://schemas.openxmlformats.org/drawingml/2006/wordprocessingDrawing" xmlns:w10="urn:schemas-microsoft-com:office:word" xmlns:w="http://schemas.openxmlformats.org/wordprocessingml/2006/main" xmlns:w14="http://schemas.microsoft.com/office/word/2010/wordml" xmlns:w15="http://schemas.microsoft.com/office/word/2012/wordml" xmlns:w16se="http://schemas.microsoft.com/office/word/2015/wordml/symex" xmlns:wpg="http://schemas.microsoft.com/office/word/2010/wordprocessingGroup" xmlns:wpi="http://schemas.microsoft.com/office/word/2010/wordprocessingInk" xmlns:wne="http://schemas.microsoft.com/office/word/2006/wordml" xmlns:wps="http://schemas.microsoft.com/office/word/2010/wordprocessingShape" mc:Ignorable="w14 w15 w16se wp14">
+<w:endnotes xmlns:wpc="http://schemas.microsoft.com/office/word/2010/wordprocessingCanvas" xmlns:cx="http://schemas.microsoft.com/office/drawing/2014/chartex" xmlns:cx1="http://schemas.microsoft.com/office/drawing/2015/9/8/chartex" xmlns:cx2="http://schemas.microsoft.com/office/drawing/2015/10/21/chartex" xmlns:cx3="http://schemas.microsoft.com/office/drawing/2016/5/9/chartex" xmlns:cx4="http://schemas.microsoft.com/office/drawing/2016/5/10/chartex" xmlns:cx5="http://schemas.microsoft.com/office/drawing/2016/5/11/chartex" xmlns:cx6="http://schemas.microsoft.com/office/drawing/2016/5/12/chartex" xmlns:cx7="http://schemas.microsoft.com/office/drawing/2016/5/13/chartex" xmlns:cx8="http://schemas.microsoft.com/office/drawing/2016/5/14/chartex" xmlns:mc="http://schemas.openxmlformats.org/markup-compatibility/2006" xmlns:aink="http://schemas.microsoft.com/office/drawing/2016/ink" xmlns:am3d="http://schemas.microsoft.com/office/drawing/2017/model3d" xmlns:o="urn:schemas-microsoft-com:office:office" xmlns:oel="http://schemas.microsoft.com/office/2019/extlst" xmlns:r="http://schemas.openxmlformats.org/officeDocument/2006/relationships" xmlns:m="http://schemas.openxmlformats.org/officeDocument/2006/math" xmlns:v="urn:schemas-microsoft-com:vml" xmlns:wp14="http://schemas.microsoft.com/office/word/2010/wordprocessingDrawing" xmlns:wp="http://schemas.openxmlformats.org/drawingml/2006/wordprocessingDrawing" xmlns:w10="urn:schemas-microsoft-com:office:word" xmlns:w="http://schemas.openxmlformats.org/wordprocessingml/2006/main" xmlns:w14="http://schemas.microsoft.com/office/word/2010/wordml" xmlns:w15="http://schemas.microsoft.com/office/word/2012/wordml" xmlns:w16cex="http://schemas.microsoft.com/office/word/2018/wordml/cex" xmlns:w16cid="http://schemas.microsoft.com/office/word/2016/wordml/cid" xmlns:w16="http://schemas.microsoft.com/office/word/2018/wordml" xmlns:w16du="http://schemas.microsoft.com/office/word/2023/wordml/word16du" xmlns:w16sdtdh="http://schemas.microsoft.com/office/word/2020/wordml/sdtdatahash" xmlns:w16se="http://schemas.microsoft.com/office/word/2015/wordml/symex" xmlns:wpg="http://schemas.microsoft.com/office/word/2010/wordprocessingGroup" xmlns:wpi="http://schemas.microsoft.com/office/word/2010/wordprocessingInk" xmlns:wne="http://schemas.microsoft.com/office/word/2006/wordml" xmlns:wps="http://schemas.microsoft.com/office/word/2010/wordprocessingShape" mc:Ignorable="w14 w15 w16se w16cid w16 w16cex w16sdtdh w16du wp14">
   <w:endnote w:type="separator" w:id="-1">
     <w:p>
       <w:r>
@@ -7221,7 +7478,7 @@
 </file>
 
 <file path=word/footer1.xml><?xml version="1.0" encoding="utf-8"?>
-<w:ftr xmlns:wpc="http://schemas.microsoft.com/office/word/2010/wordprocessingCanvas" xmlns:cx="http://schemas.microsoft.com/office/drawing/2014/chartex" xmlns:mc="http://schemas.openxmlformats.org/markup-compatibility/2006" xmlns:o="urn:schemas-microsoft-com:office:office" xmlns:r="http://schemas.openxmlformats.org/officeDocument/2006/relationships" xmlns:m="http://schemas.openxmlformats.org/officeDocument/2006/math" xmlns:v="urn:schemas-microsoft-com:vml" xmlns:wp14="http://schemas.microsoft.com/office/word/2010/wordprocessingDrawing" xmlns:wp="http://schemas.openxmlformats.org/drawingml/2006/wordprocessingDrawing" xmlns:w10="urn:schemas-microsoft-com:office:word" xmlns:w="http://schemas.openxmlformats.org/wordprocessingml/2006/main" xmlns:w14="http://schemas.microsoft.com/office/word/2010/wordml" xmlns:w15="http://schemas.microsoft.com/office/word/2012/wordml" xmlns:w16se="http://schemas.microsoft.com/office/word/2015/wordml/symex" xmlns:wpg="http://schemas.microsoft.com/office/word/2010/wordprocessingGroup" xmlns:wpi="http://schemas.microsoft.com/office/word/2010/wordprocessingInk" xmlns:wne="http://schemas.microsoft.com/office/word/2006/wordml" xmlns:wps="http://schemas.microsoft.com/office/word/2010/wordprocessingShape" mc:Ignorable="w14 w15 w16se wp14">
+<w:ftr xmlns:wpc="http://schemas.microsoft.com/office/word/2010/wordprocessingCanvas" xmlns:cx="http://schemas.microsoft.com/office/drawing/2014/chartex" xmlns:cx1="http://schemas.microsoft.com/office/drawing/2015/9/8/chartex" xmlns:cx2="http://schemas.microsoft.com/office/drawing/2015/10/21/chartex" xmlns:cx3="http://schemas.microsoft.com/office/drawing/2016/5/9/chartex" xmlns:cx4="http://schemas.microsoft.com/office/drawing/2016/5/10/chartex" xmlns:cx5="http://schemas.microsoft.com/office/drawing/2016/5/11/chartex" xmlns:cx6="http://schemas.microsoft.com/office/drawing/2016/5/12/chartex" xmlns:cx7="http://schemas.microsoft.com/office/drawing/2016/5/13/chartex" xmlns:cx8="http://schemas.microsoft.com/office/drawing/2016/5/14/chartex" xmlns:mc="http://schemas.openxmlformats.org/markup-compatibility/2006" xmlns:aink="http://schemas.microsoft.com/office/drawing/2016/ink" xmlns:am3d="http://schemas.microsoft.com/office/drawing/2017/model3d" xmlns:o="urn:schemas-microsoft-com:office:office" xmlns:oel="http://schemas.microsoft.com/office/2019/extlst" xmlns:r="http://schemas.openxmlformats.org/officeDocument/2006/relationships" xmlns:m="http://schemas.openxmlformats.org/officeDocument/2006/math" xmlns:v="urn:schemas-microsoft-com:vml" xmlns:wp14="http://schemas.microsoft.com/office/word/2010/wordprocessingDrawing" xmlns:wp="http://schemas.openxmlformats.org/drawingml/2006/wordprocessingDrawing" xmlns:w10="urn:schemas-microsoft-com:office:word" xmlns:w="http://schemas.openxmlformats.org/wordprocessingml/2006/main" xmlns:w14="http://schemas.microsoft.com/office/word/2010/wordml" xmlns:w15="http://schemas.microsoft.com/office/word/2012/wordml" xmlns:w16cex="http://schemas.microsoft.com/office/word/2018/wordml/cex" xmlns:w16cid="http://schemas.microsoft.com/office/word/2016/wordml/cid" xmlns:w16="http://schemas.microsoft.com/office/word/2018/wordml" xmlns:w16du="http://schemas.microsoft.com/office/word/2023/wordml/word16du" xmlns:w16sdtdh="http://schemas.microsoft.com/office/word/2020/wordml/sdtdatahash" xmlns:w16se="http://schemas.microsoft.com/office/word/2015/wordml/symex" xmlns:wpg="http://schemas.microsoft.com/office/word/2010/wordprocessingGroup" xmlns:wpi="http://schemas.microsoft.com/office/word/2010/wordprocessingInk" xmlns:wne="http://schemas.microsoft.com/office/word/2006/wordml" xmlns:wps="http://schemas.microsoft.com/office/word/2010/wordprocessingShape" mc:Ignorable="w14 w15 w16se w16cid w16 w16cex w16sdtdh w16du wp14">
   <w:p>
     <w:pPr>
       <w:pStyle w:val="Footer"/>
@@ -7231,7 +7488,7 @@
 </file>
 
 <file path=word/footer2.xml><?xml version="1.0" encoding="utf-8"?>
-<w:ftr xmlns:wpc="http://schemas.microsoft.com/office/word/2010/wordprocessingCanvas" xmlns:cx="http://schemas.microsoft.com/office/drawing/2014/chartex" xmlns:mc="http://schemas.openxmlformats.org/markup-compatibility/2006" xmlns:o="urn:schemas-microsoft-com:office:office" xmlns:r="http://schemas.openxmlformats.org/officeDocument/2006/relationships" xmlns:m="http://schemas.openxmlformats.org/officeDocument/2006/math" xmlns:v="urn:schemas-microsoft-com:vml" xmlns:wp14="http://schemas.microsoft.com/office/word/2010/wordprocessingDrawing" xmlns:wp="http://schemas.openxmlformats.org/drawingml/2006/wordprocessingDrawing" xmlns:w10="urn:schemas-microsoft-com:office:word" xmlns:w="http://schemas.openxmlformats.org/wordprocessingml/2006/main" xmlns:w14="http://schemas.microsoft.com/office/word/2010/wordml" xmlns:w15="http://schemas.microsoft.com/office/word/2012/wordml" xmlns:w16se="http://schemas.microsoft.com/office/word/2015/wordml/symex" xmlns:wpg="http://schemas.microsoft.com/office/word/2010/wordprocessingGroup" xmlns:wpi="http://schemas.microsoft.com/office/word/2010/wordprocessingInk" xmlns:wne="http://schemas.microsoft.com/office/word/2006/wordml" xmlns:wps="http://schemas.microsoft.com/office/word/2010/wordprocessingShape" mc:Ignorable="w14 w15 w16se wp14">
+<w:ftr xmlns:wpc="http://schemas.microsoft.com/office/word/2010/wordprocessingCanvas" xmlns:cx="http://schemas.microsoft.com/office/drawing/2014/chartex" xmlns:cx1="http://schemas.microsoft.com/office/drawing/2015/9/8/chartex" xmlns:cx2="http://schemas.microsoft.com/office/drawing/2015/10/21/chartex" xmlns:cx3="http://schemas.microsoft.com/office/drawing/2016/5/9/chartex" xmlns:cx4="http://schemas.microsoft.com/office/drawing/2016/5/10/chartex" xmlns:cx5="http://schemas.microsoft.com/office/drawing/2016/5/11/chartex" xmlns:cx6="http://schemas.microsoft.com/office/drawing/2016/5/12/chartex" xmlns:cx7="http://schemas.microsoft.com/office/drawing/2016/5/13/chartex" xmlns:cx8="http://schemas.microsoft.com/office/drawing/2016/5/14/chartex" xmlns:mc="http://schemas.openxmlformats.org/markup-compatibility/2006" xmlns:aink="http://schemas.microsoft.com/office/drawing/2016/ink" xmlns:am3d="http://schemas.microsoft.com/office/drawing/2017/model3d" xmlns:o="urn:schemas-microsoft-com:office:office" xmlns:oel="http://schemas.microsoft.com/office/2019/extlst" xmlns:r="http://schemas.openxmlformats.org/officeDocument/2006/relationships" xmlns:m="http://schemas.openxmlformats.org/officeDocument/2006/math" xmlns:v="urn:schemas-microsoft-com:vml" xmlns:wp14="http://schemas.microsoft.com/office/word/2010/wordprocessingDrawing" xmlns:wp="http://schemas.openxmlformats.org/drawingml/2006/wordprocessingDrawing" xmlns:w10="urn:schemas-microsoft-com:office:word" xmlns:w="http://schemas.openxmlformats.org/wordprocessingml/2006/main" xmlns:w14="http://schemas.microsoft.com/office/word/2010/wordml" xmlns:w15="http://schemas.microsoft.com/office/word/2012/wordml" xmlns:w16cex="http://schemas.microsoft.com/office/word/2018/wordml/cex" xmlns:w16cid="http://schemas.microsoft.com/office/word/2016/wordml/cid" xmlns:w16="http://schemas.microsoft.com/office/word/2018/wordml" xmlns:w16du="http://schemas.microsoft.com/office/word/2023/wordml/word16du" xmlns:w16sdtdh="http://schemas.microsoft.com/office/word/2020/wordml/sdtdatahash" xmlns:w16se="http://schemas.microsoft.com/office/word/2015/wordml/symex" xmlns:wpg="http://schemas.microsoft.com/office/word/2010/wordprocessingGroup" xmlns:wpi="http://schemas.microsoft.com/office/word/2010/wordprocessingInk" xmlns:wne="http://schemas.microsoft.com/office/word/2006/wordml" xmlns:wps="http://schemas.microsoft.com/office/word/2010/wordprocessingShape" mc:Ignorable="w14 w15 w16se w16cid w16 w16cex w16sdtdh w16du wp14">
   <w:p>
     <w:pPr>
       <w:pStyle w:val="Footer"/>
@@ -7247,7 +7504,7 @@
 </file>
 
 <file path=word/footer3.xml><?xml version="1.0" encoding="utf-8"?>
-<w:ftr xmlns:wpc="http://schemas.microsoft.com/office/word/2010/wordprocessingCanvas" xmlns:cx="http://schemas.microsoft.com/office/drawing/2014/chartex" xmlns:mc="http://schemas.openxmlformats.org/markup-compatibility/2006" xmlns:o="urn:schemas-microsoft-com:office:office" xmlns:r="http://schemas.openxmlformats.org/officeDocument/2006/relationships" xmlns:m="http://schemas.openxmlformats.org/officeDocument/2006/math" xmlns:v="urn:schemas-microsoft-com:vml" xmlns:wp14="http://schemas.microsoft.com/office/word/2010/wordprocessingDrawing" xmlns:wp="http://schemas.openxmlformats.org/drawingml/2006/wordprocessingDrawing" xmlns:w10="urn:schemas-microsoft-com:office:word" xmlns:w="http://schemas.openxmlformats.org/wordprocessingml/2006/main" xmlns:w14="http://schemas.microsoft.com/office/word/2010/wordml" xmlns:w15="http://schemas.microsoft.com/office/word/2012/wordml" xmlns:w16se="http://schemas.microsoft.com/office/word/2015/wordml/symex" xmlns:wpg="http://schemas.microsoft.com/office/word/2010/wordprocessingGroup" xmlns:wpi="http://schemas.microsoft.com/office/word/2010/wordprocessingInk" xmlns:wne="http://schemas.microsoft.com/office/word/2006/wordml" xmlns:wps="http://schemas.microsoft.com/office/word/2010/wordprocessingShape" mc:Ignorable="w14 w15 w16se wp14">
+<w:ftr xmlns:wpc="http://schemas.microsoft.com/office/word/2010/wordprocessingCanvas" xmlns:cx="http://schemas.microsoft.com/office/drawing/2014/chartex" xmlns:cx1="http://schemas.microsoft.com/office/drawing/2015/9/8/chartex" xmlns:cx2="http://schemas.microsoft.com/office/drawing/2015/10/21/chartex" xmlns:cx3="http://schemas.microsoft.com/office/drawing/2016/5/9/chartex" xmlns:cx4="http://schemas.microsoft.com/office/drawing/2016/5/10/chartex" xmlns:cx5="http://schemas.microsoft.com/office/drawing/2016/5/11/chartex" xmlns:cx6="http://schemas.microsoft.com/office/drawing/2016/5/12/chartex" xmlns:cx7="http://schemas.microsoft.com/office/drawing/2016/5/13/chartex" xmlns:cx8="http://schemas.microsoft.com/office/drawing/2016/5/14/chartex" xmlns:mc="http://schemas.openxmlformats.org/markup-compatibility/2006" xmlns:aink="http://schemas.microsoft.com/office/drawing/2016/ink" xmlns:am3d="http://schemas.microsoft.com/office/drawing/2017/model3d" xmlns:o="urn:schemas-microsoft-com:office:office" xmlns:oel="http://schemas.microsoft.com/office/2019/extlst" xmlns:r="http://schemas.openxmlformats.org/officeDocument/2006/relationships" xmlns:m="http://schemas.openxmlformats.org/officeDocument/2006/math" xmlns:v="urn:schemas-microsoft-com:vml" xmlns:wp14="http://schemas.microsoft.com/office/word/2010/wordprocessingDrawing" xmlns:wp="http://schemas.openxmlformats.org/drawingml/2006/wordprocessingDrawing" xmlns:w10="urn:schemas-microsoft-com:office:word" xmlns:w="http://schemas.openxmlformats.org/wordprocessingml/2006/main" xmlns:w14="http://schemas.microsoft.com/office/word/2010/wordml" xmlns:w15="http://schemas.microsoft.com/office/word/2012/wordml" xmlns:w16cex="http://schemas.microsoft.com/office/word/2018/wordml/cex" xmlns:w16cid="http://schemas.microsoft.com/office/word/2016/wordml/cid" xmlns:w16="http://schemas.microsoft.com/office/word/2018/wordml" xmlns:w16du="http://schemas.microsoft.com/office/word/2023/wordml/word16du" xmlns:w16sdtdh="http://schemas.microsoft.com/office/word/2020/wordml/sdtdatahash" xmlns:w16se="http://schemas.microsoft.com/office/word/2015/wordml/symex" xmlns:wpg="http://schemas.microsoft.com/office/word/2010/wordprocessingGroup" xmlns:wpi="http://schemas.microsoft.com/office/word/2010/wordprocessingInk" xmlns:wne="http://schemas.microsoft.com/office/word/2006/wordml" xmlns:wps="http://schemas.microsoft.com/office/word/2010/wordprocessingShape" mc:Ignorable="w14 w15 w16se w16cid w16 w16cex w16sdtdh w16du wp14">
   <w:p>
     <w:pPr>
       <w:pStyle w:val="Footer"/>
@@ -7263,7 +7520,7 @@
 </file>
 
 <file path=word/footer4.xml><?xml version="1.0" encoding="utf-8"?>
-<w:ftr xmlns:wpc="http://schemas.microsoft.com/office/word/2010/wordprocessingCanvas" xmlns:cx="http://schemas.microsoft.com/office/drawing/2014/chartex" xmlns:mc="http://schemas.openxmlformats.org/markup-compatibility/2006" xmlns:o="urn:schemas-microsoft-com:office:office" xmlns:r="http://schemas.openxmlformats.org/officeDocument/2006/relationships" xmlns:m="http://schemas.openxmlformats.org/officeDocument/2006/math" xmlns:v="urn:schemas-microsoft-com:vml" xmlns:wp14="http://schemas.microsoft.com/office/word/2010/wordprocessingDrawing" xmlns:wp="http://schemas.openxmlformats.org/drawingml/2006/wordprocessingDrawing" xmlns:w10="urn:schemas-microsoft-com:office:word" xmlns:w="http://schemas.openxmlformats.org/wordprocessingml/2006/main" xmlns:w14="http://schemas.microsoft.com/office/word/2010/wordml" xmlns:w15="http://schemas.microsoft.com/office/word/2012/wordml" xmlns:w16se="http://schemas.microsoft.com/office/word/2015/wordml/symex" xmlns:wpg="http://schemas.microsoft.com/office/word/2010/wordprocessingGroup" xmlns:wpi="http://schemas.microsoft.com/office/word/2010/wordprocessingInk" xmlns:wne="http://schemas.microsoft.com/office/word/2006/wordml" xmlns:wps="http://schemas.microsoft.com/office/word/2010/wordprocessingShape" mc:Ignorable="w14 w15 w16se wp14">
+<w:ftr xmlns:wpc="http://schemas.microsoft.com/office/word/2010/wordprocessingCanvas" xmlns:cx="http://schemas.microsoft.com/office/drawing/2014/chartex" xmlns:cx1="http://schemas.microsoft.com/office/drawing/2015/9/8/chartex" xmlns:cx2="http://schemas.microsoft.com/office/drawing/2015/10/21/chartex" xmlns:cx3="http://schemas.microsoft.com/office/drawing/2016/5/9/chartex" xmlns:cx4="http://schemas.microsoft.com/office/drawing/2016/5/10/chartex" xmlns:cx5="http://schemas.microsoft.com/office/drawing/2016/5/11/chartex" xmlns:cx6="http://schemas.microsoft.com/office/drawing/2016/5/12/chartex" xmlns:cx7="http://schemas.microsoft.com/office/drawing/2016/5/13/chartex" xmlns:cx8="http://schemas.microsoft.com/office/drawing/2016/5/14/chartex" xmlns:mc="http://schemas.openxmlformats.org/markup-compatibility/2006" xmlns:aink="http://schemas.microsoft.com/office/drawing/2016/ink" xmlns:am3d="http://schemas.microsoft.com/office/drawing/2017/model3d" xmlns:o="urn:schemas-microsoft-com:office:office" xmlns:oel="http://schemas.microsoft.com/office/2019/extlst" xmlns:r="http://schemas.openxmlformats.org/officeDocument/2006/relationships" xmlns:m="http://schemas.openxmlformats.org/officeDocument/2006/math" xmlns:v="urn:schemas-microsoft-com:vml" xmlns:wp14="http://schemas.microsoft.com/office/word/2010/wordprocessingDrawing" xmlns:wp="http://schemas.openxmlformats.org/drawingml/2006/wordprocessingDrawing" xmlns:w10="urn:schemas-microsoft-com:office:word" xmlns:w="http://schemas.openxmlformats.org/wordprocessingml/2006/main" xmlns:w14="http://schemas.microsoft.com/office/word/2010/wordml" xmlns:w15="http://schemas.microsoft.com/office/word/2012/wordml" xmlns:w16cex="http://schemas.microsoft.com/office/word/2018/wordml/cex" xmlns:w16cid="http://schemas.microsoft.com/office/word/2016/wordml/cid" xmlns:w16="http://schemas.microsoft.com/office/word/2018/wordml" xmlns:w16du="http://schemas.microsoft.com/office/word/2023/wordml/word16du" xmlns:w16sdtdh="http://schemas.microsoft.com/office/word/2020/wordml/sdtdatahash" xmlns:w16se="http://schemas.microsoft.com/office/word/2015/wordml/symex" xmlns:wpg="http://schemas.microsoft.com/office/word/2010/wordprocessingGroup" xmlns:wpi="http://schemas.microsoft.com/office/word/2010/wordprocessingInk" xmlns:wne="http://schemas.microsoft.com/office/word/2006/wordml" xmlns:wps="http://schemas.microsoft.com/office/word/2010/wordprocessingShape" mc:Ignorable="w14 w15 w16se w16cid w16 w16cex w16sdtdh w16du wp14">
   <w:sdt>
     <w:sdtPr>
       <w:id w:val="130005193"/>
@@ -7272,7 +7529,6 @@
         <w:docPartUnique/>
       </w:docPartObj>
     </w:sdtPr>
-    <w:sdtEndPr/>
     <w:sdtContent>
       <w:p>
         <w:pPr>
@@ -7309,7 +7565,7 @@
 </file>
 
 <file path=word/footnotes.xml><?xml version="1.0" encoding="utf-8"?>
-<w:footnotes xmlns:wpc="http://schemas.microsoft.com/office/word/2010/wordprocessingCanvas" xmlns:cx="http://schemas.microsoft.com/office/drawing/2014/chartex" xmlns:mc="http://schemas.openxmlformats.org/markup-compatibility/2006" xmlns:o="urn:schemas-microsoft-com:office:office" xmlns:r="http://schemas.openxmlformats.org/officeDocument/2006/relationships" xmlns:m="http://schemas.openxmlformats.org/officeDocument/2006/math" xmlns:v="urn:schemas-microsoft-com:vml" xmlns:wp14="http://schemas.microsoft.com/office/word/2010/wordprocessingDrawing" xmlns:wp="http://schemas.openxmlformats.org/drawingml/2006/wordprocessingDrawing" xmlns:w10="urn:schemas-microsoft-com:office:word" xmlns:w="http://schemas.openxmlformats.org/wordprocessingml/2006/main" xmlns:w14="http://schemas.microsoft.com/office/word/2010/wordml" xmlns:w15="http://schemas.microsoft.com/office/word/2012/wordml" xmlns:w16se="http://schemas.microsoft.com/office/word/2015/wordml/symex" xmlns:wpg="http://schemas.microsoft.com/office/word/2010/wordprocessingGroup" xmlns:wpi="http://schemas.microsoft.com/office/word/2010/wordprocessingInk" xmlns:wne="http://schemas.microsoft.com/office/word/2006/wordml" xmlns:wps="http://schemas.microsoft.com/office/word/2010/wordprocessingShape" mc:Ignorable="w14 w15 w16se wp14">
+<w:footnotes xmlns:wpc="http://schemas.microsoft.com/office/word/2010/wordprocessingCanvas" xmlns:cx="http://schemas.microsoft.com/office/drawing/2014/chartex" xmlns:cx1="http://schemas.microsoft.com/office/drawing/2015/9/8/chartex" xmlns:cx2="http://schemas.microsoft.com/office/drawing/2015/10/21/chartex" xmlns:cx3="http://schemas.microsoft.com/office/drawing/2016/5/9/chartex" xmlns:cx4="http://schemas.microsoft.com/office/drawing/2016/5/10/chartex" xmlns:cx5="http://schemas.microsoft.com/office/drawing/2016/5/11/chartex" xmlns:cx6="http://schemas.microsoft.com/office/drawing/2016/5/12/chartex" xmlns:cx7="http://schemas.microsoft.com/office/drawing/2016/5/13/chartex" xmlns:cx8="http://schemas.microsoft.com/office/drawing/2016/5/14/chartex" xmlns:mc="http://schemas.openxmlformats.org/markup-compatibility/2006" xmlns:aink="http://schemas.microsoft.com/office/drawing/2016/ink" xmlns:am3d="http://schemas.microsoft.com/office/drawing/2017/model3d" xmlns:o="urn:schemas-microsoft-com:office:office" xmlns:oel="http://schemas.microsoft.com/office/2019/extlst" xmlns:r="http://schemas.openxmlformats.org/officeDocument/2006/relationships" xmlns:m="http://schemas.openxmlformats.org/officeDocument/2006/math" xmlns:v="urn:schemas-microsoft-com:vml" xmlns:wp14="http://schemas.microsoft.com/office/word/2010/wordprocessingDrawing" xmlns:wp="http://schemas.openxmlformats.org/drawingml/2006/wordprocessingDrawing" xmlns:w10="urn:schemas-microsoft-com:office:word" xmlns:w="http://schemas.openxmlformats.org/wordprocessingml/2006/main" xmlns:w14="http://schemas.microsoft.com/office/word/2010/wordml" xmlns:w15="http://schemas.microsoft.com/office/word/2012/wordml" xmlns:w16cex="http://schemas.microsoft.com/office/word/2018/wordml/cex" xmlns:w16cid="http://schemas.microsoft.com/office/word/2016/wordml/cid" xmlns:w16="http://schemas.microsoft.com/office/word/2018/wordml" xmlns:w16du="http://schemas.microsoft.com/office/word/2023/wordml/word16du" xmlns:w16sdtdh="http://schemas.microsoft.com/office/word/2020/wordml/sdtdatahash" xmlns:w16se="http://schemas.microsoft.com/office/word/2015/wordml/symex" xmlns:wpg="http://schemas.microsoft.com/office/word/2010/wordprocessingGroup" xmlns:wpi="http://schemas.microsoft.com/office/word/2010/wordprocessingInk" xmlns:wne="http://schemas.microsoft.com/office/word/2006/wordml" xmlns:wps="http://schemas.microsoft.com/office/word/2010/wordprocessingShape" mc:Ignorable="w14 w15 w16se w16cid w16 w16cex w16sdtdh w16du wp14">
   <w:footnote w:type="separator" w:id="-1">
     <w:p>
       <w:r>
@@ -7328,7 +7584,7 @@
 </file>
 
 <file path=word/header1.xml><?xml version="1.0" encoding="utf-8"?>
-<w:hdr xmlns:wpc="http://schemas.microsoft.com/office/word/2010/wordprocessingCanvas" xmlns:cx="http://schemas.microsoft.com/office/drawing/2014/chartex" xmlns:mc="http://schemas.openxmlformats.org/markup-compatibility/2006" xmlns:o="urn:schemas-microsoft-com:office:office" xmlns:r="http://schemas.openxmlformats.org/officeDocument/2006/relationships" xmlns:m="http://schemas.openxmlformats.org/officeDocument/2006/math" xmlns:v="urn:schemas-microsoft-com:vml" xmlns:wp14="http://schemas.microsoft.com/office/word/2010/wordprocessingDrawing" xmlns:wp="http://schemas.openxmlformats.org/drawingml/2006/wordprocessingDrawing" xmlns:w10="urn:schemas-microsoft-com:office:word" xmlns:w="http://schemas.openxmlformats.org/wordprocessingml/2006/main" xmlns:w14="http://schemas.microsoft.com/office/word/2010/wordml" xmlns:w15="http://schemas.microsoft.com/office/word/2012/wordml" xmlns:w16se="http://schemas.microsoft.com/office/word/2015/wordml/symex" xmlns:wpg="http://schemas.microsoft.com/office/word/2010/wordprocessingGroup" xmlns:wpi="http://schemas.microsoft.com/office/word/2010/wordprocessingInk" xmlns:wne="http://schemas.microsoft.com/office/word/2006/wordml" xmlns:wps="http://schemas.microsoft.com/office/word/2010/wordprocessingShape" mc:Ignorable="w14 w15 w16se wp14">
+<w:hdr xmlns:wpc="http://schemas.microsoft.com/office/word/2010/wordprocessingCanvas" xmlns:cx="http://schemas.microsoft.com/office/drawing/2014/chartex" xmlns:cx1="http://schemas.microsoft.com/office/drawing/2015/9/8/chartex" xmlns:cx2="http://schemas.microsoft.com/office/drawing/2015/10/21/chartex" xmlns:cx3="http://schemas.microsoft.com/office/drawing/2016/5/9/chartex" xmlns:cx4="http://schemas.microsoft.com/office/drawing/2016/5/10/chartex" xmlns:cx5="http://schemas.microsoft.com/office/drawing/2016/5/11/chartex" xmlns:cx6="http://schemas.microsoft.com/office/drawing/2016/5/12/chartex" xmlns:cx7="http://schemas.microsoft.com/office/drawing/2016/5/13/chartex" xmlns:cx8="http://schemas.microsoft.com/office/drawing/2016/5/14/chartex" xmlns:mc="http://schemas.openxmlformats.org/markup-compatibility/2006" xmlns:aink="http://schemas.microsoft.com/office/drawing/2016/ink" xmlns:am3d="http://schemas.microsoft.com/office/drawing/2017/model3d" xmlns:o="urn:schemas-microsoft-com:office:office" xmlns:oel="http://schemas.microsoft.com/office/2019/extlst" xmlns:r="http://schemas.openxmlformats.org/officeDocument/2006/relationships" xmlns:m="http://schemas.openxmlformats.org/officeDocument/2006/math" xmlns:v="urn:schemas-microsoft-com:vml" xmlns:wp14="http://schemas.microsoft.com/office/word/2010/wordprocessingDrawing" xmlns:wp="http://schemas.openxmlformats.org/drawingml/2006/wordprocessingDrawing" xmlns:w10="urn:schemas-microsoft-com:office:word" xmlns:w="http://schemas.openxmlformats.org/wordprocessingml/2006/main" xmlns:w14="http://schemas.microsoft.com/office/word/2010/wordml" xmlns:w15="http://schemas.microsoft.com/office/word/2012/wordml" xmlns:w16cex="http://schemas.microsoft.com/office/word/2018/wordml/cex" xmlns:w16cid="http://schemas.microsoft.com/office/word/2016/wordml/cid" xmlns:w16="http://schemas.microsoft.com/office/word/2018/wordml" xmlns:w16du="http://schemas.microsoft.com/office/word/2023/wordml/word16du" xmlns:w16sdtdh="http://schemas.microsoft.com/office/word/2020/wordml/sdtdatahash" xmlns:w16se="http://schemas.microsoft.com/office/word/2015/wordml/symex" xmlns:wpg="http://schemas.microsoft.com/office/word/2010/wordprocessingGroup" xmlns:wpi="http://schemas.microsoft.com/office/word/2010/wordprocessingInk" xmlns:wne="http://schemas.microsoft.com/office/word/2006/wordml" xmlns:wps="http://schemas.microsoft.com/office/word/2010/wordprocessingShape" mc:Ignorable="w14 w15 w16se w16cid w16 w16cex w16sdtdh w16du wp14">
   <w:p>
     <w:pPr>
       <w:pStyle w:val="Header"/>
@@ -7338,7 +7594,7 @@
 </file>
 
 <file path=word/header2.xml><?xml version="1.0" encoding="utf-8"?>
-<w:hdr xmlns:wpc="http://schemas.microsoft.com/office/word/2010/wordprocessingCanvas" xmlns:cx="http://schemas.microsoft.com/office/drawing/2014/chartex" xmlns:mc="http://schemas.openxmlformats.org/markup-compatibility/2006" xmlns:o="urn:schemas-microsoft-com:office:office" xmlns:r="http://schemas.openxmlformats.org/officeDocument/2006/relationships" xmlns:m="http://schemas.openxmlformats.org/officeDocument/2006/math" xmlns:v="urn:schemas-microsoft-com:vml" xmlns:wp14="http://schemas.microsoft.com/office/word/2010/wordprocessingDrawing" xmlns:wp="http://schemas.openxmlformats.org/drawingml/2006/wordprocessingDrawing" xmlns:w10="urn:schemas-microsoft-com:office:word" xmlns:w="http://schemas.openxmlformats.org/wordprocessingml/2006/main" xmlns:w14="http://schemas.microsoft.com/office/word/2010/wordml" xmlns:w15="http://schemas.microsoft.com/office/word/2012/wordml" xmlns:w16se="http://schemas.microsoft.com/office/word/2015/wordml/symex" xmlns:wpg="http://schemas.microsoft.com/office/word/2010/wordprocessingGroup" xmlns:wpi="http://schemas.microsoft.com/office/word/2010/wordprocessingInk" xmlns:wne="http://schemas.microsoft.com/office/word/2006/wordml" xmlns:wps="http://schemas.microsoft.com/office/word/2010/wordprocessingShape" mc:Ignorable="w14 w15 w16se wp14">
+<w:hdr xmlns:wpc="http://schemas.microsoft.com/office/word/2010/wordprocessingCanvas" xmlns:cx="http://schemas.microsoft.com/office/drawing/2014/chartex" xmlns:cx1="http://schemas.microsoft.com/office/drawing/2015/9/8/chartex" xmlns:cx2="http://schemas.microsoft.com/office/drawing/2015/10/21/chartex" xmlns:cx3="http://schemas.microsoft.com/office/drawing/2016/5/9/chartex" xmlns:cx4="http://schemas.microsoft.com/office/drawing/2016/5/10/chartex" xmlns:cx5="http://schemas.microsoft.com/office/drawing/2016/5/11/chartex" xmlns:cx6="http://schemas.microsoft.com/office/drawing/2016/5/12/chartex" xmlns:cx7="http://schemas.microsoft.com/office/drawing/2016/5/13/chartex" xmlns:cx8="http://schemas.microsoft.com/office/drawing/2016/5/14/chartex" xmlns:mc="http://schemas.openxmlformats.org/markup-compatibility/2006" xmlns:aink="http://schemas.microsoft.com/office/drawing/2016/ink" xmlns:am3d="http://schemas.microsoft.com/office/drawing/2017/model3d" xmlns:o="urn:schemas-microsoft-com:office:office" xmlns:oel="http://schemas.microsoft.com/office/2019/extlst" xmlns:r="http://schemas.openxmlformats.org/officeDocument/2006/relationships" xmlns:m="http://schemas.openxmlformats.org/officeDocument/2006/math" xmlns:v="urn:schemas-microsoft-com:vml" xmlns:wp14="http://schemas.microsoft.com/office/word/2010/wordprocessingDrawing" xmlns:wp="http://schemas.openxmlformats.org/drawingml/2006/wordprocessingDrawing" xmlns:w10="urn:schemas-microsoft-com:office:word" xmlns:w="http://schemas.openxmlformats.org/wordprocessingml/2006/main" xmlns:w14="http://schemas.microsoft.com/office/word/2010/wordml" xmlns:w15="http://schemas.microsoft.com/office/word/2012/wordml" xmlns:w16cex="http://schemas.microsoft.com/office/word/2018/wordml/cex" xmlns:w16cid="http://schemas.microsoft.com/office/word/2016/wordml/cid" xmlns:w16="http://schemas.microsoft.com/office/word/2018/wordml" xmlns:w16du="http://schemas.microsoft.com/office/word/2023/wordml/word16du" xmlns:w16sdtdh="http://schemas.microsoft.com/office/word/2020/wordml/sdtdatahash" xmlns:w16se="http://schemas.microsoft.com/office/word/2015/wordml/symex" xmlns:wpg="http://schemas.microsoft.com/office/word/2010/wordprocessingGroup" xmlns:wpi="http://schemas.microsoft.com/office/word/2010/wordprocessingInk" xmlns:wne="http://schemas.microsoft.com/office/word/2006/wordml" xmlns:wps="http://schemas.microsoft.com/office/word/2010/wordprocessingShape" mc:Ignorable="w14 w15 w16se w16cid w16 w16cex w16sdtdh w16du wp14">
   <w:p>
     <w:pPr>
       <w:pStyle w:val="Header"/>
@@ -7348,7 +7604,7 @@
 </file>
 
 <file path=word/header3.xml><?xml version="1.0" encoding="utf-8"?>
-<w:hdr xmlns:wpc="http://schemas.microsoft.com/office/word/2010/wordprocessingCanvas" xmlns:cx="http://schemas.microsoft.com/office/drawing/2014/chartex" xmlns:mc="http://schemas.openxmlformats.org/markup-compatibility/2006" xmlns:o="urn:schemas-microsoft-com:office:office" xmlns:r="http://schemas.openxmlformats.org/officeDocument/2006/relationships" xmlns:m="http://schemas.openxmlformats.org/officeDocument/2006/math" xmlns:v="urn:schemas-microsoft-com:vml" xmlns:wp14="http://schemas.microsoft.com/office/word/2010/wordprocessingDrawing" xmlns:wp="http://schemas.openxmlformats.org/drawingml/2006/wordprocessingDrawing" xmlns:w10="urn:schemas-microsoft-com:office:word" xmlns:w="http://schemas.openxmlformats.org/wordprocessingml/2006/main" xmlns:w14="http://schemas.microsoft.com/office/word/2010/wordml" xmlns:w15="http://schemas.microsoft.com/office/word/2012/wordml" xmlns:w16se="http://schemas.microsoft.com/office/word/2015/wordml/symex" xmlns:wpg="http://schemas.microsoft.com/office/word/2010/wordprocessingGroup" xmlns:wpi="http://schemas.microsoft.com/office/word/2010/wordprocessingInk" xmlns:wne="http://schemas.microsoft.com/office/word/2006/wordml" xmlns:wps="http://schemas.microsoft.com/office/word/2010/wordprocessingShape" mc:Ignorable="w14 w15 w16se wp14">
+<w:hdr xmlns:wpc="http://schemas.microsoft.com/office/word/2010/wordprocessingCanvas" xmlns:cx="http://schemas.microsoft.com/office/drawing/2014/chartex" xmlns:cx1="http://schemas.microsoft.com/office/drawing/2015/9/8/chartex" xmlns:cx2="http://schemas.microsoft.com/office/drawing/2015/10/21/chartex" xmlns:cx3="http://schemas.microsoft.com/office/drawing/2016/5/9/chartex" xmlns:cx4="http://schemas.microsoft.com/office/drawing/2016/5/10/chartex" xmlns:cx5="http://schemas.microsoft.com/office/drawing/2016/5/11/chartex" xmlns:cx6="http://schemas.microsoft.com/office/drawing/2016/5/12/chartex" xmlns:cx7="http://schemas.microsoft.com/office/drawing/2016/5/13/chartex" xmlns:cx8="http://schemas.microsoft.com/office/drawing/2016/5/14/chartex" xmlns:mc="http://schemas.openxmlformats.org/markup-compatibility/2006" xmlns:aink="http://schemas.microsoft.com/office/drawing/2016/ink" xmlns:am3d="http://schemas.microsoft.com/office/drawing/2017/model3d" xmlns:o="urn:schemas-microsoft-com:office:office" xmlns:oel="http://schemas.microsoft.com/office/2019/extlst" xmlns:r="http://schemas.openxmlformats.org/officeDocument/2006/relationships" xmlns:m="http://schemas.openxmlformats.org/officeDocument/2006/math" xmlns:v="urn:schemas-microsoft-com:vml" xmlns:wp14="http://schemas.microsoft.com/office/word/2010/wordprocessingDrawing" xmlns:wp="http://schemas.openxmlformats.org/drawingml/2006/wordprocessingDrawing" xmlns:w10="urn:schemas-microsoft-com:office:word" xmlns:w="http://schemas.openxmlformats.org/wordprocessingml/2006/main" xmlns:w14="http://schemas.microsoft.com/office/word/2010/wordml" xmlns:w15="http://schemas.microsoft.com/office/word/2012/wordml" xmlns:w16cex="http://schemas.microsoft.com/office/word/2018/wordml/cex" xmlns:w16cid="http://schemas.microsoft.com/office/word/2016/wordml/cid" xmlns:w16="http://schemas.microsoft.com/office/word/2018/wordml" xmlns:w16du="http://schemas.microsoft.com/office/word/2023/wordml/word16du" xmlns:w16sdtdh="http://schemas.microsoft.com/office/word/2020/wordml/sdtdatahash" xmlns:w16se="http://schemas.microsoft.com/office/word/2015/wordml/symex" xmlns:wpg="http://schemas.microsoft.com/office/word/2010/wordprocessingGroup" xmlns:wpi="http://schemas.microsoft.com/office/word/2010/wordprocessingInk" xmlns:wne="http://schemas.microsoft.com/office/word/2006/wordml" xmlns:wps="http://schemas.microsoft.com/office/word/2010/wordprocessingShape" mc:Ignorable="w14 w15 w16se w16cid w16 w16cex w16sdtdh w16du wp14">
   <w:p>
     <w:pPr>
       <w:pStyle w:val="Header"/>
@@ -7358,7 +7614,7 @@
 </file>
 
 <file path=word/header4.xml><?xml version="1.0" encoding="utf-8"?>
-<w:hdr xmlns:wpc="http://schemas.microsoft.com/office/word/2010/wordprocessingCanvas" xmlns:cx="http://schemas.microsoft.com/office/drawing/2014/chartex" xmlns:mc="http://schemas.openxmlformats.org/markup-compatibility/2006" xmlns:o="urn:schemas-microsoft-com:office:office" xmlns:r="http://schemas.openxmlformats.org/officeDocument/2006/relationships" xmlns:m="http://schemas.openxmlformats.org/officeDocument/2006/math" xmlns:v="urn:schemas-microsoft-com:vml" xmlns:wp14="http://schemas.microsoft.com/office/word/2010/wordprocessingDrawing" xmlns:wp="http://schemas.openxmlformats.org/drawingml/2006/wordprocessingDrawing" xmlns:w10="urn:schemas-microsoft-com:office:word" xmlns:w="http://schemas.openxmlformats.org/wordprocessingml/2006/main" xmlns:w14="http://schemas.microsoft.com/office/word/2010/wordml" xmlns:w15="http://schemas.microsoft.com/office/word/2012/wordml" xmlns:w16se="http://schemas.microsoft.com/office/word/2015/wordml/symex" xmlns:wpg="http://schemas.microsoft.com/office/word/2010/wordprocessingGroup" xmlns:wpi="http://schemas.microsoft.com/office/word/2010/wordprocessingInk" xmlns:wne="http://schemas.microsoft.com/office/word/2006/wordml" xmlns:wps="http://schemas.microsoft.com/office/word/2010/wordprocessingShape" mc:Ignorable="w14 w15 w16se wp14">
+<w:hdr xmlns:wpc="http://schemas.microsoft.com/office/word/2010/wordprocessingCanvas" xmlns:cx="http://schemas.microsoft.com/office/drawing/2014/chartex" xmlns:cx1="http://schemas.microsoft.com/office/drawing/2015/9/8/chartex" xmlns:cx2="http://schemas.microsoft.com/office/drawing/2015/10/21/chartex" xmlns:cx3="http://schemas.microsoft.com/office/drawing/2016/5/9/chartex" xmlns:cx4="http://schemas.microsoft.com/office/drawing/2016/5/10/chartex" xmlns:cx5="http://schemas.microsoft.com/office/drawing/2016/5/11/chartex" xmlns:cx6="http://schemas.microsoft.com/office/drawing/2016/5/12/chartex" xmlns:cx7="http://schemas.microsoft.com/office/drawing/2016/5/13/chartex" xmlns:cx8="http://schemas.microsoft.com/office/drawing/2016/5/14/chartex" xmlns:mc="http://schemas.openxmlformats.org/markup-compatibility/2006" xmlns:aink="http://schemas.microsoft.com/office/drawing/2016/ink" xmlns:am3d="http://schemas.microsoft.com/office/drawing/2017/model3d" xmlns:o="urn:schemas-microsoft-com:office:office" xmlns:oel="http://schemas.microsoft.com/office/2019/extlst" xmlns:r="http://schemas.openxmlformats.org/officeDocument/2006/relationships" xmlns:m="http://schemas.openxmlformats.org/officeDocument/2006/math" xmlns:v="urn:schemas-microsoft-com:vml" xmlns:wp14="http://schemas.microsoft.com/office/word/2010/wordprocessingDrawing" xmlns:wp="http://schemas.openxmlformats.org/drawingml/2006/wordprocessingDrawing" xmlns:w10="urn:schemas-microsoft-com:office:word" xmlns:w="http://schemas.openxmlformats.org/wordprocessingml/2006/main" xmlns:w14="http://schemas.microsoft.com/office/word/2010/wordml" xmlns:w15="http://schemas.microsoft.com/office/word/2012/wordml" xmlns:w16cex="http://schemas.microsoft.com/office/word/2018/wordml/cex" xmlns:w16cid="http://schemas.microsoft.com/office/word/2016/wordml/cid" xmlns:w16="http://schemas.microsoft.com/office/word/2018/wordml" xmlns:w16du="http://schemas.microsoft.com/office/word/2023/wordml/word16du" xmlns:w16sdtdh="http://schemas.microsoft.com/office/word/2020/wordml/sdtdatahash" xmlns:w16se="http://schemas.microsoft.com/office/word/2015/wordml/symex" xmlns:wpg="http://schemas.microsoft.com/office/word/2010/wordprocessingGroup" xmlns:wpi="http://schemas.microsoft.com/office/word/2010/wordprocessingInk" xmlns:wne="http://schemas.microsoft.com/office/word/2006/wordml" xmlns:wps="http://schemas.microsoft.com/office/word/2010/wordprocessingShape" mc:Ignorable="w14 w15 w16se w16cid w16 w16cex w16sdtdh w16du wp14">
   <w:p>
     <w:pPr>
       <w:pStyle w:val="Header"/>
@@ -7368,7 +7624,7 @@
 </file>
 
 <file path=word/numbering.xml><?xml version="1.0" encoding="utf-8"?>
-<w:numbering xmlns:wpc="http://schemas.microsoft.com/office/word/2010/wordprocessingCanvas" xmlns:cx="http://schemas.microsoft.com/office/drawing/2014/chartex" xmlns:mc="http://schemas.openxmlformats.org/markup-compatibility/2006" xmlns:o="urn:schemas-microsoft-com:office:office" xmlns:r="http://schemas.openxmlformats.org/officeDocument/2006/relationships" xmlns:m="http://schemas.openxmlformats.org/officeDocument/2006/math" xmlns:v="urn:schemas-microsoft-com:vml" xmlns:wp14="http://schemas.microsoft.com/office/word/2010/wordprocessingDrawing" xmlns:wp="http://schemas.openxmlformats.org/drawingml/2006/wordprocessingDrawing" xmlns:w10="urn:schemas-microsoft-com:office:word" xmlns:w="http://schemas.openxmlformats.org/wordprocessingml/2006/main" xmlns:w14="http://schemas.microsoft.com/office/word/2010/wordml" xmlns:w15="http://schemas.microsoft.com/office/word/2012/wordml" xmlns:w16se="http://schemas.microsoft.com/office/word/2015/wordml/symex" xmlns:wpg="http://schemas.microsoft.com/office/word/2010/wordprocessingGroup" xmlns:wpi="http://schemas.microsoft.com/office/word/2010/wordprocessingInk" xmlns:wne="http://schemas.microsoft.com/office/word/2006/wordml" xmlns:wps="http://schemas.microsoft.com/office/word/2010/wordprocessingShape" mc:Ignorable="w14 w15 w16se wp14">
+<w:numbering xmlns:wpc="http://schemas.microsoft.com/office/word/2010/wordprocessingCanvas" xmlns:cx="http://schemas.microsoft.com/office/drawing/2014/chartex" xmlns:cx1="http://schemas.microsoft.com/office/drawing/2015/9/8/chartex" xmlns:cx2="http://schemas.microsoft.com/office/drawing/2015/10/21/chartex" xmlns:cx3="http://schemas.microsoft.com/office/drawing/2016/5/9/chartex" xmlns:cx4="http://schemas.microsoft.com/office/drawing/2016/5/10/chartex" xmlns:cx5="http://schemas.microsoft.com/office/drawing/2016/5/11/chartex" xmlns:cx6="http://schemas.microsoft.com/office/drawing/2016/5/12/chartex" xmlns:cx7="http://schemas.microsoft.com/office/drawing/2016/5/13/chartex" xmlns:cx8="http://schemas.microsoft.com/office/drawing/2016/5/14/chartex" xmlns:mc="http://schemas.openxmlformats.org/markup-compatibility/2006" xmlns:aink="http://schemas.microsoft.com/office/drawing/2016/ink" xmlns:am3d="http://schemas.microsoft.com/office/drawing/2017/model3d" xmlns:o="urn:schemas-microsoft-com:office:office" xmlns:oel="http://schemas.microsoft.com/office/2019/extlst" xmlns:r="http://schemas.openxmlformats.org/officeDocument/2006/relationships" xmlns:m="http://schemas.openxmlformats.org/officeDocument/2006/math" xmlns:v="urn:schemas-microsoft-com:vml" xmlns:wp14="http://schemas.microsoft.com/office/word/2010/wordprocessingDrawing" xmlns:wp="http://schemas.openxmlformats.org/drawingml/2006/wordprocessingDrawing" xmlns:w10="urn:schemas-microsoft-com:office:word" xmlns:w="http://schemas.openxmlformats.org/wordprocessingml/2006/main" xmlns:w14="http://schemas.microsoft.com/office/word/2010/wordml" xmlns:w15="http://schemas.microsoft.com/office/word/2012/wordml" xmlns:w16cex="http://schemas.microsoft.com/office/word/2018/wordml/cex" xmlns:w16cid="http://schemas.microsoft.com/office/word/2016/wordml/cid" xmlns:w16="http://schemas.microsoft.com/office/word/2018/wordml" xmlns:w16du="http://schemas.microsoft.com/office/word/2023/wordml/word16du" xmlns:w16sdtdh="http://schemas.microsoft.com/office/word/2020/wordml/sdtdatahash" xmlns:w16se="http://schemas.microsoft.com/office/word/2015/wordml/symex" xmlns:wpg="http://schemas.microsoft.com/office/word/2010/wordprocessingGroup" xmlns:wpi="http://schemas.microsoft.com/office/word/2010/wordprocessingInk" xmlns:wne="http://schemas.microsoft.com/office/word/2006/wordml" xmlns:wps="http://schemas.microsoft.com/office/word/2010/wordprocessingShape" mc:Ignorable="w14 w15 w16se w16cid w16 w16cex w16sdtdh w16du wp14">
   <w:abstractNum w:abstractNumId="0" w15:restartNumberingAfterBreak="0">
     <w:nsid w:val="136F40D6"/>
     <w:multiLevelType w:val="multilevel"/>
@@ -8777,44 +9033,44 @@
       </w:pPr>
     </w:lvl>
   </w:abstractNum>
-  <w:num w:numId="1">
+  <w:num w:numId="1" w16cid:durableId="589628123">
     <w:abstractNumId w:val="6"/>
   </w:num>
-  <w:num w:numId="2">
+  <w:num w:numId="2" w16cid:durableId="35088618">
     <w:abstractNumId w:val="0"/>
   </w:num>
-  <w:num w:numId="3">
+  <w:num w:numId="3" w16cid:durableId="425615754">
     <w:abstractNumId w:val="7"/>
   </w:num>
-  <w:num w:numId="4">
+  <w:num w:numId="4" w16cid:durableId="1044645034">
     <w:abstractNumId w:val="9"/>
   </w:num>
-  <w:num w:numId="5">
+  <w:num w:numId="5" w16cid:durableId="435565289">
     <w:abstractNumId w:val="5"/>
   </w:num>
-  <w:num w:numId="6">
+  <w:num w:numId="6" w16cid:durableId="488979634">
     <w:abstractNumId w:val="2"/>
   </w:num>
-  <w:num w:numId="7">
+  <w:num w:numId="7" w16cid:durableId="1429539435">
     <w:abstractNumId w:val="4"/>
   </w:num>
-  <w:num w:numId="8">
+  <w:num w:numId="8" w16cid:durableId="708994535">
     <w:abstractNumId w:val="10"/>
   </w:num>
-  <w:num w:numId="9">
+  <w:num w:numId="9" w16cid:durableId="1939409032">
     <w:abstractNumId w:val="8"/>
   </w:num>
-  <w:num w:numId="10">
+  <w:num w:numId="10" w16cid:durableId="1389184652">
     <w:abstractNumId w:val="1"/>
   </w:num>
-  <w:num w:numId="11">
+  <w:num w:numId="11" w16cid:durableId="1412694984">
     <w:abstractNumId w:val="3"/>
   </w:num>
 </w:numbering>
 </file>
 
 <file path=word/styles.xml><?xml version="1.0" encoding="utf-8"?>
-<w:styles xmlns:mc="http://schemas.openxmlformats.org/markup-compatibility/2006" xmlns:r="http://schemas.openxmlformats.org/officeDocument/2006/relationships" xmlns:w="http://schemas.openxmlformats.org/wordprocessingml/2006/main" xmlns:w14="http://schemas.microsoft.com/office/word/2010/wordml" xmlns:w15="http://schemas.microsoft.com/office/word/2012/wordml" xmlns:w16se="http://schemas.microsoft.com/office/word/2015/wordml/symex" mc:Ignorable="w14 w15 w16se">
+<w:styles xmlns:mc="http://schemas.openxmlformats.org/markup-compatibility/2006" xmlns:r="http://schemas.openxmlformats.org/officeDocument/2006/relationships" xmlns:w="http://schemas.openxmlformats.org/wordprocessingml/2006/main" xmlns:w14="http://schemas.microsoft.com/office/word/2010/wordml" xmlns:w15="http://schemas.microsoft.com/office/word/2012/wordml" xmlns:w16cex="http://schemas.microsoft.com/office/word/2018/wordml/cex" xmlns:w16cid="http://schemas.microsoft.com/office/word/2016/wordml/cid" xmlns:w16="http://schemas.microsoft.com/office/word/2018/wordml" xmlns:w16du="http://schemas.microsoft.com/office/word/2023/wordml/word16du" xmlns:w16sdtdh="http://schemas.microsoft.com/office/word/2020/wordml/sdtdatahash" xmlns:w16se="http://schemas.microsoft.com/office/word/2015/wordml/symex" mc:Ignorable="w14 w15 w16se w16cid w16 w16cex w16sdtdh w16du">
   <w:docDefaults>
     <w:rPrDefault>
       <w:rPr>
@@ -8831,7 +9087,7 @@
       </w:pPr>
     </w:pPrDefault>
   </w:docDefaults>
-  <w:latentStyles w:defLockedState="0" w:defUIPriority="99" w:defSemiHidden="0" w:defUnhideWhenUsed="0" w:defQFormat="0" w:count="371">
+  <w:latentStyles w:defLockedState="0" w:defUIPriority="99" w:defSemiHidden="0" w:defUnhideWhenUsed="0" w:defQFormat="0" w:count="376">
     <w:lsdException w:name="Normal" w:uiPriority="0" w:qFormat="1"/>
     <w:lsdException w:name="heading 1" w:uiPriority="9" w:qFormat="1"/>
     <w:lsdException w:name="heading 2" w:semiHidden="1" w:uiPriority="9" w:unhideWhenUsed="1" w:qFormat="1"/>
@@ -9203,6 +9459,11 @@
     <w:lsdException w:name="List Table 5 Dark Accent 6" w:uiPriority="50"/>
     <w:lsdException w:name="List Table 6 Colorful Accent 6" w:uiPriority="51"/>
     <w:lsdException w:name="List Table 7 Colorful Accent 6" w:uiPriority="52"/>
+    <w:lsdException w:name="Mention" w:semiHidden="1" w:unhideWhenUsed="1"/>
+    <w:lsdException w:name="Smart Hyperlink" w:semiHidden="1" w:unhideWhenUsed="1"/>
+    <w:lsdException w:name="Hashtag" w:semiHidden="1" w:unhideWhenUsed="1"/>
+    <w:lsdException w:name="Unresolved Mention" w:semiHidden="1" w:unhideWhenUsed="1"/>
+    <w:lsdException w:name="Smart Link" w:semiHidden="1" w:unhideWhenUsed="1"/>
   </w:latentStyles>
   <w:style w:type="paragraph" w:default="1" w:styleId="Normal">
     <w:name w:val="Normal"/>
@@ -9268,10 +9529,31 @@
       <w:bCs/>
     </w:rPr>
   </w:style>
+  <w:style w:type="paragraph" w:styleId="Heading5">
+    <w:name w:val="heading 5"/>
+    <w:basedOn w:val="Normal"/>
+    <w:next w:val="Normal"/>
+    <w:link w:val="Heading5Char"/>
+    <w:uiPriority w:val="9"/>
+    <w:semiHidden/>
+    <w:unhideWhenUsed/>
+    <w:qFormat/>
+    <w:rsid w:val="008E13A0"/>
+    <w:pPr>
+      <w:keepNext/>
+      <w:keepLines/>
+      <w:spacing w:before="40"/>
+      <w:outlineLvl w:val="4"/>
+    </w:pPr>
+    <w:rPr>
+      <w:rFonts w:asciiTheme="majorHAnsi" w:eastAsiaTheme="majorEastAsia" w:hAnsiTheme="majorHAnsi" w:cs="Mangal"/>
+      <w:color w:val="0F4761" w:themeColor="accent1" w:themeShade="BF"/>
+      <w:szCs w:val="21"/>
+    </w:rPr>
+  </w:style>
   <w:style w:type="character" w:default="1" w:styleId="DefaultParagraphFont">
     <w:name w:val="Default Paragraph Font"/>
     <w:uiPriority w:val="1"/>
-    <w:semiHidden/>
     <w:unhideWhenUsed/>
   </w:style>
   <w:style w:type="table" w:default="1" w:styleId="TableNormal">
@@ -9351,8 +9633,8 @@
       <w:sz w:val="20"/>
     </w:rPr>
   </w:style>
-  <w:style w:type="character" w:customStyle="1" w:styleId="UnresolvedMention">
-    <w:name w:val="Unresolved Mention"/>
+  <w:style w:type="character" w:customStyle="1" w:styleId="UnresolvedMention1">
+    <w:name w:val="Unresolved Mention1"/>
     <w:basedOn w:val="DefaultParagraphFont"/>
     <w:uiPriority w:val="99"/>
     <w:semiHidden/>
@@ -9571,6 +9853,19 @@
         <w:insideV w:val="single" w:sz="4" w:space="0" w:color="auto"/>
       </w:tblBorders>
     </w:tblPr>
+  </w:style>
+  <w:style w:type="character" w:customStyle="1" w:styleId="Heading5Char">
+    <w:name w:val="Heading 5 Char"/>
+    <w:basedOn w:val="DefaultParagraphFont"/>
+    <w:link w:val="Heading5"/>
+    <w:uiPriority w:val="9"/>
+    <w:semiHidden/>
+    <w:rsid w:val="008E13A0"/>
+    <w:rPr>
+      <w:rFonts w:asciiTheme="majorHAnsi" w:eastAsiaTheme="majorEastAsia" w:hAnsiTheme="majorHAnsi" w:cs="Mangal"/>
+      <w:color w:val="0F4761" w:themeColor="accent1" w:themeShade="BF"/>
+      <w:szCs w:val="21"/>
+    </w:rPr>
   </w:style>
 </w:styles>
 </file>

</xml_diff>

<commit_message>
Added 2 new tables with advantages and disadvantages
</commit_message>
<xml_diff>
--- a/Nike_BPR_Seminar.docx
+++ b/Nike_BPR_Seminar.docx
@@ -1,6 +1,6 @@
 
 <file path=word/document.xml><?xml version="1.0" encoding="utf-8"?>
-<w:document xmlns:wpc="http://schemas.microsoft.com/office/word/2010/wordprocessingCanvas" xmlns:cx="http://schemas.microsoft.com/office/drawing/2014/chartex" xmlns:cx1="http://schemas.microsoft.com/office/drawing/2015/9/8/chartex" xmlns:cx2="http://schemas.microsoft.com/office/drawing/2015/10/21/chartex" xmlns:cx3="http://schemas.microsoft.com/office/drawing/2016/5/9/chartex" xmlns:cx4="http://schemas.microsoft.com/office/drawing/2016/5/10/chartex" xmlns:cx5="http://schemas.microsoft.com/office/drawing/2016/5/11/chartex" xmlns:cx6="http://schemas.microsoft.com/office/drawing/2016/5/12/chartex" xmlns:cx7="http://schemas.microsoft.com/office/drawing/2016/5/13/chartex" xmlns:cx8="http://schemas.microsoft.com/office/drawing/2016/5/14/chartex" xmlns:mc="http://schemas.openxmlformats.org/markup-compatibility/2006" xmlns:aink="http://schemas.microsoft.com/office/drawing/2016/ink" xmlns:am3d="http://schemas.microsoft.com/office/drawing/2017/model3d" xmlns:o="urn:schemas-microsoft-com:office:office" xmlns:oel="http://schemas.microsoft.com/office/2019/extlst" xmlns:r="http://schemas.openxmlformats.org/officeDocument/2006/relationships" xmlns:m="http://schemas.openxmlformats.org/officeDocument/2006/math" xmlns:v="urn:schemas-microsoft-com:vml" xmlns:wp14="http://schemas.microsoft.com/office/word/2010/wordprocessingDrawing" xmlns:wp="http://schemas.openxmlformats.org/drawingml/2006/wordprocessingDrawing" xmlns:w10="urn:schemas-microsoft-com:office:word" xmlns:w="http://schemas.openxmlformats.org/wordprocessingml/2006/main" xmlns:w14="http://schemas.microsoft.com/office/word/2010/wordml" xmlns:w15="http://schemas.microsoft.com/office/word/2012/wordml" xmlns:w16cex="http://schemas.microsoft.com/office/word/2018/wordml/cex" xmlns:w16cid="http://schemas.microsoft.com/office/word/2016/wordml/cid" xmlns:w16="http://schemas.microsoft.com/office/word/2018/wordml" xmlns:w16du="http://schemas.microsoft.com/office/word/2023/wordml/word16du" xmlns:w16sdtdh="http://schemas.microsoft.com/office/word/2020/wordml/sdtdatahash" xmlns:w16se="http://schemas.microsoft.com/office/word/2015/wordml/symex" xmlns:wpg="http://schemas.microsoft.com/office/word/2010/wordprocessingGroup" xmlns:wpi="http://schemas.microsoft.com/office/word/2010/wordprocessingInk" xmlns:wne="http://schemas.microsoft.com/office/word/2006/wordml" xmlns:wps="http://schemas.microsoft.com/office/word/2010/wordprocessingShape" mc:Ignorable="w14 w15 w16se w16cid w16 w16cex w16sdtdh w16du wp14">
+<w:document xmlns:wpc="http://schemas.microsoft.com/office/word/2010/wordprocessingCanvas" xmlns:cx="http://schemas.microsoft.com/office/drawing/2014/chartex" xmlns:mc="http://schemas.openxmlformats.org/markup-compatibility/2006" xmlns:o="urn:schemas-microsoft-com:office:office" xmlns:r="http://schemas.openxmlformats.org/officeDocument/2006/relationships" xmlns:m="http://schemas.openxmlformats.org/officeDocument/2006/math" xmlns:v="urn:schemas-microsoft-com:vml" xmlns:wp14="http://schemas.microsoft.com/office/word/2010/wordprocessingDrawing" xmlns:wp="http://schemas.openxmlformats.org/drawingml/2006/wordprocessingDrawing" xmlns:w10="urn:schemas-microsoft-com:office:word" xmlns:w="http://schemas.openxmlformats.org/wordprocessingml/2006/main" xmlns:w14="http://schemas.microsoft.com/office/word/2010/wordml" xmlns:w15="http://schemas.microsoft.com/office/word/2012/wordml" xmlns:w16se="http://schemas.microsoft.com/office/word/2015/wordml/symex" xmlns:wpg="http://schemas.microsoft.com/office/word/2010/wordprocessingGroup" xmlns:wpi="http://schemas.microsoft.com/office/word/2010/wordprocessingInk" xmlns:wne="http://schemas.microsoft.com/office/word/2006/wordml" xmlns:wps="http://schemas.microsoft.com/office/word/2010/wordprocessingShape" mc:Ignorable="w14 w15 w16se wp14">
   <w:body>
     <w:p>
       <w:pPr>
@@ -1612,11 +1612,21 @@
       <w:r>
         <w:t xml:space="preserve">Tablica </w:t>
       </w:r>
-      <w:fldSimple w:instr=" SEQ Tablica \* ARABIC ">
-        <w:r>
-          <w:t>1</w:t>
-        </w:r>
-      </w:fldSimple>
+      <w:r>
+        <w:fldChar w:fldCharType="begin"/>
+      </w:r>
+      <w:r>
+        <w:instrText xml:space="preserve"> SEQ Tablica \* ARABIC </w:instrText>
+      </w:r>
+      <w:r>
+        <w:fldChar w:fldCharType="separate"/>
+      </w:r>
+      <w:r>
+        <w:t>1</w:t>
+      </w:r>
+      <w:r>
+        <w:fldChar w:fldCharType="end"/>
+      </w:r>
       <w:r>
         <w:t xml:space="preserve">. </w:t>
       </w:r>
@@ -2526,19 +2536,19 @@
         <w:tblLook w:val="04A0" w:firstRow="1" w:lastRow="0" w:firstColumn="1" w:lastColumn="0" w:noHBand="0" w:noVBand="1"/>
       </w:tblPr>
       <w:tblGrid>
-        <w:gridCol w:w="1098"/>
-        <w:gridCol w:w="687"/>
-        <w:gridCol w:w="687"/>
-        <w:gridCol w:w="687"/>
-        <w:gridCol w:w="687"/>
-        <w:gridCol w:w="687"/>
-        <w:gridCol w:w="687"/>
-        <w:gridCol w:w="687"/>
-        <w:gridCol w:w="687"/>
-        <w:gridCol w:w="687"/>
-        <w:gridCol w:w="687"/>
-        <w:gridCol w:w="687"/>
-        <w:gridCol w:w="687"/>
+        <w:gridCol w:w="1145"/>
+        <w:gridCol w:w="706"/>
+        <w:gridCol w:w="706"/>
+        <w:gridCol w:w="706"/>
+        <w:gridCol w:w="706"/>
+        <w:gridCol w:w="706"/>
+        <w:gridCol w:w="706"/>
+        <w:gridCol w:w="706"/>
+        <w:gridCol w:w="706"/>
+        <w:gridCol w:w="706"/>
+        <w:gridCol w:w="706"/>
+        <w:gridCol w:w="706"/>
+        <w:gridCol w:w="706"/>
       </w:tblGrid>
       <w:tr>
         <w:trPr>
@@ -2558,13 +2568,29 @@
                 <w:b/>
               </w:rPr>
             </w:pPr>
+            <w:proofErr w:type="spellStart"/>
             <w:r>
               <w:rPr>
                 <w:b/>
               </w:rPr>
               <w:lastRenderedPageBreak/>
-              <w:t>Modni brandovi</w:t>
-            </w:r>
+              <w:t>Modni</w:t>
+            </w:r>
+            <w:proofErr w:type="spellEnd"/>
+            <w:r>
+              <w:rPr>
+                <w:b/>
+              </w:rPr>
+              <w:t xml:space="preserve"> </w:t>
+            </w:r>
+            <w:proofErr w:type="spellStart"/>
+            <w:r>
+              <w:rPr>
+                <w:b/>
+              </w:rPr>
+              <w:t>brandovi</w:t>
+            </w:r>
+            <w:proofErr w:type="spellEnd"/>
           </w:p>
         </w:tc>
         <w:tc>
@@ -2577,13 +2603,47 @@
             <w:pPr>
               <w:jc w:val="center"/>
             </w:pPr>
+            <w:proofErr w:type="spellStart"/>
             <w:r>
               <w:rPr>
                 <w:b/>
                 <w:bCs/>
               </w:rPr>
-              <w:t>Godina izdavanja izvješća</w:t>
-            </w:r>
+              <w:t>Godina</w:t>
+            </w:r>
+            <w:proofErr w:type="spellEnd"/>
+            <w:r>
+              <w:rPr>
+                <w:b/>
+                <w:bCs/>
+              </w:rPr>
+              <w:t xml:space="preserve"> </w:t>
+            </w:r>
+            <w:proofErr w:type="spellStart"/>
+            <w:r>
+              <w:rPr>
+                <w:b/>
+                <w:bCs/>
+              </w:rPr>
+              <w:t>izdavanja</w:t>
+            </w:r>
+            <w:proofErr w:type="spellEnd"/>
+            <w:r>
+              <w:rPr>
+                <w:b/>
+                <w:bCs/>
+              </w:rPr>
+              <w:t xml:space="preserve"> </w:t>
+            </w:r>
+            <w:proofErr w:type="spellStart"/>
+            <w:r>
+              <w:rPr>
+                <w:b/>
+                <w:bCs/>
+              </w:rPr>
+              <w:t>izvješća</w:t>
+            </w:r>
+            <w:proofErr w:type="spellEnd"/>
           </w:p>
         </w:tc>
       </w:tr>
@@ -4982,11 +5042,21 @@
       <w:r>
         <w:t xml:space="preserve">Tablica </w:t>
       </w:r>
-      <w:fldSimple w:instr=" SEQ Tablica \* ARABIC ">
-        <w:r>
-          <w:t>2</w:t>
-        </w:r>
-      </w:fldSimple>
+      <w:r>
+        <w:fldChar w:fldCharType="begin"/>
+      </w:r>
+      <w:r>
+        <w:instrText xml:space="preserve"> SEQ Tablica \* ARABIC </w:instrText>
+      </w:r>
+      <w:r>
+        <w:fldChar w:fldCharType="separate"/>
+      </w:r>
+      <w:r>
+        <w:t>2</w:t>
+      </w:r>
+      <w:r>
+        <w:fldChar w:fldCharType="end"/>
+      </w:r>
       <w:r>
         <w:t xml:space="preserve">. </w:t>
       </w:r>
@@ -5424,8 +5494,19 @@
         <w:spacing w:line="360" w:lineRule="auto"/>
       </w:pPr>
       <w:r>
-        <w:t>Grgo Lovrić - Is</w:t>
-      </w:r>
+        <w:t xml:space="preserve">Grgo Lovrić </w:t>
+      </w:r>
+      <w:r>
+        <w:t>–</w:t>
+      </w:r>
+      <w:r>
+        <w:t xml:space="preserve"> Is</w:t>
+      </w:r>
+    </w:p>
+    <w:p>
+      <w:pPr>
+        <w:widowControl/>
+      </w:pPr>
       <w:r>
         <w:br w:type="page"/>
       </w:r>
@@ -5433,15 +5514,2277 @@
     <w:p>
       <w:pPr>
         <w:pStyle w:val="Heading1"/>
-      </w:pPr>
-      <w:bookmarkStart w:id="9" w:name="__RefHeading___Toc1396_3912075691"/>
-      <w:bookmarkStart w:id="10" w:name="_Toc50199852"/>
+        <w:numPr>
+          <w:ilvl w:val="0"/>
+          <w:numId w:val="0"/>
+        </w:numPr>
+        <w:spacing w:line="360" w:lineRule="auto"/>
+      </w:pPr>
+      <w:r>
+        <w:lastRenderedPageBreak/>
+        <w:t>8. Prednosti i nedostaci BPR-a</w:t>
+      </w:r>
+    </w:p>
+    <w:p>
+      <w:pPr>
+        <w:pStyle w:val="BodyText"/>
+      </w:pPr>
+    </w:p>
+    <w:tbl>
+      <w:tblPr>
+        <w:tblStyle w:val="TableGrid"/>
+        <w:tblW w:w="0" w:type="auto"/>
+        <w:tblLook w:val="04A0" w:firstRow="1" w:lastRow="0" w:firstColumn="1" w:lastColumn="0" w:noHBand="0" w:noVBand="1"/>
+      </w:tblPr>
+      <w:tblGrid>
+        <w:gridCol w:w="1980"/>
+        <w:gridCol w:w="3871"/>
+        <w:gridCol w:w="2926"/>
+      </w:tblGrid>
+      <w:tr>
+        <w:tc>
+          <w:tcPr>
+            <w:tcW w:w="1980" w:type="dxa"/>
+          </w:tcPr>
+          <w:p>
+            <w:pPr>
+              <w:pStyle w:val="BodyText"/>
+            </w:pPr>
+            <w:proofErr w:type="spellStart"/>
+            <w:r>
+              <w:t>Uzorak</w:t>
+            </w:r>
+            <w:proofErr w:type="spellEnd"/>
+          </w:p>
+        </w:tc>
+        <w:tc>
+          <w:tcPr>
+            <w:tcW w:w="3871" w:type="dxa"/>
+          </w:tcPr>
+          <w:p>
+            <w:pPr>
+              <w:pStyle w:val="BodyText"/>
+            </w:pPr>
+            <w:proofErr w:type="spellStart"/>
+            <w:r>
+              <w:t>Prednost</w:t>
+            </w:r>
+            <w:proofErr w:type="spellEnd"/>
+          </w:p>
+        </w:tc>
+        <w:tc>
+          <w:tcPr>
+            <w:tcW w:w="2926" w:type="dxa"/>
+          </w:tcPr>
+          <w:p>
+            <w:pPr>
+              <w:pStyle w:val="BodyText"/>
+            </w:pPr>
+            <w:proofErr w:type="spellStart"/>
+            <w:r>
+              <w:t>Primjer</w:t>
+            </w:r>
+            <w:proofErr w:type="spellEnd"/>
+          </w:p>
+        </w:tc>
+      </w:tr>
+      <w:tr>
+        <w:tc>
+          <w:tcPr>
+            <w:tcW w:w="1980" w:type="dxa"/>
+          </w:tcPr>
+          <w:p>
+            <w:pPr>
+              <w:pStyle w:val="BodyText"/>
+            </w:pPr>
+            <w:proofErr w:type="spellStart"/>
+            <w:r>
+              <w:t>Učinkovitost</w:t>
+            </w:r>
+            <w:proofErr w:type="spellEnd"/>
+            <w:r>
+              <w:t xml:space="preserve"> </w:t>
+            </w:r>
+            <w:proofErr w:type="spellStart"/>
+            <w:r>
+              <w:t>opskrbnog</w:t>
+            </w:r>
+            <w:proofErr w:type="spellEnd"/>
+            <w:r>
+              <w:t xml:space="preserve"> </w:t>
+            </w:r>
+            <w:proofErr w:type="spellStart"/>
+            <w:r>
+              <w:t>lanca</w:t>
+            </w:r>
+            <w:proofErr w:type="spellEnd"/>
+          </w:p>
+        </w:tc>
+        <w:tc>
+          <w:tcPr>
+            <w:tcW w:w="3871" w:type="dxa"/>
+          </w:tcPr>
+          <w:p>
+            <w:pPr>
+              <w:pStyle w:val="BodyText"/>
+            </w:pPr>
+            <w:proofErr w:type="spellStart"/>
+            <w:r>
+              <w:t>Poboljšana</w:t>
+            </w:r>
+            <w:proofErr w:type="spellEnd"/>
+            <w:r>
+              <w:t xml:space="preserve"> </w:t>
+            </w:r>
+            <w:proofErr w:type="spellStart"/>
+            <w:r>
+              <w:t>brzina</w:t>
+            </w:r>
+            <w:proofErr w:type="spellEnd"/>
+            <w:r>
+              <w:t xml:space="preserve"> </w:t>
+            </w:r>
+            <w:proofErr w:type="spellStart"/>
+            <w:r>
+              <w:t>i</w:t>
+            </w:r>
+            <w:proofErr w:type="spellEnd"/>
+            <w:r>
+              <w:t xml:space="preserve"> </w:t>
+            </w:r>
+            <w:proofErr w:type="spellStart"/>
+            <w:r>
+              <w:t>fleksibilnost</w:t>
+            </w:r>
+            <w:proofErr w:type="spellEnd"/>
+            <w:r>
+              <w:t xml:space="preserve"> u </w:t>
+            </w:r>
+            <w:proofErr w:type="spellStart"/>
+            <w:r>
+              <w:t>isporuci</w:t>
+            </w:r>
+            <w:proofErr w:type="spellEnd"/>
+          </w:p>
+        </w:tc>
+        <w:tc>
+          <w:tcPr>
+            <w:tcW w:w="2926" w:type="dxa"/>
+          </w:tcPr>
+          <w:p>
+            <w:pPr>
+              <w:pStyle w:val="BodyText"/>
+            </w:pPr>
+            <w:proofErr w:type="spellStart"/>
+            <w:r>
+              <w:t>Usvajanje</w:t>
+            </w:r>
+            <w:proofErr w:type="spellEnd"/>
+            <w:r>
+              <w:t xml:space="preserve"> </w:t>
+            </w:r>
+            <w:proofErr w:type="spellStart"/>
+            <w:r>
+              <w:t>brze</w:t>
+            </w:r>
+            <w:proofErr w:type="spellEnd"/>
+            <w:r>
+              <w:t xml:space="preserve"> </w:t>
+            </w:r>
+            <w:proofErr w:type="spellStart"/>
+            <w:r>
+              <w:t>proizvodnje</w:t>
+            </w:r>
+            <w:proofErr w:type="spellEnd"/>
+            <w:r>
+              <w:t xml:space="preserve"> </w:t>
+            </w:r>
+            <w:proofErr w:type="spellStart"/>
+            <w:r>
+              <w:t>za</w:t>
+            </w:r>
+            <w:proofErr w:type="spellEnd"/>
+            <w:r>
+              <w:t xml:space="preserve"> </w:t>
+            </w:r>
+            <w:proofErr w:type="spellStart"/>
+            <w:r>
+              <w:t>praćenje</w:t>
+            </w:r>
+            <w:proofErr w:type="spellEnd"/>
+            <w:r>
+              <w:t xml:space="preserve"> u </w:t>
+            </w:r>
+            <w:proofErr w:type="spellStart"/>
+            <w:r>
+              <w:t>stvarnom</w:t>
+            </w:r>
+            <w:proofErr w:type="spellEnd"/>
+            <w:r>
+              <w:t xml:space="preserve"> </w:t>
+            </w:r>
+            <w:proofErr w:type="spellStart"/>
+            <w:r>
+              <w:t>vremenu</w:t>
+            </w:r>
+            <w:proofErr w:type="spellEnd"/>
+            <w:r>
+              <w:t xml:space="preserve"> </w:t>
+            </w:r>
+            <w:proofErr w:type="spellStart"/>
+            <w:r>
+              <w:t>smanjilo</w:t>
+            </w:r>
+            <w:proofErr w:type="spellEnd"/>
+            <w:r>
+              <w:t xml:space="preserve"> je </w:t>
+            </w:r>
+            <w:proofErr w:type="spellStart"/>
+            <w:r>
+              <w:t>vrijeme</w:t>
+            </w:r>
+            <w:proofErr w:type="spellEnd"/>
+            <w:r>
+              <w:t xml:space="preserve"> </w:t>
+            </w:r>
+            <w:proofErr w:type="spellStart"/>
+            <w:r>
+              <w:t>proizv</w:t>
+            </w:r>
+            <w:r>
+              <w:t>odnje</w:t>
+            </w:r>
+            <w:proofErr w:type="spellEnd"/>
+            <w:r>
+              <w:t xml:space="preserve"> </w:t>
+            </w:r>
+            <w:proofErr w:type="spellStart"/>
+            <w:r>
+              <w:t>i</w:t>
+            </w:r>
+            <w:proofErr w:type="spellEnd"/>
+            <w:r>
+              <w:t xml:space="preserve"> </w:t>
+            </w:r>
+            <w:proofErr w:type="spellStart"/>
+            <w:r>
+              <w:t>troškove</w:t>
+            </w:r>
+            <w:proofErr w:type="spellEnd"/>
+            <w:r>
+              <w:t xml:space="preserve"> </w:t>
+            </w:r>
+            <w:proofErr w:type="spellStart"/>
+            <w:r>
+              <w:t>držanja</w:t>
+            </w:r>
+            <w:proofErr w:type="spellEnd"/>
+            <w:r>
+              <w:t xml:space="preserve"> </w:t>
+            </w:r>
+            <w:proofErr w:type="spellStart"/>
+            <w:r>
+              <w:t>zaliha</w:t>
+            </w:r>
+            <w:proofErr w:type="spellEnd"/>
+          </w:p>
+        </w:tc>
+      </w:tr>
+      <w:tr>
+        <w:tc>
+          <w:tcPr>
+            <w:tcW w:w="1980" w:type="dxa"/>
+          </w:tcPr>
+          <w:p>
+            <w:pPr>
+              <w:pStyle w:val="BodyText"/>
+            </w:pPr>
+            <w:proofErr w:type="spellStart"/>
+            <w:r>
+              <w:t>Digitalna</w:t>
+            </w:r>
+            <w:proofErr w:type="spellEnd"/>
+            <w:r>
+              <w:t xml:space="preserve"> </w:t>
+            </w:r>
+            <w:proofErr w:type="spellStart"/>
+            <w:r>
+              <w:t>transformacija</w:t>
+            </w:r>
+            <w:proofErr w:type="spellEnd"/>
+          </w:p>
+        </w:tc>
+        <w:tc>
+          <w:tcPr>
+            <w:tcW w:w="3871" w:type="dxa"/>
+          </w:tcPr>
+          <w:p>
+            <w:pPr>
+              <w:pStyle w:val="BodyText"/>
+            </w:pPr>
+            <w:proofErr w:type="spellStart"/>
+            <w:r>
+              <w:t>Poboljšani</w:t>
+            </w:r>
+            <w:proofErr w:type="spellEnd"/>
+            <w:r>
+              <w:t xml:space="preserve"> </w:t>
+            </w:r>
+            <w:proofErr w:type="spellStart"/>
+            <w:r>
+              <w:t>angažman</w:t>
+            </w:r>
+            <w:proofErr w:type="spellEnd"/>
+            <w:r>
+              <w:t xml:space="preserve"> </w:t>
+            </w:r>
+            <w:proofErr w:type="spellStart"/>
+            <w:r>
+              <w:t>kupaca</w:t>
+            </w:r>
+            <w:proofErr w:type="spellEnd"/>
+            <w:r>
+              <w:t xml:space="preserve"> </w:t>
+            </w:r>
+            <w:proofErr w:type="spellStart"/>
+            <w:r>
+              <w:t>putem</w:t>
+            </w:r>
+            <w:proofErr w:type="spellEnd"/>
+            <w:r>
+              <w:t xml:space="preserve"> </w:t>
+            </w:r>
+            <w:proofErr w:type="spellStart"/>
+            <w:r>
+              <w:t>digitalnih</w:t>
+            </w:r>
+            <w:proofErr w:type="spellEnd"/>
+            <w:r>
+              <w:t xml:space="preserve"> </w:t>
+            </w:r>
+            <w:proofErr w:type="spellStart"/>
+            <w:r>
+              <w:t>kanala</w:t>
+            </w:r>
+            <w:proofErr w:type="spellEnd"/>
+          </w:p>
+        </w:tc>
+        <w:tc>
+          <w:tcPr>
+            <w:tcW w:w="2926" w:type="dxa"/>
+          </w:tcPr>
+          <w:p>
+            <w:pPr>
+              <w:pStyle w:val="BodyText"/>
+            </w:pPr>
+            <w:r>
+              <w:t xml:space="preserve">Nike+ </w:t>
+            </w:r>
+            <w:proofErr w:type="spellStart"/>
+            <w:r>
+              <w:t>ekosustav</w:t>
+            </w:r>
+            <w:proofErr w:type="spellEnd"/>
+            <w:r>
+              <w:t xml:space="preserve">, </w:t>
+            </w:r>
+            <w:proofErr w:type="spellStart"/>
+            <w:r>
+              <w:t>mobilne</w:t>
+            </w:r>
+            <w:proofErr w:type="spellEnd"/>
+            <w:r>
+              <w:t xml:space="preserve"> </w:t>
+            </w:r>
+            <w:proofErr w:type="spellStart"/>
+            <w:r>
+              <w:t>aplikacije</w:t>
+            </w:r>
+            <w:proofErr w:type="spellEnd"/>
+            <w:r>
+              <w:t xml:space="preserve"> (</w:t>
+            </w:r>
+            <w:proofErr w:type="spellStart"/>
+            <w:r>
+              <w:t>npr</w:t>
+            </w:r>
+            <w:proofErr w:type="spellEnd"/>
+            <w:r>
+              <w:t>.</w:t>
+            </w:r>
+            <w:r>
+              <w:t xml:space="preserve"> Nike Run Club) </w:t>
+            </w:r>
+            <w:proofErr w:type="spellStart"/>
+            <w:r>
+              <w:t>i</w:t>
+            </w:r>
+            <w:proofErr w:type="spellEnd"/>
+            <w:r>
+              <w:t xml:space="preserve"> SNKRS </w:t>
+            </w:r>
+            <w:proofErr w:type="spellStart"/>
+            <w:r>
+              <w:t>platforme</w:t>
+            </w:r>
+            <w:proofErr w:type="spellEnd"/>
+            <w:r>
+              <w:t xml:space="preserve"> </w:t>
+            </w:r>
+            <w:proofErr w:type="spellStart"/>
+            <w:r>
+              <w:t>revolucionirali</w:t>
+            </w:r>
+            <w:proofErr w:type="spellEnd"/>
+            <w:r>
+              <w:t xml:space="preserve"> </w:t>
+            </w:r>
+            <w:proofErr w:type="spellStart"/>
+            <w:r>
+              <w:t>su</w:t>
+            </w:r>
+            <w:proofErr w:type="spellEnd"/>
+            <w:r>
+              <w:t xml:space="preserve"> </w:t>
+            </w:r>
+            <w:proofErr w:type="spellStart"/>
+            <w:r>
+              <w:t>i</w:t>
+            </w:r>
+            <w:r>
+              <w:t>zravnu</w:t>
+            </w:r>
+            <w:proofErr w:type="spellEnd"/>
+            <w:r>
+              <w:t xml:space="preserve"> </w:t>
+            </w:r>
+            <w:proofErr w:type="spellStart"/>
+            <w:r>
+              <w:t>interakciju</w:t>
+            </w:r>
+            <w:proofErr w:type="spellEnd"/>
+            <w:r>
+              <w:t xml:space="preserve"> s </w:t>
+            </w:r>
+            <w:proofErr w:type="spellStart"/>
+            <w:r>
+              <w:t>potrošačem</w:t>
+            </w:r>
+            <w:proofErr w:type="spellEnd"/>
+          </w:p>
+        </w:tc>
+      </w:tr>
+      <w:tr>
+        <w:tc>
+          <w:tcPr>
+            <w:tcW w:w="1980" w:type="dxa"/>
+          </w:tcPr>
+          <w:p>
+            <w:pPr>
+              <w:pStyle w:val="BodyText"/>
+            </w:pPr>
+            <w:proofErr w:type="spellStart"/>
+            <w:r>
+              <w:t>Održivost</w:t>
+            </w:r>
+            <w:proofErr w:type="spellEnd"/>
+          </w:p>
+        </w:tc>
+        <w:tc>
+          <w:tcPr>
+            <w:tcW w:w="3871" w:type="dxa"/>
+          </w:tcPr>
+          <w:p>
+            <w:pPr>
+              <w:pStyle w:val="BodyText"/>
+            </w:pPr>
+            <w:proofErr w:type="spellStart"/>
+            <w:r>
+              <w:t>Smanjen</w:t>
+            </w:r>
+            <w:proofErr w:type="spellEnd"/>
+            <w:r>
+              <w:t xml:space="preserve"> </w:t>
+            </w:r>
+            <w:proofErr w:type="spellStart"/>
+            <w:r>
+              <w:t>utjecaj</w:t>
+            </w:r>
+            <w:proofErr w:type="spellEnd"/>
+            <w:r>
+              <w:t xml:space="preserve"> </w:t>
+            </w:r>
+            <w:proofErr w:type="spellStart"/>
+            <w:r>
+              <w:t>na</w:t>
+            </w:r>
+            <w:proofErr w:type="spellEnd"/>
+            <w:r>
+              <w:t xml:space="preserve"> </w:t>
+            </w:r>
+            <w:proofErr w:type="spellStart"/>
+            <w:r>
+              <w:t>okoliš</w:t>
+            </w:r>
+            <w:proofErr w:type="spellEnd"/>
+            <w:r>
+              <w:t xml:space="preserve"> </w:t>
+            </w:r>
+            <w:proofErr w:type="spellStart"/>
+            <w:r>
+              <w:t>kroz</w:t>
+            </w:r>
+            <w:proofErr w:type="spellEnd"/>
+            <w:r>
+              <w:t xml:space="preserve"> </w:t>
+            </w:r>
+            <w:proofErr w:type="spellStart"/>
+            <w:r>
+              <w:t>inovativne</w:t>
+            </w:r>
+            <w:proofErr w:type="spellEnd"/>
+            <w:r>
+              <w:t xml:space="preserve"> </w:t>
+            </w:r>
+            <w:proofErr w:type="spellStart"/>
+            <w:r>
+              <w:t>prakse</w:t>
+            </w:r>
+            <w:proofErr w:type="spellEnd"/>
+          </w:p>
+        </w:tc>
+        <w:tc>
+          <w:tcPr>
+            <w:tcW w:w="2926" w:type="dxa"/>
+          </w:tcPr>
+          <w:p>
+            <w:pPr>
+              <w:pStyle w:val="BodyText"/>
+            </w:pPr>
+            <w:proofErr w:type="spellStart"/>
+            <w:r>
+              <w:t>Flyknit</w:t>
+            </w:r>
+            <w:proofErr w:type="spellEnd"/>
+            <w:r>
+              <w:t xml:space="preserve"> </w:t>
+            </w:r>
+            <w:proofErr w:type="spellStart"/>
+            <w:r>
+              <w:t>tehnologija</w:t>
+            </w:r>
+            <w:proofErr w:type="spellEnd"/>
+            <w:r>
+              <w:t xml:space="preserve"> </w:t>
+            </w:r>
+            <w:proofErr w:type="spellStart"/>
+            <w:r>
+              <w:t>smanjila</w:t>
+            </w:r>
+            <w:proofErr w:type="spellEnd"/>
+            <w:r>
+              <w:t xml:space="preserve"> je </w:t>
+            </w:r>
+            <w:proofErr w:type="spellStart"/>
+            <w:r>
+              <w:t>otpad</w:t>
+            </w:r>
+            <w:proofErr w:type="spellEnd"/>
+            <w:r>
+              <w:t xml:space="preserve"> </w:t>
+            </w:r>
+            <w:proofErr w:type="spellStart"/>
+            <w:r>
+              <w:t>za</w:t>
+            </w:r>
+            <w:proofErr w:type="spellEnd"/>
+            <w:r>
+              <w:t xml:space="preserve"> 60%, a Nike je </w:t>
+            </w:r>
+            <w:proofErr w:type="spellStart"/>
+            <w:r>
+              <w:t>postigao</w:t>
+            </w:r>
+            <w:proofErr w:type="spellEnd"/>
+            <w:r>
+              <w:t xml:space="preserve"> </w:t>
+            </w:r>
+            <w:proofErr w:type="spellStart"/>
+            <w:r>
+              <w:t>ugljičnu</w:t>
+            </w:r>
+            <w:proofErr w:type="spellEnd"/>
+            <w:r>
+              <w:t xml:space="preserve"> </w:t>
+            </w:r>
+            <w:proofErr w:type="spellStart"/>
+            <w:r>
+              <w:t>neutralnost</w:t>
+            </w:r>
+            <w:proofErr w:type="spellEnd"/>
+            <w:r>
+              <w:t xml:space="preserve"> u </w:t>
+            </w:r>
+            <w:proofErr w:type="spellStart"/>
+            <w:r>
+              <w:t>svojim</w:t>
+            </w:r>
+            <w:proofErr w:type="spellEnd"/>
+            <w:r>
+              <w:t xml:space="preserve"> </w:t>
+            </w:r>
+            <w:proofErr w:type="spellStart"/>
+            <w:r>
+              <w:t>sje</w:t>
+            </w:r>
+            <w:r>
+              <w:t>vernoameričkim</w:t>
+            </w:r>
+            <w:proofErr w:type="spellEnd"/>
+            <w:r>
+              <w:t xml:space="preserve"> </w:t>
+            </w:r>
+            <w:proofErr w:type="spellStart"/>
+            <w:r>
+              <w:t>operacijama</w:t>
+            </w:r>
+            <w:proofErr w:type="spellEnd"/>
+            <w:r>
+              <w:t xml:space="preserve"> 2020</w:t>
+            </w:r>
+          </w:p>
+        </w:tc>
+      </w:tr>
+      <w:tr>
+        <w:tc>
+          <w:tcPr>
+            <w:tcW w:w="1980" w:type="dxa"/>
+          </w:tcPr>
+          <w:p>
+            <w:pPr>
+              <w:pStyle w:val="BodyText"/>
+            </w:pPr>
+            <w:proofErr w:type="spellStart"/>
+            <w:r>
+              <w:t>Smanjenje</w:t>
+            </w:r>
+            <w:proofErr w:type="spellEnd"/>
+            <w:r>
+              <w:t xml:space="preserve"> </w:t>
+            </w:r>
+            <w:proofErr w:type="spellStart"/>
+            <w:r>
+              <w:t>troškova</w:t>
+            </w:r>
+            <w:proofErr w:type="spellEnd"/>
+          </w:p>
+        </w:tc>
+        <w:tc>
+          <w:tcPr>
+            <w:tcW w:w="3871" w:type="dxa"/>
+          </w:tcPr>
+          <w:p>
+            <w:pPr>
+              <w:pStyle w:val="BodyText"/>
+            </w:pPr>
+            <w:proofErr w:type="spellStart"/>
+            <w:r>
+              <w:t>Pojednostavljeno</w:t>
+            </w:r>
+            <w:proofErr w:type="spellEnd"/>
+            <w:r>
+              <w:t xml:space="preserve"> </w:t>
+            </w:r>
+            <w:proofErr w:type="spellStart"/>
+            <w:r>
+              <w:t>poslovanje</w:t>
+            </w:r>
+            <w:proofErr w:type="spellEnd"/>
+            <w:r>
+              <w:t xml:space="preserve"> </w:t>
+            </w:r>
+            <w:proofErr w:type="spellStart"/>
+            <w:r>
+              <w:t>smanjilo</w:t>
+            </w:r>
+            <w:proofErr w:type="spellEnd"/>
+            <w:r>
+              <w:t xml:space="preserve"> je </w:t>
+            </w:r>
+            <w:proofErr w:type="spellStart"/>
+            <w:r>
+              <w:t>troškove</w:t>
+            </w:r>
+            <w:proofErr w:type="spellEnd"/>
+            <w:r>
+              <w:t xml:space="preserve"> </w:t>
+            </w:r>
+            <w:proofErr w:type="spellStart"/>
+            <w:r>
+              <w:t>uz</w:t>
+            </w:r>
+            <w:proofErr w:type="spellEnd"/>
+            <w:r>
+              <w:t xml:space="preserve"> </w:t>
+            </w:r>
+            <w:proofErr w:type="spellStart"/>
+            <w:r>
+              <w:t>održavanje</w:t>
+            </w:r>
+            <w:proofErr w:type="spellEnd"/>
+            <w:r>
+              <w:t xml:space="preserve"> </w:t>
+            </w:r>
+            <w:proofErr w:type="spellStart"/>
+            <w:r>
+              <w:t>kvalitete</w:t>
+            </w:r>
+            <w:proofErr w:type="spellEnd"/>
+          </w:p>
+        </w:tc>
+        <w:tc>
+          <w:tcPr>
+            <w:tcW w:w="2926" w:type="dxa"/>
+          </w:tcPr>
+          <w:p>
+            <w:pPr>
+              <w:pStyle w:val="BodyText"/>
+            </w:pPr>
+            <w:proofErr w:type="spellStart"/>
+            <w:r>
+              <w:t>Prijelaz</w:t>
+            </w:r>
+            <w:proofErr w:type="spellEnd"/>
+            <w:r>
+              <w:t xml:space="preserve"> </w:t>
+            </w:r>
+            <w:proofErr w:type="spellStart"/>
+            <w:r>
+              <w:t>na</w:t>
+            </w:r>
+            <w:proofErr w:type="spellEnd"/>
+            <w:r>
+              <w:t xml:space="preserve"> </w:t>
+            </w:r>
+            <w:proofErr w:type="spellStart"/>
+            <w:r>
+              <w:t>digitalno</w:t>
+            </w:r>
+            <w:proofErr w:type="spellEnd"/>
+            <w:r>
+              <w:t xml:space="preserve"> </w:t>
+            </w:r>
+            <w:proofErr w:type="spellStart"/>
+            <w:r>
+              <w:t>integrirani</w:t>
+            </w:r>
+            <w:proofErr w:type="spellEnd"/>
+            <w:r>
+              <w:t xml:space="preserve"> </w:t>
+            </w:r>
+            <w:proofErr w:type="spellStart"/>
+            <w:r>
+              <w:t>lanac</w:t>
+            </w:r>
+            <w:proofErr w:type="spellEnd"/>
+            <w:r>
+              <w:t xml:space="preserve"> </w:t>
+            </w:r>
+            <w:proofErr w:type="spellStart"/>
+            <w:r>
+              <w:t>opskrbe</w:t>
+            </w:r>
+            <w:proofErr w:type="spellEnd"/>
+            <w:r>
+              <w:t xml:space="preserve"> </w:t>
+            </w:r>
+            <w:proofErr w:type="spellStart"/>
+            <w:r>
+              <w:t>smanjio</w:t>
+            </w:r>
+            <w:proofErr w:type="spellEnd"/>
+            <w:r>
+              <w:t xml:space="preserve"> je </w:t>
+            </w:r>
+            <w:proofErr w:type="spellStart"/>
+            <w:r>
+              <w:t>operativne</w:t>
+            </w:r>
+            <w:proofErr w:type="spellEnd"/>
+            <w:r>
+              <w:t xml:space="preserve"> </w:t>
+            </w:r>
+            <w:proofErr w:type="spellStart"/>
+            <w:r>
+              <w:t>trošk</w:t>
+            </w:r>
+            <w:r>
+              <w:t>ove</w:t>
+            </w:r>
+            <w:proofErr w:type="spellEnd"/>
+            <w:r>
+              <w:t xml:space="preserve">, </w:t>
+            </w:r>
+            <w:proofErr w:type="spellStart"/>
+            <w:r>
+              <w:t>poboljšavši</w:t>
+            </w:r>
+            <w:proofErr w:type="spellEnd"/>
+            <w:r>
+              <w:t xml:space="preserve"> </w:t>
+            </w:r>
+            <w:proofErr w:type="spellStart"/>
+            <w:r>
+              <w:t>profitabilnost</w:t>
+            </w:r>
+            <w:proofErr w:type="spellEnd"/>
+          </w:p>
+        </w:tc>
+      </w:tr>
+      <w:tr>
+        <w:tc>
+          <w:tcPr>
+            <w:tcW w:w="1980" w:type="dxa"/>
+          </w:tcPr>
+          <w:p>
+            <w:pPr>
+              <w:pStyle w:val="BodyText"/>
+            </w:pPr>
+            <w:proofErr w:type="spellStart"/>
+            <w:r>
+              <w:t>Odaziv</w:t>
+            </w:r>
+            <w:proofErr w:type="spellEnd"/>
+            <w:r>
+              <w:t xml:space="preserve"> </w:t>
+            </w:r>
+            <w:proofErr w:type="spellStart"/>
+            <w:r>
+              <w:t>tržišta</w:t>
+            </w:r>
+            <w:proofErr w:type="spellEnd"/>
+          </w:p>
+        </w:tc>
+        <w:tc>
+          <w:tcPr>
+            <w:tcW w:w="3871" w:type="dxa"/>
+          </w:tcPr>
+          <w:p>
+            <w:pPr>
+              <w:pStyle w:val="BodyText"/>
+            </w:pPr>
+            <w:proofErr w:type="spellStart"/>
+            <w:r>
+              <w:t>Brža</w:t>
+            </w:r>
+            <w:proofErr w:type="spellEnd"/>
+            <w:r>
+              <w:t xml:space="preserve"> </w:t>
+            </w:r>
+            <w:proofErr w:type="spellStart"/>
+            <w:r>
+              <w:t>prilagodba</w:t>
+            </w:r>
+            <w:proofErr w:type="spellEnd"/>
+            <w:r>
+              <w:t xml:space="preserve"> </w:t>
+            </w:r>
+            <w:proofErr w:type="spellStart"/>
+            <w:r>
+              <w:t>potrošačkim</w:t>
+            </w:r>
+            <w:proofErr w:type="spellEnd"/>
+            <w:r>
+              <w:t xml:space="preserve"> </w:t>
+            </w:r>
+            <w:proofErr w:type="spellStart"/>
+            <w:r>
+              <w:t>trendovima</w:t>
+            </w:r>
+            <w:proofErr w:type="spellEnd"/>
+            <w:r>
+              <w:t xml:space="preserve"> </w:t>
+            </w:r>
+            <w:proofErr w:type="spellStart"/>
+            <w:r>
+              <w:t>i</w:t>
+            </w:r>
+            <w:proofErr w:type="spellEnd"/>
+            <w:r>
+              <w:t xml:space="preserve"> </w:t>
+            </w:r>
+            <w:proofErr w:type="spellStart"/>
+            <w:r>
+              <w:t>zahtjevima</w:t>
+            </w:r>
+            <w:proofErr w:type="spellEnd"/>
+          </w:p>
+        </w:tc>
+        <w:tc>
+          <w:tcPr>
+            <w:tcW w:w="2926" w:type="dxa"/>
+          </w:tcPr>
+          <w:p>
+            <w:pPr>
+              <w:pStyle w:val="BodyText"/>
+            </w:pPr>
+            <w:proofErr w:type="spellStart"/>
+            <w:r>
+              <w:t>Mogućnosti</w:t>
+            </w:r>
+            <w:proofErr w:type="spellEnd"/>
+            <w:r>
+              <w:t xml:space="preserve"> </w:t>
+            </w:r>
+            <w:proofErr w:type="spellStart"/>
+            <w:r>
+              <w:t>brze</w:t>
+            </w:r>
+            <w:proofErr w:type="spellEnd"/>
+            <w:r>
+              <w:t xml:space="preserve"> </w:t>
+            </w:r>
+            <w:proofErr w:type="spellStart"/>
+            <w:r>
+              <w:t>prilagodbe</w:t>
+            </w:r>
+            <w:proofErr w:type="spellEnd"/>
+            <w:r>
+              <w:t xml:space="preserve">, "Nike By You", </w:t>
+            </w:r>
+            <w:proofErr w:type="spellStart"/>
+            <w:r>
+              <w:t>omogućile</w:t>
+            </w:r>
+            <w:proofErr w:type="spellEnd"/>
+            <w:r>
+              <w:t xml:space="preserve"> </w:t>
+            </w:r>
+            <w:proofErr w:type="spellStart"/>
+            <w:r>
+              <w:t>su</w:t>
+            </w:r>
+            <w:proofErr w:type="spellEnd"/>
+            <w:r>
+              <w:t xml:space="preserve"> </w:t>
+            </w:r>
+            <w:proofErr w:type="spellStart"/>
+            <w:r>
+              <w:t>kup</w:t>
+            </w:r>
+            <w:r>
+              <w:t>ima</w:t>
+            </w:r>
+            <w:proofErr w:type="spellEnd"/>
+            <w:r>
+              <w:t xml:space="preserve"> </w:t>
+            </w:r>
+            <w:proofErr w:type="spellStart"/>
+            <w:r>
+              <w:t>personaliziran</w:t>
+            </w:r>
+            <w:r>
+              <w:t>e</w:t>
+            </w:r>
+            <w:proofErr w:type="spellEnd"/>
+            <w:r>
+              <w:t xml:space="preserve"> </w:t>
+            </w:r>
+            <w:proofErr w:type="spellStart"/>
+            <w:r>
+              <w:t>proizvod</w:t>
+            </w:r>
+            <w:r>
+              <w:t>e</w:t>
+            </w:r>
+            <w:proofErr w:type="spellEnd"/>
+            <w:r>
+              <w:t xml:space="preserve"> </w:t>
+            </w:r>
+            <w:proofErr w:type="spellStart"/>
+            <w:r>
+              <w:t>dok</w:t>
+            </w:r>
+            <w:proofErr w:type="spellEnd"/>
+            <w:r>
+              <w:t xml:space="preserve"> </w:t>
+            </w:r>
+            <w:proofErr w:type="spellStart"/>
+            <w:r>
+              <w:t>su</w:t>
+            </w:r>
+            <w:proofErr w:type="spellEnd"/>
+            <w:r>
+              <w:t xml:space="preserve"> </w:t>
+            </w:r>
+            <w:proofErr w:type="spellStart"/>
+            <w:r>
+              <w:t>brzo</w:t>
+            </w:r>
+            <w:proofErr w:type="spellEnd"/>
+            <w:r>
+              <w:t xml:space="preserve"> </w:t>
+            </w:r>
+            <w:proofErr w:type="spellStart"/>
+            <w:r>
+              <w:t>ispunjaval</w:t>
+            </w:r>
+            <w:r>
+              <w:t>i</w:t>
+            </w:r>
+            <w:proofErr w:type="spellEnd"/>
+            <w:r>
+              <w:t xml:space="preserve"> </w:t>
+            </w:r>
+            <w:proofErr w:type="spellStart"/>
+            <w:r>
+              <w:t>zahtjev</w:t>
+            </w:r>
+            <w:r>
+              <w:t>i</w:t>
+            </w:r>
+            <w:proofErr w:type="spellEnd"/>
+            <w:r>
+              <w:t xml:space="preserve"> </w:t>
+            </w:r>
+            <w:proofErr w:type="spellStart"/>
+            <w:r>
+              <w:t>tržišta</w:t>
+            </w:r>
+            <w:proofErr w:type="spellEnd"/>
+            <w:r>
+              <w:t>.</w:t>
+            </w:r>
+          </w:p>
+        </w:tc>
+      </w:tr>
+    </w:tbl>
+    <w:p>
+      <w:pPr>
+        <w:pStyle w:val="BodyText"/>
+      </w:pPr>
+    </w:p>
+    <w:p>
+      <w:pPr>
+        <w:widowControl/>
+      </w:pPr>
+      <w:r>
+        <w:br w:type="page"/>
+      </w:r>
+    </w:p>
+    <w:tbl>
+      <w:tblPr>
+        <w:tblStyle w:val="TableGrid"/>
+        <w:tblW w:w="0" w:type="auto"/>
+        <w:tblLook w:val="04A0" w:firstRow="1" w:lastRow="0" w:firstColumn="1" w:lastColumn="0" w:noHBand="0" w:noVBand="1"/>
+      </w:tblPr>
+      <w:tblGrid>
+        <w:gridCol w:w="1980"/>
+        <w:gridCol w:w="3871"/>
+        <w:gridCol w:w="2926"/>
+      </w:tblGrid>
+      <w:tr>
+        <w:tc>
+          <w:tcPr>
+            <w:tcW w:w="1980" w:type="dxa"/>
+          </w:tcPr>
+          <w:p>
+            <w:pPr>
+              <w:pStyle w:val="BodyText"/>
+            </w:pPr>
+            <w:proofErr w:type="spellStart"/>
+            <w:r>
+              <w:lastRenderedPageBreak/>
+              <w:t>Uzorak</w:t>
+            </w:r>
+            <w:proofErr w:type="spellEnd"/>
+          </w:p>
+        </w:tc>
+        <w:tc>
+          <w:tcPr>
+            <w:tcW w:w="3871" w:type="dxa"/>
+          </w:tcPr>
+          <w:p>
+            <w:pPr>
+              <w:pStyle w:val="BodyText"/>
+            </w:pPr>
+            <w:proofErr w:type="spellStart"/>
+            <w:r>
+              <w:t>Nedostatak</w:t>
+            </w:r>
+            <w:proofErr w:type="spellEnd"/>
+          </w:p>
+        </w:tc>
+        <w:tc>
+          <w:tcPr>
+            <w:tcW w:w="2926" w:type="dxa"/>
+          </w:tcPr>
+          <w:p>
+            <w:pPr>
+              <w:pStyle w:val="BodyText"/>
+            </w:pPr>
+            <w:proofErr w:type="spellStart"/>
+            <w:r>
+              <w:t>Primjer</w:t>
+            </w:r>
+            <w:proofErr w:type="spellEnd"/>
+          </w:p>
+        </w:tc>
+      </w:tr>
+      <w:tr>
+        <w:tc>
+          <w:tcPr>
+            <w:tcW w:w="1980" w:type="dxa"/>
+          </w:tcPr>
+          <w:p>
+            <w:pPr>
+              <w:pStyle w:val="BodyText"/>
+            </w:pPr>
+            <w:bookmarkStart w:id="9" w:name="_GoBack"/>
+            <w:proofErr w:type="spellStart"/>
+            <w:r>
+              <w:t>Troškovi</w:t>
+            </w:r>
+            <w:proofErr w:type="spellEnd"/>
+            <w:r>
+              <w:t xml:space="preserve"> </w:t>
+            </w:r>
+            <w:proofErr w:type="spellStart"/>
+            <w:r>
+              <w:t>implementacije</w:t>
+            </w:r>
+            <w:proofErr w:type="spellEnd"/>
+          </w:p>
+        </w:tc>
+        <w:tc>
+          <w:tcPr>
+            <w:tcW w:w="3871" w:type="dxa"/>
+          </w:tcPr>
+          <w:p>
+            <w:pPr>
+              <w:pStyle w:val="BodyText"/>
+            </w:pPr>
+            <w:proofErr w:type="spellStart"/>
+            <w:r>
+              <w:t>Visoka</w:t>
+            </w:r>
+            <w:proofErr w:type="spellEnd"/>
+            <w:r>
+              <w:t xml:space="preserve"> </w:t>
+            </w:r>
+            <w:proofErr w:type="spellStart"/>
+            <w:r>
+              <w:t>početna</w:t>
+            </w:r>
+            <w:proofErr w:type="spellEnd"/>
+            <w:r>
+              <w:t xml:space="preserve"> </w:t>
+            </w:r>
+            <w:proofErr w:type="spellStart"/>
+            <w:r>
+              <w:t>ulaganja</w:t>
+            </w:r>
+            <w:proofErr w:type="spellEnd"/>
+            <w:r>
+              <w:t xml:space="preserve"> u </w:t>
+            </w:r>
+            <w:proofErr w:type="spellStart"/>
+            <w:r>
+              <w:t>tehnologiju</w:t>
+            </w:r>
+            <w:proofErr w:type="spellEnd"/>
+            <w:r>
+              <w:t xml:space="preserve">, </w:t>
+            </w:r>
+            <w:proofErr w:type="spellStart"/>
+            <w:r>
+              <w:t>obuku</w:t>
+            </w:r>
+            <w:proofErr w:type="spellEnd"/>
+            <w:r>
+              <w:t xml:space="preserve"> </w:t>
+            </w:r>
+            <w:proofErr w:type="spellStart"/>
+            <w:r>
+              <w:t>i</w:t>
+            </w:r>
+            <w:proofErr w:type="spellEnd"/>
+            <w:r>
+              <w:t xml:space="preserve"> </w:t>
+            </w:r>
+            <w:proofErr w:type="spellStart"/>
+            <w:r>
+              <w:t>restrukturiranje</w:t>
+            </w:r>
+            <w:proofErr w:type="spellEnd"/>
+          </w:p>
+        </w:tc>
+        <w:tc>
+          <w:tcPr>
+            <w:tcW w:w="2926" w:type="dxa"/>
+          </w:tcPr>
+          <w:p>
+            <w:pPr>
+              <w:pStyle w:val="BodyText"/>
+            </w:pPr>
+            <w:proofErr w:type="spellStart"/>
+            <w:r>
+              <w:t>Digitalni</w:t>
+            </w:r>
+            <w:proofErr w:type="spellEnd"/>
+            <w:r>
+              <w:t xml:space="preserve"> </w:t>
+            </w:r>
+            <w:proofErr w:type="spellStart"/>
+            <w:r>
+              <w:t>i</w:t>
+            </w:r>
+            <w:proofErr w:type="spellEnd"/>
+            <w:r>
+              <w:t xml:space="preserve"> </w:t>
+            </w:r>
+            <w:proofErr w:type="spellStart"/>
+            <w:r>
+              <w:t>opskrbni</w:t>
+            </w:r>
+            <w:proofErr w:type="spellEnd"/>
+            <w:r>
+              <w:t xml:space="preserve"> </w:t>
+            </w:r>
+            <w:proofErr w:type="spellStart"/>
+            <w:r>
+              <w:t>lanac</w:t>
+            </w:r>
+            <w:proofErr w:type="spellEnd"/>
+            <w:r>
+              <w:t xml:space="preserve"> </w:t>
+            </w:r>
+            <w:proofErr w:type="spellStart"/>
+            <w:r>
+              <w:t>remonta</w:t>
+            </w:r>
+            <w:proofErr w:type="spellEnd"/>
+            <w:r>
+              <w:t xml:space="preserve"> </w:t>
+            </w:r>
+            <w:proofErr w:type="spellStart"/>
+            <w:r>
+              <w:t>zahtijevali</w:t>
+            </w:r>
+            <w:proofErr w:type="spellEnd"/>
+            <w:r>
+              <w:t xml:space="preserve"> </w:t>
+            </w:r>
+            <w:proofErr w:type="spellStart"/>
+            <w:r>
+              <w:t>su</w:t>
+            </w:r>
+            <w:proofErr w:type="spellEnd"/>
+            <w:r>
+              <w:t xml:space="preserve"> </w:t>
+            </w:r>
+            <w:proofErr w:type="spellStart"/>
+            <w:r>
+              <w:t>milijarde</w:t>
+            </w:r>
+            <w:proofErr w:type="spellEnd"/>
+            <w:r>
+              <w:t xml:space="preserve"> </w:t>
+            </w:r>
+            <w:proofErr w:type="spellStart"/>
+            <w:r>
+              <w:t>kapitala</w:t>
+            </w:r>
+            <w:proofErr w:type="spellEnd"/>
+            <w:r>
+              <w:t xml:space="preserve">, </w:t>
+            </w:r>
+            <w:proofErr w:type="spellStart"/>
+            <w:r>
+              <w:t>što</w:t>
+            </w:r>
+            <w:proofErr w:type="spellEnd"/>
+            <w:r>
+              <w:t xml:space="preserve"> je </w:t>
+            </w:r>
+            <w:proofErr w:type="spellStart"/>
+            <w:r>
+              <w:t>utjecalo</w:t>
+            </w:r>
+            <w:proofErr w:type="spellEnd"/>
+            <w:r>
+              <w:t xml:space="preserve"> </w:t>
+            </w:r>
+            <w:proofErr w:type="spellStart"/>
+            <w:r>
+              <w:t>na</w:t>
+            </w:r>
+            <w:proofErr w:type="spellEnd"/>
+            <w:r>
+              <w:t xml:space="preserve"> </w:t>
+            </w:r>
+            <w:proofErr w:type="spellStart"/>
+            <w:r>
+              <w:t>kr</w:t>
+            </w:r>
+            <w:r>
+              <w:t>atkoročne</w:t>
+            </w:r>
+            <w:proofErr w:type="spellEnd"/>
+            <w:r>
+              <w:t xml:space="preserve"> </w:t>
+            </w:r>
+            <w:proofErr w:type="spellStart"/>
+            <w:r>
+              <w:t>financijske</w:t>
+            </w:r>
+            <w:proofErr w:type="spellEnd"/>
+            <w:r>
+              <w:t xml:space="preserve"> </w:t>
+            </w:r>
+            <w:proofErr w:type="spellStart"/>
+            <w:r>
+              <w:t>rezultate</w:t>
+            </w:r>
+            <w:proofErr w:type="spellEnd"/>
+          </w:p>
+        </w:tc>
+      </w:tr>
       <w:bookmarkEnd w:id="9"/>
+      <w:tr>
+        <w:tc>
+          <w:tcPr>
+            <w:tcW w:w="1980" w:type="dxa"/>
+          </w:tcPr>
+          <w:p>
+            <w:pPr>
+              <w:pStyle w:val="BodyText"/>
+            </w:pPr>
+            <w:proofErr w:type="spellStart"/>
+            <w:r>
+              <w:t>Smanjivanje</w:t>
+            </w:r>
+            <w:proofErr w:type="spellEnd"/>
+            <w:r>
+              <w:t xml:space="preserve"> </w:t>
+            </w:r>
+            <w:proofErr w:type="spellStart"/>
+            <w:r>
+              <w:t>zaposlenika</w:t>
+            </w:r>
+            <w:proofErr w:type="spellEnd"/>
+          </w:p>
+        </w:tc>
+        <w:tc>
+          <w:tcPr>
+            <w:tcW w:w="3871" w:type="dxa"/>
+          </w:tcPr>
+          <w:p>
+            <w:pPr>
+              <w:pStyle w:val="BodyText"/>
+            </w:pPr>
+            <w:proofErr w:type="spellStart"/>
+            <w:r>
+              <w:t>Gubitak</w:t>
+            </w:r>
+            <w:proofErr w:type="spellEnd"/>
+            <w:r>
+              <w:t xml:space="preserve"> </w:t>
+            </w:r>
+            <w:proofErr w:type="spellStart"/>
+            <w:r>
+              <w:t>radnih</w:t>
+            </w:r>
+            <w:proofErr w:type="spellEnd"/>
+            <w:r>
+              <w:t xml:space="preserve"> </w:t>
+            </w:r>
+            <w:proofErr w:type="spellStart"/>
+            <w:r>
+              <w:t>mjesta</w:t>
+            </w:r>
+            <w:proofErr w:type="spellEnd"/>
+            <w:r>
+              <w:t xml:space="preserve"> </w:t>
+            </w:r>
+            <w:proofErr w:type="spellStart"/>
+            <w:r>
+              <w:t>zbog</w:t>
+            </w:r>
+            <w:proofErr w:type="spellEnd"/>
+            <w:r>
+              <w:t xml:space="preserve"> </w:t>
+            </w:r>
+            <w:proofErr w:type="spellStart"/>
+            <w:r>
+              <w:t>automatizacije</w:t>
+            </w:r>
+            <w:proofErr w:type="spellEnd"/>
+            <w:r>
+              <w:t xml:space="preserve"> </w:t>
+            </w:r>
+            <w:proofErr w:type="spellStart"/>
+            <w:r>
+              <w:t>i</w:t>
+            </w:r>
+            <w:proofErr w:type="spellEnd"/>
+            <w:r>
+              <w:t xml:space="preserve"> </w:t>
+            </w:r>
+            <w:proofErr w:type="spellStart"/>
+            <w:r>
+              <w:t>restrukturiranja</w:t>
+            </w:r>
+            <w:proofErr w:type="spellEnd"/>
+          </w:p>
+        </w:tc>
+        <w:tc>
+          <w:tcPr>
+            <w:tcW w:w="2926" w:type="dxa"/>
+          </w:tcPr>
+          <w:p>
+            <w:pPr>
+              <w:pStyle w:val="BodyText"/>
+            </w:pPr>
+            <w:proofErr w:type="spellStart"/>
+            <w:r>
+              <w:t>Implementacija</w:t>
+            </w:r>
+            <w:proofErr w:type="spellEnd"/>
+            <w:r>
+              <w:t xml:space="preserve"> </w:t>
+            </w:r>
+            <w:proofErr w:type="spellStart"/>
+            <w:r>
+              <w:t>automatiziranih</w:t>
+            </w:r>
+            <w:proofErr w:type="spellEnd"/>
+            <w:r>
+              <w:t xml:space="preserve"> </w:t>
+            </w:r>
+            <w:proofErr w:type="spellStart"/>
+            <w:r>
+              <w:t>procesa</w:t>
+            </w:r>
+            <w:proofErr w:type="spellEnd"/>
+            <w:r>
+              <w:t xml:space="preserve"> u </w:t>
+            </w:r>
+            <w:proofErr w:type="spellStart"/>
+            <w:r>
+              <w:t>tvornicama</w:t>
+            </w:r>
+            <w:proofErr w:type="spellEnd"/>
+            <w:r>
+              <w:t xml:space="preserve"> </w:t>
+            </w:r>
+            <w:proofErr w:type="spellStart"/>
+            <w:r>
+              <w:t>i</w:t>
+            </w:r>
+            <w:proofErr w:type="spellEnd"/>
+            <w:r>
+              <w:t xml:space="preserve"> </w:t>
+            </w:r>
+            <w:proofErr w:type="spellStart"/>
+            <w:r>
+              <w:t>logističkim</w:t>
+            </w:r>
+            <w:proofErr w:type="spellEnd"/>
+            <w:r>
+              <w:t xml:space="preserve"> </w:t>
+            </w:r>
+            <w:proofErr w:type="spellStart"/>
+            <w:r>
+              <w:t>centrima</w:t>
+            </w:r>
+            <w:proofErr w:type="spellEnd"/>
+            <w:r>
+              <w:t xml:space="preserve"> </w:t>
+            </w:r>
+            <w:proofErr w:type="spellStart"/>
+            <w:r>
+              <w:t>dovela</w:t>
+            </w:r>
+            <w:proofErr w:type="spellEnd"/>
+            <w:r>
+              <w:t xml:space="preserve"> je do </w:t>
+            </w:r>
+            <w:proofErr w:type="spellStart"/>
+            <w:r>
+              <w:t>smanjenja</w:t>
+            </w:r>
+            <w:proofErr w:type="spellEnd"/>
+            <w:r>
+              <w:t xml:space="preserve"> </w:t>
+            </w:r>
+            <w:proofErr w:type="spellStart"/>
+            <w:r>
+              <w:t>radne</w:t>
+            </w:r>
+            <w:proofErr w:type="spellEnd"/>
+            <w:r>
+              <w:t xml:space="preserve"> </w:t>
+            </w:r>
+            <w:proofErr w:type="spellStart"/>
+            <w:r>
+              <w:t>snage</w:t>
+            </w:r>
+            <w:proofErr w:type="spellEnd"/>
+            <w:r>
+              <w:t xml:space="preserve"> u </w:t>
+            </w:r>
+            <w:proofErr w:type="spellStart"/>
+            <w:r>
+              <w:t>nekim</w:t>
+            </w:r>
+            <w:proofErr w:type="spellEnd"/>
+            <w:r>
+              <w:t xml:space="preserve"> </w:t>
+            </w:r>
+            <w:proofErr w:type="spellStart"/>
+            <w:r>
+              <w:t>regijama</w:t>
+            </w:r>
+            <w:proofErr w:type="spellEnd"/>
+            <w:r>
+              <w:t>.</w:t>
+            </w:r>
+          </w:p>
+        </w:tc>
+      </w:tr>
+      <w:tr>
+        <w:tc>
+          <w:tcPr>
+            <w:tcW w:w="1980" w:type="dxa"/>
+          </w:tcPr>
+          <w:p>
+            <w:pPr>
+              <w:pStyle w:val="BodyText"/>
+            </w:pPr>
+            <w:proofErr w:type="spellStart"/>
+            <w:r>
+              <w:t>Sigurnosni</w:t>
+            </w:r>
+            <w:proofErr w:type="spellEnd"/>
+            <w:r>
+              <w:t xml:space="preserve"> </w:t>
+            </w:r>
+            <w:proofErr w:type="spellStart"/>
+            <w:r>
+              <w:t>rizici</w:t>
+            </w:r>
+            <w:proofErr w:type="spellEnd"/>
+          </w:p>
+        </w:tc>
+        <w:tc>
+          <w:tcPr>
+            <w:tcW w:w="3871" w:type="dxa"/>
+          </w:tcPr>
+          <w:p>
+            <w:pPr>
+              <w:pStyle w:val="BodyText"/>
+            </w:pPr>
+            <w:proofErr w:type="spellStart"/>
+            <w:r>
+              <w:t>Povećano</w:t>
+            </w:r>
+            <w:proofErr w:type="spellEnd"/>
+            <w:r>
+              <w:t xml:space="preserve"> </w:t>
+            </w:r>
+            <w:proofErr w:type="spellStart"/>
+            <w:r>
+              <w:t>oslanjanje</w:t>
+            </w:r>
+            <w:proofErr w:type="spellEnd"/>
+            <w:r>
+              <w:t xml:space="preserve"> </w:t>
+            </w:r>
+            <w:proofErr w:type="spellStart"/>
+            <w:r>
+              <w:t>na</w:t>
+            </w:r>
+            <w:proofErr w:type="spellEnd"/>
+            <w:r>
+              <w:t xml:space="preserve"> </w:t>
+            </w:r>
+            <w:proofErr w:type="spellStart"/>
+            <w:r>
+              <w:t>tehnologiju</w:t>
+            </w:r>
+            <w:proofErr w:type="spellEnd"/>
+            <w:r>
+              <w:t xml:space="preserve"> </w:t>
+            </w:r>
+            <w:proofErr w:type="spellStart"/>
+            <w:r>
+              <w:t>učinilo</w:t>
+            </w:r>
+            <w:proofErr w:type="spellEnd"/>
+            <w:r>
+              <w:t xml:space="preserve"> je </w:t>
+            </w:r>
+            <w:proofErr w:type="spellStart"/>
+            <w:r>
+              <w:t>sustave</w:t>
+            </w:r>
+            <w:proofErr w:type="spellEnd"/>
+            <w:r>
+              <w:t xml:space="preserve"> </w:t>
+            </w:r>
+            <w:proofErr w:type="spellStart"/>
+            <w:r>
+              <w:t>ranjivima</w:t>
+            </w:r>
+            <w:proofErr w:type="spellEnd"/>
+            <w:r>
+              <w:t xml:space="preserve"> </w:t>
+            </w:r>
+            <w:proofErr w:type="spellStart"/>
+            <w:r>
+              <w:t>na</w:t>
+            </w:r>
+            <w:proofErr w:type="spellEnd"/>
+            <w:r>
+              <w:t xml:space="preserve"> </w:t>
+            </w:r>
+            <w:proofErr w:type="spellStart"/>
+            <w:r>
+              <w:t>kibernetičke</w:t>
+            </w:r>
+            <w:proofErr w:type="spellEnd"/>
+            <w:r>
+              <w:t xml:space="preserve"> </w:t>
+            </w:r>
+            <w:proofErr w:type="spellStart"/>
+            <w:r>
+              <w:t>napade</w:t>
+            </w:r>
+            <w:proofErr w:type="spellEnd"/>
+          </w:p>
+        </w:tc>
+        <w:tc>
+          <w:tcPr>
+            <w:tcW w:w="2926" w:type="dxa"/>
+          </w:tcPr>
+          <w:p>
+            <w:pPr>
+              <w:pStyle w:val="BodyText"/>
+            </w:pPr>
+            <w:r>
+              <w:t xml:space="preserve">U 2019., </w:t>
+            </w:r>
+            <w:proofErr w:type="spellStart"/>
+            <w:r>
+              <w:t>povreda</w:t>
+            </w:r>
+            <w:proofErr w:type="spellEnd"/>
+            <w:r>
+              <w:t xml:space="preserve"> </w:t>
+            </w:r>
+            <w:proofErr w:type="spellStart"/>
+            <w:r>
+              <w:t>podataka</w:t>
+            </w:r>
+            <w:proofErr w:type="spellEnd"/>
+            <w:r>
+              <w:t xml:space="preserve"> </w:t>
+            </w:r>
+            <w:proofErr w:type="spellStart"/>
+            <w:r>
+              <w:t>utjecala</w:t>
+            </w:r>
+            <w:proofErr w:type="spellEnd"/>
+            <w:r>
+              <w:t xml:space="preserve"> je </w:t>
+            </w:r>
+            <w:proofErr w:type="spellStart"/>
+            <w:r>
+              <w:t>na</w:t>
+            </w:r>
+            <w:proofErr w:type="spellEnd"/>
+            <w:r>
+              <w:t xml:space="preserve"> </w:t>
+            </w:r>
+            <w:proofErr w:type="spellStart"/>
+            <w:r>
+              <w:t>Nikeovu</w:t>
+            </w:r>
+            <w:proofErr w:type="spellEnd"/>
+            <w:r>
+              <w:t xml:space="preserve"> </w:t>
+            </w:r>
+            <w:proofErr w:type="spellStart"/>
+            <w:r>
+              <w:t>platformu</w:t>
+            </w:r>
+            <w:proofErr w:type="spellEnd"/>
+            <w:r>
+              <w:t xml:space="preserve"> SNKRS, </w:t>
+            </w:r>
+            <w:proofErr w:type="spellStart"/>
+            <w:r>
+              <w:t>otkrivajući</w:t>
+            </w:r>
+            <w:proofErr w:type="spellEnd"/>
+            <w:r>
+              <w:t xml:space="preserve"> </w:t>
+            </w:r>
+            <w:proofErr w:type="spellStart"/>
+            <w:r>
+              <w:t>potencijalne</w:t>
+            </w:r>
+            <w:proofErr w:type="spellEnd"/>
+            <w:r>
+              <w:t xml:space="preserve"> </w:t>
+            </w:r>
+            <w:proofErr w:type="spellStart"/>
+            <w:r>
+              <w:t>ranjivosti</w:t>
+            </w:r>
+            <w:proofErr w:type="spellEnd"/>
+            <w:r>
+              <w:t xml:space="preserve"> u </w:t>
+            </w:r>
+            <w:proofErr w:type="spellStart"/>
+            <w:r>
+              <w:t>njezinom</w:t>
+            </w:r>
+            <w:proofErr w:type="spellEnd"/>
+            <w:r>
+              <w:t xml:space="preserve"> </w:t>
+            </w:r>
+            <w:proofErr w:type="spellStart"/>
+            <w:r>
+              <w:t>digitalnom</w:t>
+            </w:r>
+            <w:proofErr w:type="spellEnd"/>
+            <w:r>
+              <w:t xml:space="preserve"> </w:t>
+            </w:r>
+            <w:proofErr w:type="spellStart"/>
+            <w:r>
+              <w:t>ekosustavu</w:t>
+            </w:r>
+            <w:proofErr w:type="spellEnd"/>
+            <w:r>
+              <w:t>.</w:t>
+            </w:r>
+          </w:p>
+        </w:tc>
+      </w:tr>
+      <w:tr>
+        <w:tc>
+          <w:tcPr>
+            <w:tcW w:w="1980" w:type="dxa"/>
+          </w:tcPr>
+          <w:p>
+            <w:pPr>
+              <w:pStyle w:val="BodyText"/>
+            </w:pPr>
+            <w:proofErr w:type="spellStart"/>
+            <w:r>
+              <w:t>Složenost</w:t>
+            </w:r>
+            <w:proofErr w:type="spellEnd"/>
+          </w:p>
+        </w:tc>
+        <w:tc>
+          <w:tcPr>
+            <w:tcW w:w="3871" w:type="dxa"/>
+          </w:tcPr>
+          <w:p>
+            <w:pPr>
+              <w:pStyle w:val="BodyText"/>
+            </w:pPr>
+            <w:proofErr w:type="spellStart"/>
+            <w:r>
+              <w:t>Integracija</w:t>
+            </w:r>
+            <w:proofErr w:type="spellEnd"/>
+            <w:r>
+              <w:t xml:space="preserve"> </w:t>
+            </w:r>
+            <w:proofErr w:type="spellStart"/>
+            <w:r>
+              <w:t>globalnih</w:t>
+            </w:r>
+            <w:proofErr w:type="spellEnd"/>
+            <w:r>
+              <w:t xml:space="preserve"> </w:t>
+            </w:r>
+            <w:proofErr w:type="spellStart"/>
+            <w:r>
+              <w:t>sustava</w:t>
+            </w:r>
+            <w:proofErr w:type="spellEnd"/>
+            <w:r>
+              <w:t xml:space="preserve"> </w:t>
+            </w:r>
+            <w:proofErr w:type="spellStart"/>
+            <w:r>
+              <w:t>uvela</w:t>
+            </w:r>
+            <w:proofErr w:type="spellEnd"/>
+            <w:r>
+              <w:t xml:space="preserve"> je </w:t>
+            </w:r>
+            <w:proofErr w:type="spellStart"/>
+            <w:r>
+              <w:t>operativne</w:t>
+            </w:r>
+            <w:proofErr w:type="spellEnd"/>
+            <w:r>
+              <w:t xml:space="preserve"> </w:t>
+            </w:r>
+            <w:proofErr w:type="spellStart"/>
+            <w:r>
+              <w:t>izazove</w:t>
+            </w:r>
+            <w:proofErr w:type="spellEnd"/>
+          </w:p>
+        </w:tc>
+        <w:tc>
+          <w:tcPr>
+            <w:tcW w:w="2926" w:type="dxa"/>
+          </w:tcPr>
+          <w:p>
+            <w:pPr>
+              <w:pStyle w:val="BodyText"/>
+            </w:pPr>
+            <w:proofErr w:type="spellStart"/>
+            <w:r>
+              <w:t>Upravljanje</w:t>
+            </w:r>
+            <w:proofErr w:type="spellEnd"/>
+            <w:r>
+              <w:t xml:space="preserve"> </w:t>
+            </w:r>
+            <w:proofErr w:type="spellStart"/>
+            <w:r>
+              <w:t>digitalnim</w:t>
+            </w:r>
+            <w:proofErr w:type="spellEnd"/>
+            <w:r>
+              <w:t xml:space="preserve"> </w:t>
+            </w:r>
+            <w:proofErr w:type="spellStart"/>
+            <w:r>
+              <w:t>sustavima</w:t>
+            </w:r>
+            <w:proofErr w:type="spellEnd"/>
+            <w:r>
+              <w:t xml:space="preserve"> </w:t>
+            </w:r>
+            <w:proofErr w:type="spellStart"/>
+            <w:r>
+              <w:t>opskrbnog</w:t>
+            </w:r>
+            <w:proofErr w:type="spellEnd"/>
+            <w:r>
+              <w:t xml:space="preserve"> </w:t>
+            </w:r>
+            <w:proofErr w:type="spellStart"/>
+            <w:r>
+              <w:t>lanca</w:t>
+            </w:r>
+            <w:proofErr w:type="spellEnd"/>
+            <w:r>
+              <w:t xml:space="preserve"> </w:t>
+            </w:r>
+            <w:proofErr w:type="spellStart"/>
+            <w:r>
+              <w:t>na</w:t>
+            </w:r>
+            <w:proofErr w:type="spellEnd"/>
+            <w:r>
+              <w:t xml:space="preserve"> </w:t>
+            </w:r>
+            <w:proofErr w:type="spellStart"/>
+            <w:r>
+              <w:t>više</w:t>
+            </w:r>
+            <w:proofErr w:type="spellEnd"/>
+            <w:r>
+              <w:t xml:space="preserve"> </w:t>
+            </w:r>
+            <w:proofErr w:type="spellStart"/>
+            <w:r>
+              <w:t>geografskih</w:t>
+            </w:r>
+            <w:proofErr w:type="spellEnd"/>
+            <w:r>
+              <w:t xml:space="preserve"> </w:t>
+            </w:r>
+            <w:proofErr w:type="spellStart"/>
+            <w:r>
+              <w:t>područja</w:t>
+            </w:r>
+            <w:proofErr w:type="spellEnd"/>
+            <w:r>
+              <w:t xml:space="preserve"> </w:t>
+            </w:r>
+            <w:proofErr w:type="spellStart"/>
+            <w:r>
+              <w:t>rezultiralo</w:t>
+            </w:r>
+            <w:proofErr w:type="spellEnd"/>
+            <w:r>
+              <w:t xml:space="preserve"> je </w:t>
+            </w:r>
+            <w:proofErr w:type="spellStart"/>
+            <w:r>
+              <w:t>određenim</w:t>
+            </w:r>
+            <w:proofErr w:type="spellEnd"/>
+            <w:r>
+              <w:t xml:space="preserve"> </w:t>
+            </w:r>
+            <w:proofErr w:type="spellStart"/>
+            <w:r>
+              <w:t>neučinkovitostima</w:t>
+            </w:r>
+            <w:proofErr w:type="spellEnd"/>
+            <w:r>
+              <w:t xml:space="preserve"> </w:t>
+            </w:r>
+            <w:proofErr w:type="spellStart"/>
+            <w:r>
+              <w:t>i</w:t>
+            </w:r>
+            <w:proofErr w:type="spellEnd"/>
+            <w:r>
+              <w:t xml:space="preserve"> </w:t>
+            </w:r>
+            <w:proofErr w:type="spellStart"/>
+            <w:r>
+              <w:t>pogreškama</w:t>
+            </w:r>
+            <w:proofErr w:type="spellEnd"/>
+            <w:r>
+              <w:t xml:space="preserve"> </w:t>
+            </w:r>
+            <w:proofErr w:type="spellStart"/>
+            <w:r>
+              <w:t>tijekom</w:t>
+            </w:r>
+            <w:proofErr w:type="spellEnd"/>
+            <w:r>
+              <w:t xml:space="preserve"> </w:t>
+            </w:r>
+            <w:proofErr w:type="spellStart"/>
+            <w:r>
+              <w:t>ranih</w:t>
+            </w:r>
+            <w:proofErr w:type="spellEnd"/>
+            <w:r>
+              <w:t xml:space="preserve"> </w:t>
+            </w:r>
+            <w:proofErr w:type="spellStart"/>
+            <w:r>
+              <w:t>faza</w:t>
+            </w:r>
+            <w:proofErr w:type="spellEnd"/>
+            <w:r>
+              <w:t>.</w:t>
+            </w:r>
+          </w:p>
+        </w:tc>
+      </w:tr>
+      <w:tr>
+        <w:tc>
+          <w:tcPr>
+            <w:tcW w:w="1980" w:type="dxa"/>
+          </w:tcPr>
+          <w:p>
+            <w:pPr>
+              <w:pStyle w:val="BodyText"/>
+            </w:pPr>
+            <w:proofErr w:type="spellStart"/>
+            <w:r>
+              <w:t>Ovisnost</w:t>
+            </w:r>
+            <w:proofErr w:type="spellEnd"/>
+            <w:r>
+              <w:t xml:space="preserve"> o </w:t>
+            </w:r>
+            <w:proofErr w:type="spellStart"/>
+            <w:r>
+              <w:t>tehnologiji</w:t>
+            </w:r>
+            <w:proofErr w:type="spellEnd"/>
+          </w:p>
+        </w:tc>
+        <w:tc>
+          <w:tcPr>
+            <w:tcW w:w="3871" w:type="dxa"/>
+          </w:tcPr>
+          <w:p>
+            <w:pPr>
+              <w:pStyle w:val="BodyText"/>
+            </w:pPr>
+            <w:proofErr w:type="spellStart"/>
+            <w:r>
+              <w:t>Pretjerano</w:t>
+            </w:r>
+            <w:proofErr w:type="spellEnd"/>
+            <w:r>
+              <w:t xml:space="preserve"> </w:t>
+            </w:r>
+            <w:proofErr w:type="spellStart"/>
+            <w:r>
+              <w:t>oslanjanje</w:t>
+            </w:r>
+            <w:proofErr w:type="spellEnd"/>
+            <w:r>
+              <w:t xml:space="preserve"> </w:t>
+            </w:r>
+            <w:proofErr w:type="spellStart"/>
+            <w:r>
+              <w:t>na</w:t>
+            </w:r>
+            <w:proofErr w:type="spellEnd"/>
+            <w:r>
+              <w:t xml:space="preserve"> </w:t>
+            </w:r>
+            <w:proofErr w:type="spellStart"/>
+            <w:r>
+              <w:t>digitalne</w:t>
+            </w:r>
+            <w:proofErr w:type="spellEnd"/>
+            <w:r>
+              <w:t xml:space="preserve"> </w:t>
+            </w:r>
+            <w:proofErr w:type="spellStart"/>
+            <w:r>
+              <w:t>sustave</w:t>
+            </w:r>
+            <w:proofErr w:type="spellEnd"/>
+            <w:r>
+              <w:t xml:space="preserve"> </w:t>
+            </w:r>
+            <w:proofErr w:type="spellStart"/>
+            <w:r>
+              <w:t>povećalo</w:t>
+            </w:r>
+            <w:proofErr w:type="spellEnd"/>
+            <w:r>
+              <w:t xml:space="preserve"> je </w:t>
+            </w:r>
+            <w:proofErr w:type="spellStart"/>
+            <w:r>
+              <w:t>rizik</w:t>
+            </w:r>
+            <w:proofErr w:type="spellEnd"/>
+            <w:r>
+              <w:t xml:space="preserve"> u </w:t>
+            </w:r>
+            <w:proofErr w:type="spellStart"/>
+            <w:r>
+              <w:t>slučaju</w:t>
+            </w:r>
+            <w:proofErr w:type="spellEnd"/>
+            <w:r>
+              <w:t xml:space="preserve"> </w:t>
+            </w:r>
+            <w:proofErr w:type="spellStart"/>
+            <w:r>
+              <w:t>tehničkih</w:t>
+            </w:r>
+            <w:proofErr w:type="spellEnd"/>
+            <w:r>
+              <w:t xml:space="preserve"> </w:t>
+            </w:r>
+            <w:proofErr w:type="spellStart"/>
+            <w:r>
+              <w:t>kvarova</w:t>
+            </w:r>
+            <w:proofErr w:type="spellEnd"/>
+          </w:p>
+        </w:tc>
+        <w:tc>
+          <w:tcPr>
+            <w:tcW w:w="2926" w:type="dxa"/>
+          </w:tcPr>
+          <w:p>
+            <w:pPr>
+              <w:pStyle w:val="BodyText"/>
+            </w:pPr>
+            <w:proofErr w:type="spellStart"/>
+            <w:r>
+              <w:t>Poremećaji</w:t>
+            </w:r>
+            <w:proofErr w:type="spellEnd"/>
+            <w:r>
+              <w:t xml:space="preserve"> u </w:t>
+            </w:r>
+            <w:proofErr w:type="spellStart"/>
+            <w:r>
+              <w:t>sustavima</w:t>
+            </w:r>
+            <w:proofErr w:type="spellEnd"/>
+            <w:r>
+              <w:t xml:space="preserve"> </w:t>
+            </w:r>
+            <w:proofErr w:type="spellStart"/>
+            <w:r>
+              <w:t>za</w:t>
+            </w:r>
+            <w:proofErr w:type="spellEnd"/>
+            <w:r>
+              <w:t xml:space="preserve"> </w:t>
+            </w:r>
+            <w:proofErr w:type="spellStart"/>
+            <w:r>
+              <w:t>upravljanje</w:t>
+            </w:r>
+            <w:proofErr w:type="spellEnd"/>
+            <w:r>
+              <w:t xml:space="preserve"> </w:t>
+            </w:r>
+            <w:proofErr w:type="spellStart"/>
+            <w:r>
+              <w:t>zalihama</w:t>
+            </w:r>
+            <w:proofErr w:type="spellEnd"/>
+            <w:r>
+              <w:t xml:space="preserve"> </w:t>
+            </w:r>
+            <w:proofErr w:type="spellStart"/>
+            <w:r>
+              <w:t>temeljenim</w:t>
+            </w:r>
+            <w:proofErr w:type="spellEnd"/>
+            <w:r>
+              <w:t xml:space="preserve"> </w:t>
+            </w:r>
+            <w:proofErr w:type="spellStart"/>
+            <w:r>
+              <w:t>na</w:t>
+            </w:r>
+            <w:proofErr w:type="spellEnd"/>
+            <w:r>
+              <w:t xml:space="preserve"> </w:t>
+            </w:r>
+            <w:proofErr w:type="spellStart"/>
+            <w:r>
+              <w:t>oblaku</w:t>
+            </w:r>
+            <w:proofErr w:type="spellEnd"/>
+            <w:r>
+              <w:t xml:space="preserve"> </w:t>
+            </w:r>
+            <w:proofErr w:type="spellStart"/>
+            <w:r>
+              <w:t>uzrokovali</w:t>
+            </w:r>
+            <w:proofErr w:type="spellEnd"/>
+            <w:r>
+              <w:t xml:space="preserve"> </w:t>
+            </w:r>
+            <w:proofErr w:type="spellStart"/>
+            <w:r>
+              <w:t>su</w:t>
+            </w:r>
+            <w:proofErr w:type="spellEnd"/>
+            <w:r>
+              <w:t xml:space="preserve"> </w:t>
+            </w:r>
+            <w:proofErr w:type="spellStart"/>
+            <w:r>
+              <w:t>kašnjenja</w:t>
+            </w:r>
+            <w:proofErr w:type="spellEnd"/>
+            <w:r>
+              <w:t xml:space="preserve"> </w:t>
+            </w:r>
+            <w:proofErr w:type="spellStart"/>
+            <w:r>
+              <w:t>tijekom</w:t>
+            </w:r>
+            <w:proofErr w:type="spellEnd"/>
+            <w:r>
+              <w:t xml:space="preserve"> </w:t>
+            </w:r>
+            <w:proofErr w:type="spellStart"/>
+            <w:r>
+              <w:t>vrhunskih</w:t>
+            </w:r>
+            <w:proofErr w:type="spellEnd"/>
+            <w:r>
+              <w:t xml:space="preserve"> </w:t>
+            </w:r>
+            <w:proofErr w:type="spellStart"/>
+            <w:r>
+              <w:t>sezona</w:t>
+            </w:r>
+            <w:proofErr w:type="spellEnd"/>
+            <w:r>
+              <w:t xml:space="preserve">, </w:t>
+            </w:r>
+            <w:proofErr w:type="spellStart"/>
+            <w:r>
+              <w:t>kao</w:t>
+            </w:r>
+            <w:proofErr w:type="spellEnd"/>
+            <w:r>
+              <w:t xml:space="preserve"> </w:t>
+            </w:r>
+            <w:proofErr w:type="spellStart"/>
+            <w:r>
+              <w:t>što</w:t>
+            </w:r>
+            <w:proofErr w:type="spellEnd"/>
+            <w:r>
+              <w:t xml:space="preserve"> je </w:t>
+            </w:r>
+            <w:proofErr w:type="spellStart"/>
+            <w:r>
+              <w:t>blagdanska</w:t>
+            </w:r>
+            <w:proofErr w:type="spellEnd"/>
+            <w:r>
+              <w:t xml:space="preserve"> </w:t>
+            </w:r>
+            <w:proofErr w:type="spellStart"/>
+            <w:r>
+              <w:t>gužva</w:t>
+            </w:r>
+            <w:proofErr w:type="spellEnd"/>
+            <w:r>
+              <w:t xml:space="preserve"> 2018.</w:t>
+            </w:r>
+          </w:p>
+        </w:tc>
+      </w:tr>
+    </w:tbl>
+    <w:p>
+      <w:pPr>
+        <w:pStyle w:val="BodyText"/>
+      </w:pPr>
+    </w:p>
+    <w:p>
+      <w:pPr>
+        <w:pStyle w:val="BodyText"/>
+        <w:spacing w:line="360" w:lineRule="auto"/>
+      </w:pPr>
+      <w:r>
+        <w:br w:type="page"/>
+      </w:r>
+    </w:p>
+    <w:p>
+      <w:pPr>
+        <w:pStyle w:val="Heading1"/>
+      </w:pPr>
+      <w:bookmarkStart w:id="10" w:name="__RefHeading___Toc1396_3912075691"/>
+      <w:bookmarkStart w:id="11" w:name="_Toc50199852"/>
+      <w:bookmarkEnd w:id="10"/>
       <w:r>
         <w:lastRenderedPageBreak/>
         <w:t>L</w:t>
       </w:r>
-      <w:bookmarkEnd w:id="10"/>
+      <w:bookmarkEnd w:id="11"/>
       <w:r>
         <w:t>iteratura</w:t>
       </w:r>
@@ -5579,8 +7922,8 @@
             <w:pPr>
               <w:pStyle w:val="TableContents"/>
             </w:pPr>
-            <w:bookmarkStart w:id="11" w:name="Ref_%2525255B1%2525255D"/>
-            <w:bookmarkEnd w:id="11"/>
+            <w:bookmarkStart w:id="12" w:name="Ref_%2525255B1%2525255D"/>
+            <w:bookmarkEnd w:id="12"/>
             <w:r>
               <w:t>[1]</w:t>
             </w:r>
@@ -5688,8 +8031,8 @@
             <w:r>
               <w:t>[2</w:t>
             </w:r>
-            <w:bookmarkStart w:id="12" w:name="Ref_%2525255B2%2525255D"/>
-            <w:bookmarkEnd w:id="12"/>
+            <w:bookmarkStart w:id="13" w:name="Ref_%2525255B2%2525255D"/>
+            <w:bookmarkEnd w:id="13"/>
             <w:r>
               <w:t>]</w:t>
             </w:r>
@@ -7459,7 +9802,7 @@
 </file>
 
 <file path=word/endnotes.xml><?xml version="1.0" encoding="utf-8"?>
-<w:endnotes xmlns:wpc="http://schemas.microsoft.com/office/word/2010/wordprocessingCanvas" xmlns:cx="http://schemas.microsoft.com/office/drawing/2014/chartex" xmlns:cx1="http://schemas.microsoft.com/office/drawing/2015/9/8/chartex" xmlns:cx2="http://schemas.microsoft.com/office/drawing/2015/10/21/chartex" xmlns:cx3="http://schemas.microsoft.com/office/drawing/2016/5/9/chartex" xmlns:cx4="http://schemas.microsoft.com/office/drawing/2016/5/10/chartex" xmlns:cx5="http://schemas.microsoft.com/office/drawing/2016/5/11/chartex" xmlns:cx6="http://schemas.microsoft.com/office/drawing/2016/5/12/chartex" xmlns:cx7="http://schemas.microsoft.com/office/drawing/2016/5/13/chartex" xmlns:cx8="http://schemas.microsoft.com/office/drawing/2016/5/14/chartex" xmlns:mc="http://schemas.openxmlformats.org/markup-compatibility/2006" xmlns:aink="http://schemas.microsoft.com/office/drawing/2016/ink" xmlns:am3d="http://schemas.microsoft.com/office/drawing/2017/model3d" xmlns:o="urn:schemas-microsoft-com:office:office" xmlns:oel="http://schemas.microsoft.com/office/2019/extlst" xmlns:r="http://schemas.openxmlformats.org/officeDocument/2006/relationships" xmlns:m="http://schemas.openxmlformats.org/officeDocument/2006/math" xmlns:v="urn:schemas-microsoft-com:vml" xmlns:wp14="http://schemas.microsoft.com/office/word/2010/wordprocessingDrawing" xmlns:wp="http://schemas.openxmlformats.org/drawingml/2006/wordprocessingDrawing" xmlns:w10="urn:schemas-microsoft-com:office:word" xmlns:w="http://schemas.openxmlformats.org/wordprocessingml/2006/main" xmlns:w14="http://schemas.microsoft.com/office/word/2010/wordml" xmlns:w15="http://schemas.microsoft.com/office/word/2012/wordml" xmlns:w16cex="http://schemas.microsoft.com/office/word/2018/wordml/cex" xmlns:w16cid="http://schemas.microsoft.com/office/word/2016/wordml/cid" xmlns:w16="http://schemas.microsoft.com/office/word/2018/wordml" xmlns:w16du="http://schemas.microsoft.com/office/word/2023/wordml/word16du" xmlns:w16sdtdh="http://schemas.microsoft.com/office/word/2020/wordml/sdtdatahash" xmlns:w16se="http://schemas.microsoft.com/office/word/2015/wordml/symex" xmlns:wpg="http://schemas.microsoft.com/office/word/2010/wordprocessingGroup" xmlns:wpi="http://schemas.microsoft.com/office/word/2010/wordprocessingInk" xmlns:wne="http://schemas.microsoft.com/office/word/2006/wordml" xmlns:wps="http://schemas.microsoft.com/office/word/2010/wordprocessingShape" mc:Ignorable="w14 w15 w16se w16cid w16 w16cex w16sdtdh w16du wp14">
+<w:endnotes xmlns:wpc="http://schemas.microsoft.com/office/word/2010/wordprocessingCanvas" xmlns:cx="http://schemas.microsoft.com/office/drawing/2014/chartex" xmlns:mc="http://schemas.openxmlformats.org/markup-compatibility/2006" xmlns:o="urn:schemas-microsoft-com:office:office" xmlns:r="http://schemas.openxmlformats.org/officeDocument/2006/relationships" xmlns:m="http://schemas.openxmlformats.org/officeDocument/2006/math" xmlns:v="urn:schemas-microsoft-com:vml" xmlns:wp14="http://schemas.microsoft.com/office/word/2010/wordprocessingDrawing" xmlns:wp="http://schemas.openxmlformats.org/drawingml/2006/wordprocessingDrawing" xmlns:w10="urn:schemas-microsoft-com:office:word" xmlns:w="http://schemas.openxmlformats.org/wordprocessingml/2006/main" xmlns:w14="http://schemas.microsoft.com/office/word/2010/wordml" xmlns:w15="http://schemas.microsoft.com/office/word/2012/wordml" xmlns:w16se="http://schemas.microsoft.com/office/word/2015/wordml/symex" xmlns:wpg="http://schemas.microsoft.com/office/word/2010/wordprocessingGroup" xmlns:wpi="http://schemas.microsoft.com/office/word/2010/wordprocessingInk" xmlns:wne="http://schemas.microsoft.com/office/word/2006/wordml" xmlns:wps="http://schemas.microsoft.com/office/word/2010/wordprocessingShape" mc:Ignorable="w14 w15 w16se wp14">
   <w:endnote w:type="separator" w:id="-1">
     <w:p>
       <w:r>
@@ -7478,7 +9821,7 @@
 </file>
 
 <file path=word/footer1.xml><?xml version="1.0" encoding="utf-8"?>
-<w:ftr xmlns:wpc="http://schemas.microsoft.com/office/word/2010/wordprocessingCanvas" xmlns:cx="http://schemas.microsoft.com/office/drawing/2014/chartex" xmlns:cx1="http://schemas.microsoft.com/office/drawing/2015/9/8/chartex" xmlns:cx2="http://schemas.microsoft.com/office/drawing/2015/10/21/chartex" xmlns:cx3="http://schemas.microsoft.com/office/drawing/2016/5/9/chartex" xmlns:cx4="http://schemas.microsoft.com/office/drawing/2016/5/10/chartex" xmlns:cx5="http://schemas.microsoft.com/office/drawing/2016/5/11/chartex" xmlns:cx6="http://schemas.microsoft.com/office/drawing/2016/5/12/chartex" xmlns:cx7="http://schemas.microsoft.com/office/drawing/2016/5/13/chartex" xmlns:cx8="http://schemas.microsoft.com/office/drawing/2016/5/14/chartex" xmlns:mc="http://schemas.openxmlformats.org/markup-compatibility/2006" xmlns:aink="http://schemas.microsoft.com/office/drawing/2016/ink" xmlns:am3d="http://schemas.microsoft.com/office/drawing/2017/model3d" xmlns:o="urn:schemas-microsoft-com:office:office" xmlns:oel="http://schemas.microsoft.com/office/2019/extlst" xmlns:r="http://schemas.openxmlformats.org/officeDocument/2006/relationships" xmlns:m="http://schemas.openxmlformats.org/officeDocument/2006/math" xmlns:v="urn:schemas-microsoft-com:vml" xmlns:wp14="http://schemas.microsoft.com/office/word/2010/wordprocessingDrawing" xmlns:wp="http://schemas.openxmlformats.org/drawingml/2006/wordprocessingDrawing" xmlns:w10="urn:schemas-microsoft-com:office:word" xmlns:w="http://schemas.openxmlformats.org/wordprocessingml/2006/main" xmlns:w14="http://schemas.microsoft.com/office/word/2010/wordml" xmlns:w15="http://schemas.microsoft.com/office/word/2012/wordml" xmlns:w16cex="http://schemas.microsoft.com/office/word/2018/wordml/cex" xmlns:w16cid="http://schemas.microsoft.com/office/word/2016/wordml/cid" xmlns:w16="http://schemas.microsoft.com/office/word/2018/wordml" xmlns:w16du="http://schemas.microsoft.com/office/word/2023/wordml/word16du" xmlns:w16sdtdh="http://schemas.microsoft.com/office/word/2020/wordml/sdtdatahash" xmlns:w16se="http://schemas.microsoft.com/office/word/2015/wordml/symex" xmlns:wpg="http://schemas.microsoft.com/office/word/2010/wordprocessingGroup" xmlns:wpi="http://schemas.microsoft.com/office/word/2010/wordprocessingInk" xmlns:wne="http://schemas.microsoft.com/office/word/2006/wordml" xmlns:wps="http://schemas.microsoft.com/office/word/2010/wordprocessingShape" mc:Ignorable="w14 w15 w16se w16cid w16 w16cex w16sdtdh w16du wp14">
+<w:ftr xmlns:wpc="http://schemas.microsoft.com/office/word/2010/wordprocessingCanvas" xmlns:cx="http://schemas.microsoft.com/office/drawing/2014/chartex" xmlns:mc="http://schemas.openxmlformats.org/markup-compatibility/2006" xmlns:o="urn:schemas-microsoft-com:office:office" xmlns:r="http://schemas.openxmlformats.org/officeDocument/2006/relationships" xmlns:m="http://schemas.openxmlformats.org/officeDocument/2006/math" xmlns:v="urn:schemas-microsoft-com:vml" xmlns:wp14="http://schemas.microsoft.com/office/word/2010/wordprocessingDrawing" xmlns:wp="http://schemas.openxmlformats.org/drawingml/2006/wordprocessingDrawing" xmlns:w10="urn:schemas-microsoft-com:office:word" xmlns:w="http://schemas.openxmlformats.org/wordprocessingml/2006/main" xmlns:w14="http://schemas.microsoft.com/office/word/2010/wordml" xmlns:w15="http://schemas.microsoft.com/office/word/2012/wordml" xmlns:w16se="http://schemas.microsoft.com/office/word/2015/wordml/symex" xmlns:wpg="http://schemas.microsoft.com/office/word/2010/wordprocessingGroup" xmlns:wpi="http://schemas.microsoft.com/office/word/2010/wordprocessingInk" xmlns:wne="http://schemas.microsoft.com/office/word/2006/wordml" xmlns:wps="http://schemas.microsoft.com/office/word/2010/wordprocessingShape" mc:Ignorable="w14 w15 w16se wp14">
   <w:p>
     <w:pPr>
       <w:pStyle w:val="Footer"/>
@@ -7488,7 +9831,7 @@
 </file>
 
 <file path=word/footer2.xml><?xml version="1.0" encoding="utf-8"?>
-<w:ftr xmlns:wpc="http://schemas.microsoft.com/office/word/2010/wordprocessingCanvas" xmlns:cx="http://schemas.microsoft.com/office/drawing/2014/chartex" xmlns:cx1="http://schemas.microsoft.com/office/drawing/2015/9/8/chartex" xmlns:cx2="http://schemas.microsoft.com/office/drawing/2015/10/21/chartex" xmlns:cx3="http://schemas.microsoft.com/office/drawing/2016/5/9/chartex" xmlns:cx4="http://schemas.microsoft.com/office/drawing/2016/5/10/chartex" xmlns:cx5="http://schemas.microsoft.com/office/drawing/2016/5/11/chartex" xmlns:cx6="http://schemas.microsoft.com/office/drawing/2016/5/12/chartex" xmlns:cx7="http://schemas.microsoft.com/office/drawing/2016/5/13/chartex" xmlns:cx8="http://schemas.microsoft.com/office/drawing/2016/5/14/chartex" xmlns:mc="http://schemas.openxmlformats.org/markup-compatibility/2006" xmlns:aink="http://schemas.microsoft.com/office/drawing/2016/ink" xmlns:am3d="http://schemas.microsoft.com/office/drawing/2017/model3d" xmlns:o="urn:schemas-microsoft-com:office:office" xmlns:oel="http://schemas.microsoft.com/office/2019/extlst" xmlns:r="http://schemas.openxmlformats.org/officeDocument/2006/relationships" xmlns:m="http://schemas.openxmlformats.org/officeDocument/2006/math" xmlns:v="urn:schemas-microsoft-com:vml" xmlns:wp14="http://schemas.microsoft.com/office/word/2010/wordprocessingDrawing" xmlns:wp="http://schemas.openxmlformats.org/drawingml/2006/wordprocessingDrawing" xmlns:w10="urn:schemas-microsoft-com:office:word" xmlns:w="http://schemas.openxmlformats.org/wordprocessingml/2006/main" xmlns:w14="http://schemas.microsoft.com/office/word/2010/wordml" xmlns:w15="http://schemas.microsoft.com/office/word/2012/wordml" xmlns:w16cex="http://schemas.microsoft.com/office/word/2018/wordml/cex" xmlns:w16cid="http://schemas.microsoft.com/office/word/2016/wordml/cid" xmlns:w16="http://schemas.microsoft.com/office/word/2018/wordml" xmlns:w16du="http://schemas.microsoft.com/office/word/2023/wordml/word16du" xmlns:w16sdtdh="http://schemas.microsoft.com/office/word/2020/wordml/sdtdatahash" xmlns:w16se="http://schemas.microsoft.com/office/word/2015/wordml/symex" xmlns:wpg="http://schemas.microsoft.com/office/word/2010/wordprocessingGroup" xmlns:wpi="http://schemas.microsoft.com/office/word/2010/wordprocessingInk" xmlns:wne="http://schemas.microsoft.com/office/word/2006/wordml" xmlns:wps="http://schemas.microsoft.com/office/word/2010/wordprocessingShape" mc:Ignorable="w14 w15 w16se w16cid w16 w16cex w16sdtdh w16du wp14">
+<w:ftr xmlns:wpc="http://schemas.microsoft.com/office/word/2010/wordprocessingCanvas" xmlns:cx="http://schemas.microsoft.com/office/drawing/2014/chartex" xmlns:mc="http://schemas.openxmlformats.org/markup-compatibility/2006" xmlns:o="urn:schemas-microsoft-com:office:office" xmlns:r="http://schemas.openxmlformats.org/officeDocument/2006/relationships" xmlns:m="http://schemas.openxmlformats.org/officeDocument/2006/math" xmlns:v="urn:schemas-microsoft-com:vml" xmlns:wp14="http://schemas.microsoft.com/office/word/2010/wordprocessingDrawing" xmlns:wp="http://schemas.openxmlformats.org/drawingml/2006/wordprocessingDrawing" xmlns:w10="urn:schemas-microsoft-com:office:word" xmlns:w="http://schemas.openxmlformats.org/wordprocessingml/2006/main" xmlns:w14="http://schemas.microsoft.com/office/word/2010/wordml" xmlns:w15="http://schemas.microsoft.com/office/word/2012/wordml" xmlns:w16se="http://schemas.microsoft.com/office/word/2015/wordml/symex" xmlns:wpg="http://schemas.microsoft.com/office/word/2010/wordprocessingGroup" xmlns:wpi="http://schemas.microsoft.com/office/word/2010/wordprocessingInk" xmlns:wne="http://schemas.microsoft.com/office/word/2006/wordml" xmlns:wps="http://schemas.microsoft.com/office/word/2010/wordprocessingShape" mc:Ignorable="w14 w15 w16se wp14">
   <w:p>
     <w:pPr>
       <w:pStyle w:val="Footer"/>
@@ -7504,7 +9847,7 @@
 </file>
 
 <file path=word/footer3.xml><?xml version="1.0" encoding="utf-8"?>
-<w:ftr xmlns:wpc="http://schemas.microsoft.com/office/word/2010/wordprocessingCanvas" xmlns:cx="http://schemas.microsoft.com/office/drawing/2014/chartex" xmlns:cx1="http://schemas.microsoft.com/office/drawing/2015/9/8/chartex" xmlns:cx2="http://schemas.microsoft.com/office/drawing/2015/10/21/chartex" xmlns:cx3="http://schemas.microsoft.com/office/drawing/2016/5/9/chartex" xmlns:cx4="http://schemas.microsoft.com/office/drawing/2016/5/10/chartex" xmlns:cx5="http://schemas.microsoft.com/office/drawing/2016/5/11/chartex" xmlns:cx6="http://schemas.microsoft.com/office/drawing/2016/5/12/chartex" xmlns:cx7="http://schemas.microsoft.com/office/drawing/2016/5/13/chartex" xmlns:cx8="http://schemas.microsoft.com/office/drawing/2016/5/14/chartex" xmlns:mc="http://schemas.openxmlformats.org/markup-compatibility/2006" xmlns:aink="http://schemas.microsoft.com/office/drawing/2016/ink" xmlns:am3d="http://schemas.microsoft.com/office/drawing/2017/model3d" xmlns:o="urn:schemas-microsoft-com:office:office" xmlns:oel="http://schemas.microsoft.com/office/2019/extlst" xmlns:r="http://schemas.openxmlformats.org/officeDocument/2006/relationships" xmlns:m="http://schemas.openxmlformats.org/officeDocument/2006/math" xmlns:v="urn:schemas-microsoft-com:vml" xmlns:wp14="http://schemas.microsoft.com/office/word/2010/wordprocessingDrawing" xmlns:wp="http://schemas.openxmlformats.org/drawingml/2006/wordprocessingDrawing" xmlns:w10="urn:schemas-microsoft-com:office:word" xmlns:w="http://schemas.openxmlformats.org/wordprocessingml/2006/main" xmlns:w14="http://schemas.microsoft.com/office/word/2010/wordml" xmlns:w15="http://schemas.microsoft.com/office/word/2012/wordml" xmlns:w16cex="http://schemas.microsoft.com/office/word/2018/wordml/cex" xmlns:w16cid="http://schemas.microsoft.com/office/word/2016/wordml/cid" xmlns:w16="http://schemas.microsoft.com/office/word/2018/wordml" xmlns:w16du="http://schemas.microsoft.com/office/word/2023/wordml/word16du" xmlns:w16sdtdh="http://schemas.microsoft.com/office/word/2020/wordml/sdtdatahash" xmlns:w16se="http://schemas.microsoft.com/office/word/2015/wordml/symex" xmlns:wpg="http://schemas.microsoft.com/office/word/2010/wordprocessingGroup" xmlns:wpi="http://schemas.microsoft.com/office/word/2010/wordprocessingInk" xmlns:wne="http://schemas.microsoft.com/office/word/2006/wordml" xmlns:wps="http://schemas.microsoft.com/office/word/2010/wordprocessingShape" mc:Ignorable="w14 w15 w16se w16cid w16 w16cex w16sdtdh w16du wp14">
+<w:ftr xmlns:wpc="http://schemas.microsoft.com/office/word/2010/wordprocessingCanvas" xmlns:cx="http://schemas.microsoft.com/office/drawing/2014/chartex" xmlns:mc="http://schemas.openxmlformats.org/markup-compatibility/2006" xmlns:o="urn:schemas-microsoft-com:office:office" xmlns:r="http://schemas.openxmlformats.org/officeDocument/2006/relationships" xmlns:m="http://schemas.openxmlformats.org/officeDocument/2006/math" xmlns:v="urn:schemas-microsoft-com:vml" xmlns:wp14="http://schemas.microsoft.com/office/word/2010/wordprocessingDrawing" xmlns:wp="http://schemas.openxmlformats.org/drawingml/2006/wordprocessingDrawing" xmlns:w10="urn:schemas-microsoft-com:office:word" xmlns:w="http://schemas.openxmlformats.org/wordprocessingml/2006/main" xmlns:w14="http://schemas.microsoft.com/office/word/2010/wordml" xmlns:w15="http://schemas.microsoft.com/office/word/2012/wordml" xmlns:w16se="http://schemas.microsoft.com/office/word/2015/wordml/symex" xmlns:wpg="http://schemas.microsoft.com/office/word/2010/wordprocessingGroup" xmlns:wpi="http://schemas.microsoft.com/office/word/2010/wordprocessingInk" xmlns:wne="http://schemas.microsoft.com/office/word/2006/wordml" xmlns:wps="http://schemas.microsoft.com/office/word/2010/wordprocessingShape" mc:Ignorable="w14 w15 w16se wp14">
   <w:p>
     <w:pPr>
       <w:pStyle w:val="Footer"/>
@@ -7520,7 +9863,7 @@
 </file>
 
 <file path=word/footer4.xml><?xml version="1.0" encoding="utf-8"?>
-<w:ftr xmlns:wpc="http://schemas.microsoft.com/office/word/2010/wordprocessingCanvas" xmlns:cx="http://schemas.microsoft.com/office/drawing/2014/chartex" xmlns:cx1="http://schemas.microsoft.com/office/drawing/2015/9/8/chartex" xmlns:cx2="http://schemas.microsoft.com/office/drawing/2015/10/21/chartex" xmlns:cx3="http://schemas.microsoft.com/office/drawing/2016/5/9/chartex" xmlns:cx4="http://schemas.microsoft.com/office/drawing/2016/5/10/chartex" xmlns:cx5="http://schemas.microsoft.com/office/drawing/2016/5/11/chartex" xmlns:cx6="http://schemas.microsoft.com/office/drawing/2016/5/12/chartex" xmlns:cx7="http://schemas.microsoft.com/office/drawing/2016/5/13/chartex" xmlns:cx8="http://schemas.microsoft.com/office/drawing/2016/5/14/chartex" xmlns:mc="http://schemas.openxmlformats.org/markup-compatibility/2006" xmlns:aink="http://schemas.microsoft.com/office/drawing/2016/ink" xmlns:am3d="http://schemas.microsoft.com/office/drawing/2017/model3d" xmlns:o="urn:schemas-microsoft-com:office:office" xmlns:oel="http://schemas.microsoft.com/office/2019/extlst" xmlns:r="http://schemas.openxmlformats.org/officeDocument/2006/relationships" xmlns:m="http://schemas.openxmlformats.org/officeDocument/2006/math" xmlns:v="urn:schemas-microsoft-com:vml" xmlns:wp14="http://schemas.microsoft.com/office/word/2010/wordprocessingDrawing" xmlns:wp="http://schemas.openxmlformats.org/drawingml/2006/wordprocessingDrawing" xmlns:w10="urn:schemas-microsoft-com:office:word" xmlns:w="http://schemas.openxmlformats.org/wordprocessingml/2006/main" xmlns:w14="http://schemas.microsoft.com/office/word/2010/wordml" xmlns:w15="http://schemas.microsoft.com/office/word/2012/wordml" xmlns:w16cex="http://schemas.microsoft.com/office/word/2018/wordml/cex" xmlns:w16cid="http://schemas.microsoft.com/office/word/2016/wordml/cid" xmlns:w16="http://schemas.microsoft.com/office/word/2018/wordml" xmlns:w16du="http://schemas.microsoft.com/office/word/2023/wordml/word16du" xmlns:w16sdtdh="http://schemas.microsoft.com/office/word/2020/wordml/sdtdatahash" xmlns:w16se="http://schemas.microsoft.com/office/word/2015/wordml/symex" xmlns:wpg="http://schemas.microsoft.com/office/word/2010/wordprocessingGroup" xmlns:wpi="http://schemas.microsoft.com/office/word/2010/wordprocessingInk" xmlns:wne="http://schemas.microsoft.com/office/word/2006/wordml" xmlns:wps="http://schemas.microsoft.com/office/word/2010/wordprocessingShape" mc:Ignorable="w14 w15 w16se w16cid w16 w16cex w16sdtdh w16du wp14">
+<w:ftr xmlns:wpc="http://schemas.microsoft.com/office/word/2010/wordprocessingCanvas" xmlns:cx="http://schemas.microsoft.com/office/drawing/2014/chartex" xmlns:mc="http://schemas.openxmlformats.org/markup-compatibility/2006" xmlns:o="urn:schemas-microsoft-com:office:office" xmlns:r="http://schemas.openxmlformats.org/officeDocument/2006/relationships" xmlns:m="http://schemas.openxmlformats.org/officeDocument/2006/math" xmlns:v="urn:schemas-microsoft-com:vml" xmlns:wp14="http://schemas.microsoft.com/office/word/2010/wordprocessingDrawing" xmlns:wp="http://schemas.openxmlformats.org/drawingml/2006/wordprocessingDrawing" xmlns:w10="urn:schemas-microsoft-com:office:word" xmlns:w="http://schemas.openxmlformats.org/wordprocessingml/2006/main" xmlns:w14="http://schemas.microsoft.com/office/word/2010/wordml" xmlns:w15="http://schemas.microsoft.com/office/word/2012/wordml" xmlns:w16se="http://schemas.microsoft.com/office/word/2015/wordml/symex" xmlns:wpg="http://schemas.microsoft.com/office/word/2010/wordprocessingGroup" xmlns:wpi="http://schemas.microsoft.com/office/word/2010/wordprocessingInk" xmlns:wne="http://schemas.microsoft.com/office/word/2006/wordml" xmlns:wps="http://schemas.microsoft.com/office/word/2010/wordprocessingShape" mc:Ignorable="w14 w15 w16se wp14">
   <w:sdt>
     <w:sdtPr>
       <w:id w:val="130005193"/>
@@ -7565,7 +9908,7 @@
 </file>
 
 <file path=word/footnotes.xml><?xml version="1.0" encoding="utf-8"?>
-<w:footnotes xmlns:wpc="http://schemas.microsoft.com/office/word/2010/wordprocessingCanvas" xmlns:cx="http://schemas.microsoft.com/office/drawing/2014/chartex" xmlns:cx1="http://schemas.microsoft.com/office/drawing/2015/9/8/chartex" xmlns:cx2="http://schemas.microsoft.com/office/drawing/2015/10/21/chartex" xmlns:cx3="http://schemas.microsoft.com/office/drawing/2016/5/9/chartex" xmlns:cx4="http://schemas.microsoft.com/office/drawing/2016/5/10/chartex" xmlns:cx5="http://schemas.microsoft.com/office/drawing/2016/5/11/chartex" xmlns:cx6="http://schemas.microsoft.com/office/drawing/2016/5/12/chartex" xmlns:cx7="http://schemas.microsoft.com/office/drawing/2016/5/13/chartex" xmlns:cx8="http://schemas.microsoft.com/office/drawing/2016/5/14/chartex" xmlns:mc="http://schemas.openxmlformats.org/markup-compatibility/2006" xmlns:aink="http://schemas.microsoft.com/office/drawing/2016/ink" xmlns:am3d="http://schemas.microsoft.com/office/drawing/2017/model3d" xmlns:o="urn:schemas-microsoft-com:office:office" xmlns:oel="http://schemas.microsoft.com/office/2019/extlst" xmlns:r="http://schemas.openxmlformats.org/officeDocument/2006/relationships" xmlns:m="http://schemas.openxmlformats.org/officeDocument/2006/math" xmlns:v="urn:schemas-microsoft-com:vml" xmlns:wp14="http://schemas.microsoft.com/office/word/2010/wordprocessingDrawing" xmlns:wp="http://schemas.openxmlformats.org/drawingml/2006/wordprocessingDrawing" xmlns:w10="urn:schemas-microsoft-com:office:word" xmlns:w="http://schemas.openxmlformats.org/wordprocessingml/2006/main" xmlns:w14="http://schemas.microsoft.com/office/word/2010/wordml" xmlns:w15="http://schemas.microsoft.com/office/word/2012/wordml" xmlns:w16cex="http://schemas.microsoft.com/office/word/2018/wordml/cex" xmlns:w16cid="http://schemas.microsoft.com/office/word/2016/wordml/cid" xmlns:w16="http://schemas.microsoft.com/office/word/2018/wordml" xmlns:w16du="http://schemas.microsoft.com/office/word/2023/wordml/word16du" xmlns:w16sdtdh="http://schemas.microsoft.com/office/word/2020/wordml/sdtdatahash" xmlns:w16se="http://schemas.microsoft.com/office/word/2015/wordml/symex" xmlns:wpg="http://schemas.microsoft.com/office/word/2010/wordprocessingGroup" xmlns:wpi="http://schemas.microsoft.com/office/word/2010/wordprocessingInk" xmlns:wne="http://schemas.microsoft.com/office/word/2006/wordml" xmlns:wps="http://schemas.microsoft.com/office/word/2010/wordprocessingShape" mc:Ignorable="w14 w15 w16se w16cid w16 w16cex w16sdtdh w16du wp14">
+<w:footnotes xmlns:wpc="http://schemas.microsoft.com/office/word/2010/wordprocessingCanvas" xmlns:cx="http://schemas.microsoft.com/office/drawing/2014/chartex" xmlns:mc="http://schemas.openxmlformats.org/markup-compatibility/2006" xmlns:o="urn:schemas-microsoft-com:office:office" xmlns:r="http://schemas.openxmlformats.org/officeDocument/2006/relationships" xmlns:m="http://schemas.openxmlformats.org/officeDocument/2006/math" xmlns:v="urn:schemas-microsoft-com:vml" xmlns:wp14="http://schemas.microsoft.com/office/word/2010/wordprocessingDrawing" xmlns:wp="http://schemas.openxmlformats.org/drawingml/2006/wordprocessingDrawing" xmlns:w10="urn:schemas-microsoft-com:office:word" xmlns:w="http://schemas.openxmlformats.org/wordprocessingml/2006/main" xmlns:w14="http://schemas.microsoft.com/office/word/2010/wordml" xmlns:w15="http://schemas.microsoft.com/office/word/2012/wordml" xmlns:w16se="http://schemas.microsoft.com/office/word/2015/wordml/symex" xmlns:wpg="http://schemas.microsoft.com/office/word/2010/wordprocessingGroup" xmlns:wpi="http://schemas.microsoft.com/office/word/2010/wordprocessingInk" xmlns:wne="http://schemas.microsoft.com/office/word/2006/wordml" xmlns:wps="http://schemas.microsoft.com/office/word/2010/wordprocessingShape" mc:Ignorable="w14 w15 w16se wp14">
   <w:footnote w:type="separator" w:id="-1">
     <w:p>
       <w:r>
@@ -7584,7 +9927,7 @@
 </file>
 
 <file path=word/header1.xml><?xml version="1.0" encoding="utf-8"?>
-<w:hdr xmlns:wpc="http://schemas.microsoft.com/office/word/2010/wordprocessingCanvas" xmlns:cx="http://schemas.microsoft.com/office/drawing/2014/chartex" xmlns:cx1="http://schemas.microsoft.com/office/drawing/2015/9/8/chartex" xmlns:cx2="http://schemas.microsoft.com/office/drawing/2015/10/21/chartex" xmlns:cx3="http://schemas.microsoft.com/office/drawing/2016/5/9/chartex" xmlns:cx4="http://schemas.microsoft.com/office/drawing/2016/5/10/chartex" xmlns:cx5="http://schemas.microsoft.com/office/drawing/2016/5/11/chartex" xmlns:cx6="http://schemas.microsoft.com/office/drawing/2016/5/12/chartex" xmlns:cx7="http://schemas.microsoft.com/office/drawing/2016/5/13/chartex" xmlns:cx8="http://schemas.microsoft.com/office/drawing/2016/5/14/chartex" xmlns:mc="http://schemas.openxmlformats.org/markup-compatibility/2006" xmlns:aink="http://schemas.microsoft.com/office/drawing/2016/ink" xmlns:am3d="http://schemas.microsoft.com/office/drawing/2017/model3d" xmlns:o="urn:schemas-microsoft-com:office:office" xmlns:oel="http://schemas.microsoft.com/office/2019/extlst" xmlns:r="http://schemas.openxmlformats.org/officeDocument/2006/relationships" xmlns:m="http://schemas.openxmlformats.org/officeDocument/2006/math" xmlns:v="urn:schemas-microsoft-com:vml" xmlns:wp14="http://schemas.microsoft.com/office/word/2010/wordprocessingDrawing" xmlns:wp="http://schemas.openxmlformats.org/drawingml/2006/wordprocessingDrawing" xmlns:w10="urn:schemas-microsoft-com:office:word" xmlns:w="http://schemas.openxmlformats.org/wordprocessingml/2006/main" xmlns:w14="http://schemas.microsoft.com/office/word/2010/wordml" xmlns:w15="http://schemas.microsoft.com/office/word/2012/wordml" xmlns:w16cex="http://schemas.microsoft.com/office/word/2018/wordml/cex" xmlns:w16cid="http://schemas.microsoft.com/office/word/2016/wordml/cid" xmlns:w16="http://schemas.microsoft.com/office/word/2018/wordml" xmlns:w16du="http://schemas.microsoft.com/office/word/2023/wordml/word16du" xmlns:w16sdtdh="http://schemas.microsoft.com/office/word/2020/wordml/sdtdatahash" xmlns:w16se="http://schemas.microsoft.com/office/word/2015/wordml/symex" xmlns:wpg="http://schemas.microsoft.com/office/word/2010/wordprocessingGroup" xmlns:wpi="http://schemas.microsoft.com/office/word/2010/wordprocessingInk" xmlns:wne="http://schemas.microsoft.com/office/word/2006/wordml" xmlns:wps="http://schemas.microsoft.com/office/word/2010/wordprocessingShape" mc:Ignorable="w14 w15 w16se w16cid w16 w16cex w16sdtdh w16du wp14">
+<w:hdr xmlns:wpc="http://schemas.microsoft.com/office/word/2010/wordprocessingCanvas" xmlns:cx="http://schemas.microsoft.com/office/drawing/2014/chartex" xmlns:mc="http://schemas.openxmlformats.org/markup-compatibility/2006" xmlns:o="urn:schemas-microsoft-com:office:office" xmlns:r="http://schemas.openxmlformats.org/officeDocument/2006/relationships" xmlns:m="http://schemas.openxmlformats.org/officeDocument/2006/math" xmlns:v="urn:schemas-microsoft-com:vml" xmlns:wp14="http://schemas.microsoft.com/office/word/2010/wordprocessingDrawing" xmlns:wp="http://schemas.openxmlformats.org/drawingml/2006/wordprocessingDrawing" xmlns:w10="urn:schemas-microsoft-com:office:word" xmlns:w="http://schemas.openxmlformats.org/wordprocessingml/2006/main" xmlns:w14="http://schemas.microsoft.com/office/word/2010/wordml" xmlns:w15="http://schemas.microsoft.com/office/word/2012/wordml" xmlns:w16se="http://schemas.microsoft.com/office/word/2015/wordml/symex" xmlns:wpg="http://schemas.microsoft.com/office/word/2010/wordprocessingGroup" xmlns:wpi="http://schemas.microsoft.com/office/word/2010/wordprocessingInk" xmlns:wne="http://schemas.microsoft.com/office/word/2006/wordml" xmlns:wps="http://schemas.microsoft.com/office/word/2010/wordprocessingShape" mc:Ignorable="w14 w15 w16se wp14">
   <w:p>
     <w:pPr>
       <w:pStyle w:val="Header"/>
@@ -7594,7 +9937,7 @@
 </file>
 
 <file path=word/header2.xml><?xml version="1.0" encoding="utf-8"?>
-<w:hdr xmlns:wpc="http://schemas.microsoft.com/office/word/2010/wordprocessingCanvas" xmlns:cx="http://schemas.microsoft.com/office/drawing/2014/chartex" xmlns:cx1="http://schemas.microsoft.com/office/drawing/2015/9/8/chartex" xmlns:cx2="http://schemas.microsoft.com/office/drawing/2015/10/21/chartex" xmlns:cx3="http://schemas.microsoft.com/office/drawing/2016/5/9/chartex" xmlns:cx4="http://schemas.microsoft.com/office/drawing/2016/5/10/chartex" xmlns:cx5="http://schemas.microsoft.com/office/drawing/2016/5/11/chartex" xmlns:cx6="http://schemas.microsoft.com/office/drawing/2016/5/12/chartex" xmlns:cx7="http://schemas.microsoft.com/office/drawing/2016/5/13/chartex" xmlns:cx8="http://schemas.microsoft.com/office/drawing/2016/5/14/chartex" xmlns:mc="http://schemas.openxmlformats.org/markup-compatibility/2006" xmlns:aink="http://schemas.microsoft.com/office/drawing/2016/ink" xmlns:am3d="http://schemas.microsoft.com/office/drawing/2017/model3d" xmlns:o="urn:schemas-microsoft-com:office:office" xmlns:oel="http://schemas.microsoft.com/office/2019/extlst" xmlns:r="http://schemas.openxmlformats.org/officeDocument/2006/relationships" xmlns:m="http://schemas.openxmlformats.org/officeDocument/2006/math" xmlns:v="urn:schemas-microsoft-com:vml" xmlns:wp14="http://schemas.microsoft.com/office/word/2010/wordprocessingDrawing" xmlns:wp="http://schemas.openxmlformats.org/drawingml/2006/wordprocessingDrawing" xmlns:w10="urn:schemas-microsoft-com:office:word" xmlns:w="http://schemas.openxmlformats.org/wordprocessingml/2006/main" xmlns:w14="http://schemas.microsoft.com/office/word/2010/wordml" xmlns:w15="http://schemas.microsoft.com/office/word/2012/wordml" xmlns:w16cex="http://schemas.microsoft.com/office/word/2018/wordml/cex" xmlns:w16cid="http://schemas.microsoft.com/office/word/2016/wordml/cid" xmlns:w16="http://schemas.microsoft.com/office/word/2018/wordml" xmlns:w16du="http://schemas.microsoft.com/office/word/2023/wordml/word16du" xmlns:w16sdtdh="http://schemas.microsoft.com/office/word/2020/wordml/sdtdatahash" xmlns:w16se="http://schemas.microsoft.com/office/word/2015/wordml/symex" xmlns:wpg="http://schemas.microsoft.com/office/word/2010/wordprocessingGroup" xmlns:wpi="http://schemas.microsoft.com/office/word/2010/wordprocessingInk" xmlns:wne="http://schemas.microsoft.com/office/word/2006/wordml" xmlns:wps="http://schemas.microsoft.com/office/word/2010/wordprocessingShape" mc:Ignorable="w14 w15 w16se w16cid w16 w16cex w16sdtdh w16du wp14">
+<w:hdr xmlns:wpc="http://schemas.microsoft.com/office/word/2010/wordprocessingCanvas" xmlns:cx="http://schemas.microsoft.com/office/drawing/2014/chartex" xmlns:mc="http://schemas.openxmlformats.org/markup-compatibility/2006" xmlns:o="urn:schemas-microsoft-com:office:office" xmlns:r="http://schemas.openxmlformats.org/officeDocument/2006/relationships" xmlns:m="http://schemas.openxmlformats.org/officeDocument/2006/math" xmlns:v="urn:schemas-microsoft-com:vml" xmlns:wp14="http://schemas.microsoft.com/office/word/2010/wordprocessingDrawing" xmlns:wp="http://schemas.openxmlformats.org/drawingml/2006/wordprocessingDrawing" xmlns:w10="urn:schemas-microsoft-com:office:word" xmlns:w="http://schemas.openxmlformats.org/wordprocessingml/2006/main" xmlns:w14="http://schemas.microsoft.com/office/word/2010/wordml" xmlns:w15="http://schemas.microsoft.com/office/word/2012/wordml" xmlns:w16se="http://schemas.microsoft.com/office/word/2015/wordml/symex" xmlns:wpg="http://schemas.microsoft.com/office/word/2010/wordprocessingGroup" xmlns:wpi="http://schemas.microsoft.com/office/word/2010/wordprocessingInk" xmlns:wne="http://schemas.microsoft.com/office/word/2006/wordml" xmlns:wps="http://schemas.microsoft.com/office/word/2010/wordprocessingShape" mc:Ignorable="w14 w15 w16se wp14">
   <w:p>
     <w:pPr>
       <w:pStyle w:val="Header"/>
@@ -7604,7 +9947,7 @@
 </file>
 
 <file path=word/header3.xml><?xml version="1.0" encoding="utf-8"?>
-<w:hdr xmlns:wpc="http://schemas.microsoft.com/office/word/2010/wordprocessingCanvas" xmlns:cx="http://schemas.microsoft.com/office/drawing/2014/chartex" xmlns:cx1="http://schemas.microsoft.com/office/drawing/2015/9/8/chartex" xmlns:cx2="http://schemas.microsoft.com/office/drawing/2015/10/21/chartex" xmlns:cx3="http://schemas.microsoft.com/office/drawing/2016/5/9/chartex" xmlns:cx4="http://schemas.microsoft.com/office/drawing/2016/5/10/chartex" xmlns:cx5="http://schemas.microsoft.com/office/drawing/2016/5/11/chartex" xmlns:cx6="http://schemas.microsoft.com/office/drawing/2016/5/12/chartex" xmlns:cx7="http://schemas.microsoft.com/office/drawing/2016/5/13/chartex" xmlns:cx8="http://schemas.microsoft.com/office/drawing/2016/5/14/chartex" xmlns:mc="http://schemas.openxmlformats.org/markup-compatibility/2006" xmlns:aink="http://schemas.microsoft.com/office/drawing/2016/ink" xmlns:am3d="http://schemas.microsoft.com/office/drawing/2017/model3d" xmlns:o="urn:schemas-microsoft-com:office:office" xmlns:oel="http://schemas.microsoft.com/office/2019/extlst" xmlns:r="http://schemas.openxmlformats.org/officeDocument/2006/relationships" xmlns:m="http://schemas.openxmlformats.org/officeDocument/2006/math" xmlns:v="urn:schemas-microsoft-com:vml" xmlns:wp14="http://schemas.microsoft.com/office/word/2010/wordprocessingDrawing" xmlns:wp="http://schemas.openxmlformats.org/drawingml/2006/wordprocessingDrawing" xmlns:w10="urn:schemas-microsoft-com:office:word" xmlns:w="http://schemas.openxmlformats.org/wordprocessingml/2006/main" xmlns:w14="http://schemas.microsoft.com/office/word/2010/wordml" xmlns:w15="http://schemas.microsoft.com/office/word/2012/wordml" xmlns:w16cex="http://schemas.microsoft.com/office/word/2018/wordml/cex" xmlns:w16cid="http://schemas.microsoft.com/office/word/2016/wordml/cid" xmlns:w16="http://schemas.microsoft.com/office/word/2018/wordml" xmlns:w16du="http://schemas.microsoft.com/office/word/2023/wordml/word16du" xmlns:w16sdtdh="http://schemas.microsoft.com/office/word/2020/wordml/sdtdatahash" xmlns:w16se="http://schemas.microsoft.com/office/word/2015/wordml/symex" xmlns:wpg="http://schemas.microsoft.com/office/word/2010/wordprocessingGroup" xmlns:wpi="http://schemas.microsoft.com/office/word/2010/wordprocessingInk" xmlns:wne="http://schemas.microsoft.com/office/word/2006/wordml" xmlns:wps="http://schemas.microsoft.com/office/word/2010/wordprocessingShape" mc:Ignorable="w14 w15 w16se w16cid w16 w16cex w16sdtdh w16du wp14">
+<w:hdr xmlns:wpc="http://schemas.microsoft.com/office/word/2010/wordprocessingCanvas" xmlns:cx="http://schemas.microsoft.com/office/drawing/2014/chartex" xmlns:mc="http://schemas.openxmlformats.org/markup-compatibility/2006" xmlns:o="urn:schemas-microsoft-com:office:office" xmlns:r="http://schemas.openxmlformats.org/officeDocument/2006/relationships" xmlns:m="http://schemas.openxmlformats.org/officeDocument/2006/math" xmlns:v="urn:schemas-microsoft-com:vml" xmlns:wp14="http://schemas.microsoft.com/office/word/2010/wordprocessingDrawing" xmlns:wp="http://schemas.openxmlformats.org/drawingml/2006/wordprocessingDrawing" xmlns:w10="urn:schemas-microsoft-com:office:word" xmlns:w="http://schemas.openxmlformats.org/wordprocessingml/2006/main" xmlns:w14="http://schemas.microsoft.com/office/word/2010/wordml" xmlns:w15="http://schemas.microsoft.com/office/word/2012/wordml" xmlns:w16se="http://schemas.microsoft.com/office/word/2015/wordml/symex" xmlns:wpg="http://schemas.microsoft.com/office/word/2010/wordprocessingGroup" xmlns:wpi="http://schemas.microsoft.com/office/word/2010/wordprocessingInk" xmlns:wne="http://schemas.microsoft.com/office/word/2006/wordml" xmlns:wps="http://schemas.microsoft.com/office/word/2010/wordprocessingShape" mc:Ignorable="w14 w15 w16se wp14">
   <w:p>
     <w:pPr>
       <w:pStyle w:val="Header"/>
@@ -7614,7 +9957,7 @@
 </file>
 
 <file path=word/header4.xml><?xml version="1.0" encoding="utf-8"?>
-<w:hdr xmlns:wpc="http://schemas.microsoft.com/office/word/2010/wordprocessingCanvas" xmlns:cx="http://schemas.microsoft.com/office/drawing/2014/chartex" xmlns:cx1="http://schemas.microsoft.com/office/drawing/2015/9/8/chartex" xmlns:cx2="http://schemas.microsoft.com/office/drawing/2015/10/21/chartex" xmlns:cx3="http://schemas.microsoft.com/office/drawing/2016/5/9/chartex" xmlns:cx4="http://schemas.microsoft.com/office/drawing/2016/5/10/chartex" xmlns:cx5="http://schemas.microsoft.com/office/drawing/2016/5/11/chartex" xmlns:cx6="http://schemas.microsoft.com/office/drawing/2016/5/12/chartex" xmlns:cx7="http://schemas.microsoft.com/office/drawing/2016/5/13/chartex" xmlns:cx8="http://schemas.microsoft.com/office/drawing/2016/5/14/chartex" xmlns:mc="http://schemas.openxmlformats.org/markup-compatibility/2006" xmlns:aink="http://schemas.microsoft.com/office/drawing/2016/ink" xmlns:am3d="http://schemas.microsoft.com/office/drawing/2017/model3d" xmlns:o="urn:schemas-microsoft-com:office:office" xmlns:oel="http://schemas.microsoft.com/office/2019/extlst" xmlns:r="http://schemas.openxmlformats.org/officeDocument/2006/relationships" xmlns:m="http://schemas.openxmlformats.org/officeDocument/2006/math" xmlns:v="urn:schemas-microsoft-com:vml" xmlns:wp14="http://schemas.microsoft.com/office/word/2010/wordprocessingDrawing" xmlns:wp="http://schemas.openxmlformats.org/drawingml/2006/wordprocessingDrawing" xmlns:w10="urn:schemas-microsoft-com:office:word" xmlns:w="http://schemas.openxmlformats.org/wordprocessingml/2006/main" xmlns:w14="http://schemas.microsoft.com/office/word/2010/wordml" xmlns:w15="http://schemas.microsoft.com/office/word/2012/wordml" xmlns:w16cex="http://schemas.microsoft.com/office/word/2018/wordml/cex" xmlns:w16cid="http://schemas.microsoft.com/office/word/2016/wordml/cid" xmlns:w16="http://schemas.microsoft.com/office/word/2018/wordml" xmlns:w16du="http://schemas.microsoft.com/office/word/2023/wordml/word16du" xmlns:w16sdtdh="http://schemas.microsoft.com/office/word/2020/wordml/sdtdatahash" xmlns:w16se="http://schemas.microsoft.com/office/word/2015/wordml/symex" xmlns:wpg="http://schemas.microsoft.com/office/word/2010/wordprocessingGroup" xmlns:wpi="http://schemas.microsoft.com/office/word/2010/wordprocessingInk" xmlns:wne="http://schemas.microsoft.com/office/word/2006/wordml" xmlns:wps="http://schemas.microsoft.com/office/word/2010/wordprocessingShape" mc:Ignorable="w14 w15 w16se w16cid w16 w16cex w16sdtdh w16du wp14">
+<w:hdr xmlns:wpc="http://schemas.microsoft.com/office/word/2010/wordprocessingCanvas" xmlns:cx="http://schemas.microsoft.com/office/drawing/2014/chartex" xmlns:mc="http://schemas.openxmlformats.org/markup-compatibility/2006" xmlns:o="urn:schemas-microsoft-com:office:office" xmlns:r="http://schemas.openxmlformats.org/officeDocument/2006/relationships" xmlns:m="http://schemas.openxmlformats.org/officeDocument/2006/math" xmlns:v="urn:schemas-microsoft-com:vml" xmlns:wp14="http://schemas.microsoft.com/office/word/2010/wordprocessingDrawing" xmlns:wp="http://schemas.openxmlformats.org/drawingml/2006/wordprocessingDrawing" xmlns:w10="urn:schemas-microsoft-com:office:word" xmlns:w="http://schemas.openxmlformats.org/wordprocessingml/2006/main" xmlns:w14="http://schemas.microsoft.com/office/word/2010/wordml" xmlns:w15="http://schemas.microsoft.com/office/word/2012/wordml" xmlns:w16se="http://schemas.microsoft.com/office/word/2015/wordml/symex" xmlns:wpg="http://schemas.microsoft.com/office/word/2010/wordprocessingGroup" xmlns:wpi="http://schemas.microsoft.com/office/word/2010/wordprocessingInk" xmlns:wne="http://schemas.microsoft.com/office/word/2006/wordml" xmlns:wps="http://schemas.microsoft.com/office/word/2010/wordprocessingShape" mc:Ignorable="w14 w15 w16se wp14">
   <w:p>
     <w:pPr>
       <w:pStyle w:val="Header"/>
@@ -7624,7 +9967,7 @@
 </file>
 
 <file path=word/numbering.xml><?xml version="1.0" encoding="utf-8"?>
-<w:numbering xmlns:wpc="http://schemas.microsoft.com/office/word/2010/wordprocessingCanvas" xmlns:cx="http://schemas.microsoft.com/office/drawing/2014/chartex" xmlns:cx1="http://schemas.microsoft.com/office/drawing/2015/9/8/chartex" xmlns:cx2="http://schemas.microsoft.com/office/drawing/2015/10/21/chartex" xmlns:cx3="http://schemas.microsoft.com/office/drawing/2016/5/9/chartex" xmlns:cx4="http://schemas.microsoft.com/office/drawing/2016/5/10/chartex" xmlns:cx5="http://schemas.microsoft.com/office/drawing/2016/5/11/chartex" xmlns:cx6="http://schemas.microsoft.com/office/drawing/2016/5/12/chartex" xmlns:cx7="http://schemas.microsoft.com/office/drawing/2016/5/13/chartex" xmlns:cx8="http://schemas.microsoft.com/office/drawing/2016/5/14/chartex" xmlns:mc="http://schemas.openxmlformats.org/markup-compatibility/2006" xmlns:aink="http://schemas.microsoft.com/office/drawing/2016/ink" xmlns:am3d="http://schemas.microsoft.com/office/drawing/2017/model3d" xmlns:o="urn:schemas-microsoft-com:office:office" xmlns:oel="http://schemas.microsoft.com/office/2019/extlst" xmlns:r="http://schemas.openxmlformats.org/officeDocument/2006/relationships" xmlns:m="http://schemas.openxmlformats.org/officeDocument/2006/math" xmlns:v="urn:schemas-microsoft-com:vml" xmlns:wp14="http://schemas.microsoft.com/office/word/2010/wordprocessingDrawing" xmlns:wp="http://schemas.openxmlformats.org/drawingml/2006/wordprocessingDrawing" xmlns:w10="urn:schemas-microsoft-com:office:word" xmlns:w="http://schemas.openxmlformats.org/wordprocessingml/2006/main" xmlns:w14="http://schemas.microsoft.com/office/word/2010/wordml" xmlns:w15="http://schemas.microsoft.com/office/word/2012/wordml" xmlns:w16cex="http://schemas.microsoft.com/office/word/2018/wordml/cex" xmlns:w16cid="http://schemas.microsoft.com/office/word/2016/wordml/cid" xmlns:w16="http://schemas.microsoft.com/office/word/2018/wordml" xmlns:w16du="http://schemas.microsoft.com/office/word/2023/wordml/word16du" xmlns:w16sdtdh="http://schemas.microsoft.com/office/word/2020/wordml/sdtdatahash" xmlns:w16se="http://schemas.microsoft.com/office/word/2015/wordml/symex" xmlns:wpg="http://schemas.microsoft.com/office/word/2010/wordprocessingGroup" xmlns:wpi="http://schemas.microsoft.com/office/word/2010/wordprocessingInk" xmlns:wne="http://schemas.microsoft.com/office/word/2006/wordml" xmlns:wps="http://schemas.microsoft.com/office/word/2010/wordprocessingShape" mc:Ignorable="w14 w15 w16se w16cid w16 w16cex w16sdtdh w16du wp14">
+<w:numbering xmlns:wpc="http://schemas.microsoft.com/office/word/2010/wordprocessingCanvas" xmlns:cx="http://schemas.microsoft.com/office/drawing/2014/chartex" xmlns:mc="http://schemas.openxmlformats.org/markup-compatibility/2006" xmlns:o="urn:schemas-microsoft-com:office:office" xmlns:r="http://schemas.openxmlformats.org/officeDocument/2006/relationships" xmlns:m="http://schemas.openxmlformats.org/officeDocument/2006/math" xmlns:v="urn:schemas-microsoft-com:vml" xmlns:wp14="http://schemas.microsoft.com/office/word/2010/wordprocessingDrawing" xmlns:wp="http://schemas.openxmlformats.org/drawingml/2006/wordprocessingDrawing" xmlns:w10="urn:schemas-microsoft-com:office:word" xmlns:w="http://schemas.openxmlformats.org/wordprocessingml/2006/main" xmlns:w14="http://schemas.microsoft.com/office/word/2010/wordml" xmlns:w15="http://schemas.microsoft.com/office/word/2012/wordml" xmlns:w16se="http://schemas.microsoft.com/office/word/2015/wordml/symex" xmlns:wpg="http://schemas.microsoft.com/office/word/2010/wordprocessingGroup" xmlns:wpi="http://schemas.microsoft.com/office/word/2010/wordprocessingInk" xmlns:wne="http://schemas.microsoft.com/office/word/2006/wordml" xmlns:wps="http://schemas.microsoft.com/office/word/2010/wordprocessingShape" mc:Ignorable="w14 w15 w16se wp14">
   <w:abstractNum w:abstractNumId="0" w15:restartNumberingAfterBreak="0">
     <w:nsid w:val="136F40D6"/>
     <w:multiLevelType w:val="multilevel"/>
@@ -9033,44 +11376,44 @@
       </w:pPr>
     </w:lvl>
   </w:abstractNum>
-  <w:num w:numId="1" w16cid:durableId="589628123">
+  <w:num w:numId="1">
     <w:abstractNumId w:val="6"/>
   </w:num>
-  <w:num w:numId="2" w16cid:durableId="35088618">
+  <w:num w:numId="2">
     <w:abstractNumId w:val="0"/>
   </w:num>
-  <w:num w:numId="3" w16cid:durableId="425615754">
+  <w:num w:numId="3">
     <w:abstractNumId w:val="7"/>
   </w:num>
-  <w:num w:numId="4" w16cid:durableId="1044645034">
+  <w:num w:numId="4">
     <w:abstractNumId w:val="9"/>
   </w:num>
-  <w:num w:numId="5" w16cid:durableId="435565289">
+  <w:num w:numId="5">
     <w:abstractNumId w:val="5"/>
   </w:num>
-  <w:num w:numId="6" w16cid:durableId="488979634">
+  <w:num w:numId="6">
     <w:abstractNumId w:val="2"/>
   </w:num>
-  <w:num w:numId="7" w16cid:durableId="1429539435">
+  <w:num w:numId="7">
     <w:abstractNumId w:val="4"/>
   </w:num>
-  <w:num w:numId="8" w16cid:durableId="708994535">
+  <w:num w:numId="8">
     <w:abstractNumId w:val="10"/>
   </w:num>
-  <w:num w:numId="9" w16cid:durableId="1939409032">
+  <w:num w:numId="9">
     <w:abstractNumId w:val="8"/>
   </w:num>
-  <w:num w:numId="10" w16cid:durableId="1389184652">
+  <w:num w:numId="10">
     <w:abstractNumId w:val="1"/>
   </w:num>
-  <w:num w:numId="11" w16cid:durableId="1412694984">
+  <w:num w:numId="11">
     <w:abstractNumId w:val="3"/>
   </w:num>
 </w:numbering>
 </file>
 
 <file path=word/styles.xml><?xml version="1.0" encoding="utf-8"?>
-<w:styles xmlns:mc="http://schemas.openxmlformats.org/markup-compatibility/2006" xmlns:r="http://schemas.openxmlformats.org/officeDocument/2006/relationships" xmlns:w="http://schemas.openxmlformats.org/wordprocessingml/2006/main" xmlns:w14="http://schemas.microsoft.com/office/word/2010/wordml" xmlns:w15="http://schemas.microsoft.com/office/word/2012/wordml" xmlns:w16cex="http://schemas.microsoft.com/office/word/2018/wordml/cex" xmlns:w16cid="http://schemas.microsoft.com/office/word/2016/wordml/cid" xmlns:w16="http://schemas.microsoft.com/office/word/2018/wordml" xmlns:w16du="http://schemas.microsoft.com/office/word/2023/wordml/word16du" xmlns:w16sdtdh="http://schemas.microsoft.com/office/word/2020/wordml/sdtdatahash" xmlns:w16se="http://schemas.microsoft.com/office/word/2015/wordml/symex" mc:Ignorable="w14 w15 w16se w16cid w16 w16cex w16sdtdh w16du">
+<w:styles xmlns:mc="http://schemas.openxmlformats.org/markup-compatibility/2006" xmlns:r="http://schemas.openxmlformats.org/officeDocument/2006/relationships" xmlns:w="http://schemas.openxmlformats.org/wordprocessingml/2006/main" xmlns:w14="http://schemas.microsoft.com/office/word/2010/wordml" xmlns:w15="http://schemas.microsoft.com/office/word/2012/wordml" xmlns:w16se="http://schemas.microsoft.com/office/word/2015/wordml/symex" mc:Ignorable="w14 w15 w16se">
   <w:docDefaults>
     <w:rPrDefault>
       <w:rPr>
@@ -9087,7 +11430,7 @@
       </w:pPr>
     </w:pPrDefault>
   </w:docDefaults>
-  <w:latentStyles w:defLockedState="0" w:defUIPriority="99" w:defSemiHidden="0" w:defUnhideWhenUsed="0" w:defQFormat="0" w:count="376">
+  <w:latentStyles w:defLockedState="0" w:defUIPriority="99" w:defSemiHidden="0" w:defUnhideWhenUsed="0" w:defQFormat="0" w:count="371">
     <w:lsdException w:name="Normal" w:uiPriority="0" w:qFormat="1"/>
     <w:lsdException w:name="heading 1" w:uiPriority="9" w:qFormat="1"/>
     <w:lsdException w:name="heading 2" w:semiHidden="1" w:uiPriority="9" w:unhideWhenUsed="1" w:qFormat="1"/>
@@ -9459,11 +11802,6 @@
     <w:lsdException w:name="List Table 5 Dark Accent 6" w:uiPriority="50"/>
     <w:lsdException w:name="List Table 6 Colorful Accent 6" w:uiPriority="51"/>
     <w:lsdException w:name="List Table 7 Colorful Accent 6" w:uiPriority="52"/>
-    <w:lsdException w:name="Mention" w:semiHidden="1" w:unhideWhenUsed="1"/>
-    <w:lsdException w:name="Smart Hyperlink" w:semiHidden="1" w:unhideWhenUsed="1"/>
-    <w:lsdException w:name="Hashtag" w:semiHidden="1" w:unhideWhenUsed="1"/>
-    <w:lsdException w:name="Unresolved Mention" w:semiHidden="1" w:unhideWhenUsed="1"/>
-    <w:lsdException w:name="Smart Link" w:semiHidden="1" w:unhideWhenUsed="1"/>
   </w:latentStyles>
   <w:style w:type="paragraph" w:default="1" w:styleId="Normal">
     <w:name w:val="Normal"/>
@@ -9554,6 +11892,7 @@
   <w:style w:type="character" w:default="1" w:styleId="DefaultParagraphFont">
     <w:name w:val="Default Paragraph Font"/>
     <w:uiPriority w:val="1"/>
+    <w:semiHidden/>
     <w:unhideWhenUsed/>
   </w:style>
   <w:style w:type="table" w:default="1" w:styleId="TableNormal">

</xml_diff>